<commit_message>
Note cJSON library and update project description.
</commit_message>
<xml_diff>
--- a/labmanual/English/WW101-04-Library.docx
+++ b/labmanual/English/WW101-04-Library.docx
@@ -496,7 +496,7 @@
           <w:numId w:val="24"/>
         </w:numPr>
         <w:rPr>
-          <w:ins w:id="7" w:author="Greg Landry" w:date="2017-03-01T11:10:00Z"/>
+          <w:ins w:id="7" w:author="Greg Landry" w:date="2017-06-20T16:10:00Z"/>
         </w:rPr>
       </w:pPr>
       <w:r>
@@ -517,6 +517,11 @@
       <w:r>
         <w:t xml:space="preserve">upport for JSON, </w:t>
       </w:r>
+      <w:ins w:id="8" w:author="Greg Landry" w:date="2017-06-19T16:00:00Z">
+        <w:r>
+          <w:t xml:space="preserve">linked lists, </w:t>
+        </w:r>
+      </w:ins>
       <w:r>
         <w:t xml:space="preserve">console, </w:t>
       </w:r>
@@ -531,10 +536,15 @@
     </w:p>
     <w:p>
       <w:pPr>
-        <w:rPr>
-          <w:ins w:id="8" w:author="Greg Landry" w:date="2017-03-01T11:10:00Z"/>
-        </w:rPr>
-        <w:pPrChange w:id="9" w:author="Greg Landry" w:date="2017-03-01T11:10:00Z">
+        <w:pStyle w:val="ListParagraph"/>
+        <w:numPr>
+          <w:ilvl w:val="1"/>
+          <w:numId w:val="24"/>
+        </w:numPr>
+        <w:rPr>
+          <w:ins w:id="9" w:author="Greg Landry" w:date="2017-03-01T11:10:00Z"/>
+        </w:rPr>
+        <w:pPrChange w:id="10" w:author="Greg Landry" w:date="2017-06-20T16:10:00Z">
           <w:pPr>
             <w:pStyle w:val="ListParagraph"/>
             <w:numPr>
@@ -544,29 +554,68 @@
           </w:pPr>
         </w:pPrChange>
       </w:pPr>
-      <w:ins w:id="10" w:author="Greg Landry" w:date="2017-03-01T11:22:00Z">
-        <w:r>
-          <w:t xml:space="preserve">In the exercises, </w:t>
-        </w:r>
-      </w:ins>
-      <w:ins w:id="11" w:author="Greg Landry" w:date="2017-03-01T11:10:00Z">
-        <w:r>
-          <w:t>w</w:t>
-        </w:r>
-        <w:r>
-          <w:t>e will be using the graphics library to display information on the OLED displ</w:t>
-        </w:r>
-        <w:r>
-          <w:t>ay present on the shield board.</w:t>
-        </w:r>
-      </w:ins>
-    </w:p>
-    <w:p>
-      <w:pPr>
-        <w:rPr>
-          <w:ins w:id="12" w:author="Greg Landry" w:date="2017-03-01T11:17:00Z"/>
-        </w:rPr>
-        <w:pPrChange w:id="13" w:author="Greg Landry" w:date="2017-03-01T11:10:00Z">
+      <w:ins w:id="11" w:author="Greg Landry" w:date="2017-06-20T16:10:00Z">
+        <w:r>
+          <w:rPr>
+            <w:b/>
+          </w:rPr>
+          <w:t>Note</w:t>
+        </w:r>
+        <w:r>
+          <w:rPr>
+            <w:rPrChange w:id="12" w:author="Greg Landry" w:date="2017-06-20T16:10:00Z">
+              <w:rPr>
+                <w:b/>
+              </w:rPr>
+            </w:rPrChange>
+          </w:rPr>
+          <w:t>:</w:t>
+        </w:r>
+        <w:r>
+          <w:t xml:space="preserve"> There are 2 JSON parsers: </w:t>
+        </w:r>
+        <w:proofErr w:type="spellStart"/>
+        <w:r>
+          <w:t>cJSON</w:t>
+        </w:r>
+        <w:proofErr w:type="spellEnd"/>
+        <w:r>
+          <w:t xml:space="preserve"> and </w:t>
+        </w:r>
+        <w:proofErr w:type="spellStart"/>
+        <w:r>
+          <w:t>JSON_parser</w:t>
+        </w:r>
+        <w:proofErr w:type="spellEnd"/>
+        <w:r>
+          <w:t xml:space="preserve">. The </w:t>
+        </w:r>
+        <w:proofErr w:type="spellStart"/>
+        <w:r>
+          <w:t>cJSO</w:t>
+        </w:r>
+      </w:ins>
+      <w:ins w:id="13" w:author="Greg Landry" w:date="2017-06-20T16:11:00Z">
+        <w:r>
+          <w:t>N</w:t>
+        </w:r>
+        <w:proofErr w:type="spellEnd"/>
+        <w:r>
+          <w:t xml:space="preserve"> functions are simpler to use and a READM</w:t>
+        </w:r>
+        <w:bookmarkStart w:id="14" w:name="_GoBack"/>
+        <w:bookmarkEnd w:id="14"/>
+        <w:r>
+          <w:t>E file and examples are provided.</w:t>
+        </w:r>
+      </w:ins>
+    </w:p>
+    <w:p>
+      <w:pPr>
+        <w:rPr>
+          <w:ins w:id="15" w:author="Greg Landry" w:date="2017-03-01T11:10:00Z"/>
+        </w:rPr>
+        <w:pPrChange w:id="16" w:author="Greg Landry" w:date="2017-03-01T11:10:00Z">
           <w:pPr>
             <w:pStyle w:val="ListParagraph"/>
             <w:numPr>
@@ -576,29 +625,29 @@
           </w:pPr>
         </w:pPrChange>
       </w:pPr>
-      <w:ins w:id="14" w:author="Greg Landry" w:date="2017-03-01T11:18:00Z">
-        <w:r>
-          <w:t xml:space="preserve">Note: </w:t>
-        </w:r>
-      </w:ins>
-      <w:ins w:id="15" w:author="Greg Landry" w:date="2017-03-01T11:17:00Z">
-        <w:r>
-          <w:rPr>
-            <w:u w:val="single"/>
-            <w:rPrChange w:id="16" w:author="Greg Landry" w:date="2017-03-01T11:18:00Z">
-              <w:rPr/>
-            </w:rPrChange>
-          </w:rPr>
-          <w:t>If the display is currently showing information from the PSoC analog co-processor, you must hold down button MB0 until the display clears (5-10 seconds). This will turn off the I2C master in the PSoC analog co-processor so that you can control the OLED from the WICED base board.</w:t>
-        </w:r>
-      </w:ins>
-    </w:p>
-    <w:p>
-      <w:pPr>
-        <w:rPr>
-          <w:ins w:id="17" w:author="Greg Landry" w:date="2017-03-01T11:54:00Z"/>
-        </w:rPr>
-        <w:pPrChange w:id="18" w:author="Greg Landry" w:date="2017-03-01T11:22:00Z">
+      <w:ins w:id="17" w:author="Greg Landry" w:date="2017-03-01T11:22:00Z">
+        <w:r>
+          <w:t xml:space="preserve">In the exercises, </w:t>
+        </w:r>
+      </w:ins>
+      <w:ins w:id="18" w:author="Greg Landry" w:date="2017-03-01T11:10:00Z">
+        <w:r>
+          <w:t>w</w:t>
+        </w:r>
+        <w:r>
+          <w:t>e will be using the graphics library to display information on the OLED displ</w:t>
+        </w:r>
+        <w:r>
+          <w:t>ay present on the shield board.</w:t>
+        </w:r>
+      </w:ins>
+    </w:p>
+    <w:p>
+      <w:pPr>
+        <w:rPr>
+          <w:ins w:id="19" w:author="Greg Landry" w:date="2017-03-01T11:17:00Z"/>
+        </w:rPr>
+        <w:pPrChange w:id="20" w:author="Greg Landry" w:date="2017-03-01T11:10:00Z">
           <w:pPr>
             <w:pStyle w:val="ListParagraph"/>
             <w:numPr>
@@ -608,28 +657,29 @@
           </w:pPr>
         </w:pPrChange>
       </w:pPr>
-      <w:proofErr w:type="gramStart"/>
-      <w:ins w:id="19" w:author="Greg Landry" w:date="2017-03-01T11:54:00Z">
-        <w:r>
-          <w:t>In order to</w:t>
-        </w:r>
-        <w:proofErr w:type="gramEnd"/>
-        <w:r>
-          <w:t xml:space="preserve"> draw text to the display you must:</w:t>
-        </w:r>
-      </w:ins>
-    </w:p>
-    <w:p>
-      <w:pPr>
-        <w:pStyle w:val="ListParagraph"/>
-        <w:numPr>
-          <w:ilvl w:val="0"/>
-          <w:numId w:val="29"/>
-        </w:numPr>
-        <w:rPr>
-          <w:ins w:id="20" w:author="Greg Landry" w:date="2017-03-01T12:34:00Z"/>
-        </w:rPr>
-        <w:pPrChange w:id="21" w:author="Greg Landry" w:date="2017-03-01T11:55:00Z">
+      <w:ins w:id="21" w:author="Greg Landry" w:date="2017-03-01T11:18:00Z">
+        <w:r>
+          <w:t xml:space="preserve">Note: </w:t>
+        </w:r>
+      </w:ins>
+      <w:ins w:id="22" w:author="Greg Landry" w:date="2017-03-01T11:17:00Z">
+        <w:r>
+          <w:rPr>
+            <w:u w:val="single"/>
+            <w:rPrChange w:id="23" w:author="Greg Landry" w:date="2017-03-01T11:18:00Z">
+              <w:rPr/>
+            </w:rPrChange>
+          </w:rPr>
+          <w:t>If the display is currently showing information from the PSoC analog co-processor, you must hold down button MB0 until the display clears (5-10 seconds). This will turn off the I2C master in the PSoC analog co-processor so that you can control the OLED from the WICED base board.</w:t>
+        </w:r>
+      </w:ins>
+    </w:p>
+    <w:p>
+      <w:pPr>
+        <w:rPr>
+          <w:ins w:id="24" w:author="Greg Landry" w:date="2017-03-01T11:54:00Z"/>
+        </w:rPr>
+        <w:pPrChange w:id="25" w:author="Greg Landry" w:date="2017-03-01T11:22:00Z">
           <w:pPr>
             <w:pStyle w:val="ListParagraph"/>
             <w:numPr>
@@ -639,61 +689,14 @@
           </w:pPr>
         </w:pPrChange>
       </w:pPr>
-      <w:ins w:id="22" w:author="Greg Landry" w:date="2017-03-01T12:34:00Z">
-        <w:r>
-          <w:t xml:space="preserve">Setup a structure of type </w:t>
-        </w:r>
-        <w:r>
-          <w:rPr>
-            <w:i/>
-            <w:rPrChange w:id="23" w:author="Greg Landry" w:date="2017-03-01T12:51:00Z">
-              <w:rPr/>
-            </w:rPrChange>
-          </w:rPr>
-          <w:t>u8g_t</w:t>
-        </w:r>
-        <w:r>
-          <w:t xml:space="preserve">. A pointer to this </w:t>
-        </w:r>
-      </w:ins>
-      <w:ins w:id="24" w:author="Greg Landry" w:date="2017-03-01T12:35:00Z">
-        <w:r>
-          <w:t xml:space="preserve">structure will be </w:t>
-        </w:r>
-      </w:ins>
-      <w:ins w:id="25" w:author="Greg Landry" w:date="2017-03-01T12:54:00Z">
-        <w:r>
-          <w:t xml:space="preserve">the first argument in </w:t>
-        </w:r>
-      </w:ins>
-      <w:ins w:id="26" w:author="Greg Landry" w:date="2017-03-01T12:58:00Z">
-        <w:r>
-          <w:t xml:space="preserve">almost </w:t>
-        </w:r>
-      </w:ins>
       <w:proofErr w:type="gramStart"/>
-      <w:ins w:id="27" w:author="Greg Landry" w:date="2017-03-01T12:54:00Z">
-        <w:r>
-          <w:t>all</w:t>
-        </w:r>
-      </w:ins>
-      <w:ins w:id="28" w:author="Greg Landry" w:date="2017-03-01T12:35:00Z">
-        <w:r>
-          <w:t xml:space="preserve"> of</w:t>
+      <w:ins w:id="26" w:author="Greg Landry" w:date="2017-03-01T11:54:00Z">
+        <w:r>
+          <w:t>In order to</w:t>
         </w:r>
         <w:proofErr w:type="gramEnd"/>
         <w:r>
-          <w:t xml:space="preserve"> the u8g function calls</w:t>
-        </w:r>
-      </w:ins>
-      <w:ins w:id="29" w:author="Greg Landry" w:date="2017-03-01T12:55:00Z">
-        <w:r>
-          <w:t xml:space="preserve"> that we use</w:t>
-        </w:r>
-      </w:ins>
-      <w:ins w:id="30" w:author="Greg Landry" w:date="2017-03-01T12:35:00Z">
-        <w:r>
-          <w:t>.</w:t>
+          <w:t xml:space="preserve"> draw text to the display you must:</w:t>
         </w:r>
       </w:ins>
     </w:p>
@@ -705,9 +708,9 @@
           <w:numId w:val="29"/>
         </w:numPr>
         <w:rPr>
-          <w:ins w:id="31" w:author="Greg Landry" w:date="2017-03-01T11:56:00Z"/>
-        </w:rPr>
-        <w:pPrChange w:id="32" w:author="Greg Landry" w:date="2017-03-01T11:55:00Z">
+          <w:ins w:id="27" w:author="Greg Landry" w:date="2017-03-01T12:34:00Z"/>
+        </w:rPr>
+        <w:pPrChange w:id="28" w:author="Greg Landry" w:date="2017-03-01T11:55:00Z">
           <w:pPr>
             <w:pStyle w:val="ListParagraph"/>
             <w:numPr>
@@ -717,34 +720,61 @@
           </w:pPr>
         </w:pPrChange>
       </w:pPr>
-      <w:ins w:id="33" w:author="Greg Landry" w:date="2017-03-01T11:55:00Z">
-        <w:r>
-          <w:t>Setup and initialize a</w:t>
-        </w:r>
-      </w:ins>
-      <w:ins w:id="34" w:author="Greg Landry" w:date="2017-03-01T11:56:00Z">
-        <w:r>
-          <w:t>n</w:t>
-        </w:r>
-      </w:ins>
-      <w:ins w:id="35" w:author="Greg Landry" w:date="2017-03-01T11:55:00Z">
-        <w:r>
-          <w:t xml:space="preserve"> </w:t>
-        </w:r>
-      </w:ins>
-      <w:ins w:id="36" w:author="Greg Landry" w:date="2017-03-01T11:56:00Z">
-        <w:r>
-          <w:t xml:space="preserve">I2C </w:t>
-        </w:r>
-      </w:ins>
-      <w:ins w:id="37" w:author="Greg Landry" w:date="2017-03-01T11:55:00Z">
-        <w:r>
-          <w:t>structure</w:t>
-        </w:r>
-      </w:ins>
-      <w:ins w:id="38" w:author="Greg Landry" w:date="2017-03-01T11:56:00Z">
-        <w:r>
-          <w:t xml:space="preserve"> for the OLED display. For our hardware:</w:t>
+      <w:ins w:id="29" w:author="Greg Landry" w:date="2017-03-01T12:34:00Z">
+        <w:r>
+          <w:t xml:space="preserve">Setup a structure of type </w:t>
+        </w:r>
+        <w:r>
+          <w:rPr>
+            <w:i/>
+            <w:rPrChange w:id="30" w:author="Greg Landry" w:date="2017-03-01T12:51:00Z">
+              <w:rPr/>
+            </w:rPrChange>
+          </w:rPr>
+          <w:t>u8g_t</w:t>
+        </w:r>
+        <w:r>
+          <w:t xml:space="preserve">. A pointer to this </w:t>
+        </w:r>
+      </w:ins>
+      <w:ins w:id="31" w:author="Greg Landry" w:date="2017-03-01T12:35:00Z">
+        <w:r>
+          <w:t xml:space="preserve">structure will be </w:t>
+        </w:r>
+      </w:ins>
+      <w:ins w:id="32" w:author="Greg Landry" w:date="2017-03-01T12:54:00Z">
+        <w:r>
+          <w:t xml:space="preserve">the first argument in </w:t>
+        </w:r>
+      </w:ins>
+      <w:ins w:id="33" w:author="Greg Landry" w:date="2017-03-01T12:58:00Z">
+        <w:r>
+          <w:t xml:space="preserve">almost </w:t>
+        </w:r>
+      </w:ins>
+      <w:proofErr w:type="gramStart"/>
+      <w:ins w:id="34" w:author="Greg Landry" w:date="2017-03-01T12:54:00Z">
+        <w:r>
+          <w:t>all</w:t>
+        </w:r>
+      </w:ins>
+      <w:ins w:id="35" w:author="Greg Landry" w:date="2017-03-01T12:35:00Z">
+        <w:r>
+          <w:t xml:space="preserve"> of</w:t>
+        </w:r>
+        <w:proofErr w:type="gramEnd"/>
+        <w:r>
+          <w:t xml:space="preserve"> the u8g function calls</w:t>
+        </w:r>
+      </w:ins>
+      <w:ins w:id="36" w:author="Greg Landry" w:date="2017-03-01T12:55:00Z">
+        <w:r>
+          <w:t xml:space="preserve"> that we use</w:t>
+        </w:r>
+      </w:ins>
+      <w:ins w:id="37" w:author="Greg Landry" w:date="2017-03-01T12:35:00Z">
+        <w:r>
+          <w:t>.</w:t>
         </w:r>
       </w:ins>
     </w:p>
@@ -752,13 +782,13 @@
       <w:pPr>
         <w:pStyle w:val="ListParagraph"/>
         <w:numPr>
-          <w:ilvl w:val="1"/>
+          <w:ilvl w:val="0"/>
           <w:numId w:val="29"/>
         </w:numPr>
         <w:rPr>
-          <w:ins w:id="39" w:author="Greg Landry" w:date="2017-03-01T11:56:00Z"/>
-        </w:rPr>
-        <w:pPrChange w:id="40" w:author="Greg Landry" w:date="2017-03-01T11:56:00Z">
+          <w:ins w:id="38" w:author="Greg Landry" w:date="2017-03-01T11:56:00Z"/>
+        </w:rPr>
+        <w:pPrChange w:id="39" w:author="Greg Landry" w:date="2017-03-01T11:55:00Z">
           <w:pPr>
             <w:pStyle w:val="ListParagraph"/>
             <w:numPr>
@@ -768,9 +798,34 @@
           </w:pPr>
         </w:pPrChange>
       </w:pPr>
+      <w:ins w:id="40" w:author="Greg Landry" w:date="2017-03-01T11:55:00Z">
+        <w:r>
+          <w:t>Setup and initialize a</w:t>
+        </w:r>
+      </w:ins>
       <w:ins w:id="41" w:author="Greg Landry" w:date="2017-03-01T11:56:00Z">
         <w:r>
-          <w:t>I2C port = WICED_I2C_2</w:t>
+          <w:t>n</w:t>
+        </w:r>
+      </w:ins>
+      <w:ins w:id="42" w:author="Greg Landry" w:date="2017-03-01T11:55:00Z">
+        <w:r>
+          <w:t xml:space="preserve"> </w:t>
+        </w:r>
+      </w:ins>
+      <w:ins w:id="43" w:author="Greg Landry" w:date="2017-03-01T11:56:00Z">
+        <w:r>
+          <w:t xml:space="preserve">I2C </w:t>
+        </w:r>
+      </w:ins>
+      <w:ins w:id="44" w:author="Greg Landry" w:date="2017-03-01T11:55:00Z">
+        <w:r>
+          <w:t>structure</w:t>
+        </w:r>
+      </w:ins>
+      <w:ins w:id="45" w:author="Greg Landry" w:date="2017-03-01T11:56:00Z">
+        <w:r>
+          <w:t xml:space="preserve"> for the OLED display. For our hardware:</w:t>
         </w:r>
       </w:ins>
     </w:p>
@@ -782,9 +837,9 @@
           <w:numId w:val="29"/>
         </w:numPr>
         <w:rPr>
-          <w:ins w:id="42" w:author="Greg Landry" w:date="2017-03-01T11:56:00Z"/>
-        </w:rPr>
-        <w:pPrChange w:id="43" w:author="Greg Landry" w:date="2017-03-01T11:56:00Z">
+          <w:ins w:id="46" w:author="Greg Landry" w:date="2017-03-01T11:56:00Z"/>
+        </w:rPr>
+        <w:pPrChange w:id="47" w:author="Greg Landry" w:date="2017-03-01T11:56:00Z">
           <w:pPr>
             <w:pStyle w:val="ListParagraph"/>
             <w:numPr>
@@ -794,9 +849,9 @@
           </w:pPr>
         </w:pPrChange>
       </w:pPr>
-      <w:ins w:id="44" w:author="Greg Landry" w:date="2017-03-01T11:56:00Z">
-        <w:r>
-          <w:t>I2C address = 0x3C</w:t>
+      <w:ins w:id="48" w:author="Greg Landry" w:date="2017-03-01T11:56:00Z">
+        <w:r>
+          <w:t>I2C port = WICED_I2C_2</w:t>
         </w:r>
       </w:ins>
     </w:p>
@@ -808,9 +863,9 @@
           <w:numId w:val="29"/>
         </w:numPr>
         <w:rPr>
-          <w:ins w:id="45" w:author="Greg Landry" w:date="2017-03-01T11:57:00Z"/>
-        </w:rPr>
-        <w:pPrChange w:id="46" w:author="Greg Landry" w:date="2017-03-01T11:56:00Z">
+          <w:ins w:id="49" w:author="Greg Landry" w:date="2017-03-01T11:56:00Z"/>
+        </w:rPr>
+        <w:pPrChange w:id="50" w:author="Greg Landry" w:date="2017-03-01T11:56:00Z">
           <w:pPr>
             <w:pStyle w:val="ListParagraph"/>
             <w:numPr>
@@ -820,9 +875,9 @@
           </w:pPr>
         </w:pPrChange>
       </w:pPr>
-      <w:ins w:id="47" w:author="Greg Landry" w:date="2017-03-01T11:57:00Z">
-        <w:r>
-          <w:t>I2C address with = I2C_ADDRESS_WIDTH_7BIT</w:t>
+      <w:ins w:id="51" w:author="Greg Landry" w:date="2017-03-01T11:56:00Z">
+        <w:r>
+          <w:t>I2C address = 0x3C</w:t>
         </w:r>
       </w:ins>
     </w:p>
@@ -834,9 +889,9 @@
           <w:numId w:val="29"/>
         </w:numPr>
         <w:rPr>
-          <w:ins w:id="48" w:author="Greg Landry" w:date="2017-03-01T11:56:00Z"/>
-        </w:rPr>
-        <w:pPrChange w:id="49" w:author="Greg Landry" w:date="2017-03-01T11:56:00Z">
+          <w:ins w:id="52" w:author="Greg Landry" w:date="2017-03-01T11:57:00Z"/>
+        </w:rPr>
+        <w:pPrChange w:id="53" w:author="Greg Landry" w:date="2017-03-01T11:56:00Z">
           <w:pPr>
             <w:pStyle w:val="ListParagraph"/>
             <w:numPr>
@@ -846,9 +901,9 @@
           </w:pPr>
         </w:pPrChange>
       </w:pPr>
-      <w:ins w:id="50" w:author="Greg Landry" w:date="2017-03-01T11:57:00Z">
-        <w:r>
-          <w:t>Flags = 0</w:t>
+      <w:ins w:id="54" w:author="Greg Landry" w:date="2017-03-01T11:57:00Z">
+        <w:r>
+          <w:t>I2C address with = I2C_ADDRESS_WIDTH_7BIT</w:t>
         </w:r>
       </w:ins>
     </w:p>
@@ -860,9 +915,9 @@
           <w:numId w:val="29"/>
         </w:numPr>
         <w:rPr>
-          <w:ins w:id="51" w:author="Greg Landry" w:date="2017-03-01T11:57:00Z"/>
-        </w:rPr>
-        <w:pPrChange w:id="52" w:author="Greg Landry" w:date="2017-03-01T11:56:00Z">
+          <w:ins w:id="55" w:author="Greg Landry" w:date="2017-03-01T11:56:00Z"/>
+        </w:rPr>
+        <w:pPrChange w:id="56" w:author="Greg Landry" w:date="2017-03-01T11:56:00Z">
           <w:pPr>
             <w:pStyle w:val="ListParagraph"/>
             <w:numPr>
@@ -872,9 +927,9 @@
           </w:pPr>
         </w:pPrChange>
       </w:pPr>
-      <w:ins w:id="53" w:author="Greg Landry" w:date="2017-03-01T11:56:00Z">
-        <w:r>
-          <w:t>Speed mode = I2C_STANDART_MODE</w:t>
+      <w:ins w:id="57" w:author="Greg Landry" w:date="2017-03-01T11:57:00Z">
+        <w:r>
+          <w:t>Flags = 0</w:t>
         </w:r>
       </w:ins>
     </w:p>
@@ -882,13 +937,13 @@
       <w:pPr>
         <w:pStyle w:val="ListParagraph"/>
         <w:numPr>
-          <w:ilvl w:val="0"/>
+          <w:ilvl w:val="1"/>
           <w:numId w:val="29"/>
         </w:numPr>
         <w:rPr>
-          <w:ins w:id="54" w:author="Greg Landry" w:date="2017-03-01T11:57:00Z"/>
-        </w:rPr>
-        <w:pPrChange w:id="55" w:author="Greg Landry" w:date="2017-03-01T11:57:00Z">
+          <w:ins w:id="58" w:author="Greg Landry" w:date="2017-03-01T11:57:00Z"/>
+        </w:rPr>
+        <w:pPrChange w:id="59" w:author="Greg Landry" w:date="2017-03-01T11:56:00Z">
           <w:pPr>
             <w:pStyle w:val="ListParagraph"/>
             <w:numPr>
@@ -898,24 +953,9 @@
           </w:pPr>
         </w:pPrChange>
       </w:pPr>
-      <w:ins w:id="56" w:author="Greg Landry" w:date="2017-03-01T11:57:00Z">
-        <w:r>
-          <w:t>Initialize the I2C device</w:t>
-        </w:r>
-      </w:ins>
-      <w:ins w:id="57" w:author="Greg Landry" w:date="2017-03-01T12:58:00Z">
-        <w:r>
-          <w:t xml:space="preserve"> using u8g_init_wiced_i2c_device</w:t>
-        </w:r>
-      </w:ins>
-      <w:ins w:id="58" w:author="Greg Landry" w:date="2017-03-01T11:57:00Z">
-        <w:r>
-          <w:t>.</w:t>
-        </w:r>
-      </w:ins>
-      <w:ins w:id="59" w:author="Greg Landry" w:date="2017-03-01T12:58:00Z">
-        <w:r>
-          <w:t xml:space="preserve"> This function takes a pointer to the I2C structure from step 2.</w:t>
+      <w:ins w:id="60" w:author="Greg Landry" w:date="2017-03-01T11:56:00Z">
+        <w:r>
+          <w:t>Speed mode = I2C_STANDART_MODE</w:t>
         </w:r>
       </w:ins>
     </w:p>
@@ -927,9 +967,9 @@
           <w:numId w:val="29"/>
         </w:numPr>
         <w:rPr>
-          <w:ins w:id="60" w:author="Greg Landry" w:date="2017-03-01T12:38:00Z"/>
-        </w:rPr>
-        <w:pPrChange w:id="61" w:author="Greg Landry" w:date="2017-03-01T11:57:00Z">
+          <w:ins w:id="61" w:author="Greg Landry" w:date="2017-03-01T11:57:00Z"/>
+        </w:rPr>
+        <w:pPrChange w:id="62" w:author="Greg Landry" w:date="2017-03-01T11:57:00Z">
           <w:pPr>
             <w:pStyle w:val="ListParagraph"/>
             <w:numPr>
@@ -939,81 +979,38 @@
           </w:pPr>
         </w:pPrChange>
       </w:pPr>
-      <w:ins w:id="62" w:author="Greg Landry" w:date="2017-03-01T11:57:00Z">
-        <w:r>
-          <w:t xml:space="preserve">Initialize the communication functions by calling </w:t>
-        </w:r>
-        <w:r>
-          <w:rPr>
-            <w:i/>
-            <w:rPrChange w:id="63" w:author="Greg Landry" w:date="2017-03-01T12:51:00Z">
-              <w:rPr/>
-            </w:rPrChange>
-          </w:rPr>
-          <w:t>u8g_InitComFn</w:t>
-        </w:r>
+      <w:ins w:id="63" w:author="Greg Landry" w:date="2017-03-01T11:57:00Z">
+        <w:r>
+          <w:t>Initialize the I2C device</w:t>
+        </w:r>
+      </w:ins>
+      <w:ins w:id="64" w:author="Greg Landry" w:date="2017-03-01T12:58:00Z">
+        <w:r>
+          <w:t xml:space="preserve"> using u8g_init_wiced_i2c_device</w:t>
+        </w:r>
+      </w:ins>
+      <w:ins w:id="65" w:author="Greg Landry" w:date="2017-03-01T11:57:00Z">
         <w:r>
           <w:t>.</w:t>
         </w:r>
       </w:ins>
-      <w:ins w:id="64" w:author="Greg Landry" w:date="2017-03-01T12:37:00Z">
-        <w:r>
-          <w:t xml:space="preserve"> It takes a pointer to the u8g structure</w:t>
-        </w:r>
-      </w:ins>
-      <w:ins w:id="65" w:author="Greg Landry" w:date="2017-03-01T12:40:00Z">
-        <w:r>
-          <w:t xml:space="preserve"> created in step 1</w:t>
-        </w:r>
-      </w:ins>
-      <w:ins w:id="66" w:author="Greg Landry" w:date="2017-03-01T12:37:00Z">
-        <w:r>
-          <w:t xml:space="preserve">, a pointer to a u8g_dev_t structure which specifies the type of </w:t>
-        </w:r>
-      </w:ins>
-      <w:ins w:id="67" w:author="Greg Landry" w:date="2017-03-01T12:38:00Z">
-        <w:r>
-          <w:t xml:space="preserve">display, and a communication function pointer. For our hardware, </w:t>
-        </w:r>
-      </w:ins>
-      <w:ins w:id="68" w:author="Greg Landry" w:date="2017-03-01T12:39:00Z">
-        <w:r>
-          <w:t xml:space="preserve">if you have a display structure called </w:t>
-        </w:r>
-      </w:ins>
-      <w:ins w:id="69" w:author="Greg Landry" w:date="2017-03-01T13:02:00Z">
-        <w:r>
-          <w:t>“</w:t>
-        </w:r>
-      </w:ins>
-      <w:ins w:id="70" w:author="Greg Landry" w:date="2017-03-01T12:55:00Z">
-        <w:r>
-          <w:t>display</w:t>
-        </w:r>
-      </w:ins>
-      <w:ins w:id="71" w:author="Greg Landry" w:date="2017-03-01T13:02:00Z">
-        <w:r>
-          <w:t>”</w:t>
-        </w:r>
-      </w:ins>
-      <w:ins w:id="72" w:author="Greg Landry" w:date="2017-03-01T12:39:00Z">
-        <w:r>
-          <w:t xml:space="preserve">, </w:t>
-        </w:r>
-      </w:ins>
-      <w:ins w:id="73" w:author="Greg Landry" w:date="2017-03-01T12:38:00Z">
-        <w:r>
-          <w:t>the call looks like this:</w:t>
-        </w:r>
-      </w:ins>
-    </w:p>
-    <w:p>
-      <w:pPr>
-        <w:ind w:left="1440"/>
-        <w:rPr>
-          <w:ins w:id="74" w:author="Greg Landry" w:date="2017-03-01T11:58:00Z"/>
-        </w:rPr>
-        <w:pPrChange w:id="75" w:author="Greg Landry" w:date="2017-03-01T12:38:00Z">
+      <w:ins w:id="66" w:author="Greg Landry" w:date="2017-03-01T12:58:00Z">
+        <w:r>
+          <w:t xml:space="preserve"> This function takes a pointer to the I2C structure from step 2.</w:t>
+        </w:r>
+      </w:ins>
+    </w:p>
+    <w:p>
+      <w:pPr>
+        <w:pStyle w:val="ListParagraph"/>
+        <w:numPr>
+          <w:ilvl w:val="0"/>
+          <w:numId w:val="29"/>
+        </w:numPr>
+        <w:rPr>
+          <w:ins w:id="67" w:author="Greg Landry" w:date="2017-03-01T12:38:00Z"/>
+        </w:rPr>
+        <w:pPrChange w:id="68" w:author="Greg Landry" w:date="2017-03-01T11:57:00Z">
           <w:pPr>
             <w:pStyle w:val="ListParagraph"/>
             <w:numPr>
@@ -1023,7 +1020,91 @@
           </w:pPr>
         </w:pPrChange>
       </w:pPr>
-      <w:ins w:id="76" w:author="Greg Landry" w:date="2017-03-01T12:38:00Z">
+      <w:ins w:id="69" w:author="Greg Landry" w:date="2017-03-01T11:57:00Z">
+        <w:r>
+          <w:t xml:space="preserve">Initialize the communication functions by calling </w:t>
+        </w:r>
+        <w:r>
+          <w:rPr>
+            <w:i/>
+            <w:rPrChange w:id="70" w:author="Greg Landry" w:date="2017-03-01T12:51:00Z">
+              <w:rPr/>
+            </w:rPrChange>
+          </w:rPr>
+          <w:t>u8g_InitComFn</w:t>
+        </w:r>
+        <w:r>
+          <w:t>.</w:t>
+        </w:r>
+      </w:ins>
+      <w:ins w:id="71" w:author="Greg Landry" w:date="2017-03-01T12:37:00Z">
+        <w:r>
+          <w:t xml:space="preserve"> It takes a pointer to the u8g structure</w:t>
+        </w:r>
+      </w:ins>
+      <w:ins w:id="72" w:author="Greg Landry" w:date="2017-03-01T12:40:00Z">
+        <w:r>
+          <w:t xml:space="preserve"> created in step 1</w:t>
+        </w:r>
+      </w:ins>
+      <w:ins w:id="73" w:author="Greg Landry" w:date="2017-03-01T12:37:00Z">
+        <w:r>
+          <w:t xml:space="preserve">, a pointer to a u8g_dev_t structure which specifies the type of </w:t>
+        </w:r>
+      </w:ins>
+      <w:ins w:id="74" w:author="Greg Landry" w:date="2017-03-01T12:38:00Z">
+        <w:r>
+          <w:t xml:space="preserve">display, and a communication function pointer. For our hardware, </w:t>
+        </w:r>
+      </w:ins>
+      <w:ins w:id="75" w:author="Greg Landry" w:date="2017-03-01T12:39:00Z">
+        <w:r>
+          <w:t xml:space="preserve">if you have a display structure called </w:t>
+        </w:r>
+      </w:ins>
+      <w:ins w:id="76" w:author="Greg Landry" w:date="2017-03-01T13:02:00Z">
+        <w:r>
+          <w:t>“</w:t>
+        </w:r>
+      </w:ins>
+      <w:ins w:id="77" w:author="Greg Landry" w:date="2017-03-01T12:55:00Z">
+        <w:r>
+          <w:t>display</w:t>
+        </w:r>
+      </w:ins>
+      <w:ins w:id="78" w:author="Greg Landry" w:date="2017-03-01T13:02:00Z">
+        <w:r>
+          <w:t>”</w:t>
+        </w:r>
+      </w:ins>
+      <w:ins w:id="79" w:author="Greg Landry" w:date="2017-03-01T12:39:00Z">
+        <w:r>
+          <w:t xml:space="preserve">, </w:t>
+        </w:r>
+      </w:ins>
+      <w:ins w:id="80" w:author="Greg Landry" w:date="2017-03-01T12:38:00Z">
+        <w:r>
+          <w:t>the call looks like this:</w:t>
+        </w:r>
+      </w:ins>
+    </w:p>
+    <w:p>
+      <w:pPr>
+        <w:ind w:left="1440"/>
+        <w:rPr>
+          <w:ins w:id="81" w:author="Greg Landry" w:date="2017-03-01T11:58:00Z"/>
+        </w:rPr>
+        <w:pPrChange w:id="82" w:author="Greg Landry" w:date="2017-03-01T12:38:00Z">
+          <w:pPr>
+            <w:pStyle w:val="ListParagraph"/>
+            <w:numPr>
+              <w:numId w:val="24"/>
+            </w:numPr>
+            <w:ind w:hanging="360"/>
+          </w:pPr>
+        </w:pPrChange>
+      </w:pPr>
+      <w:ins w:id="83" w:author="Greg Landry" w:date="2017-03-01T12:38:00Z">
         <w:r>
           <w:t>u8g_</w:t>
         </w:r>
@@ -1036,12 +1117,12 @@
           <w:t>&amp;</w:t>
         </w:r>
       </w:ins>
-      <w:ins w:id="77" w:author="Greg Landry" w:date="2017-03-01T12:55:00Z">
+      <w:ins w:id="84" w:author="Greg Landry" w:date="2017-03-01T12:55:00Z">
         <w:r>
           <w:t>display</w:t>
         </w:r>
       </w:ins>
-      <w:ins w:id="78" w:author="Greg Landry" w:date="2017-03-01T12:38:00Z">
+      <w:ins w:id="85" w:author="Greg Landry" w:date="2017-03-01T12:38:00Z">
         <w:r>
           <w:t>, &amp;u8g_dev_ssd1306_128x64_i2c, u8g_com_hw_i2c_fn);</w:t>
         </w:r>
@@ -1055,10 +1136,10 @@
           <w:numId w:val="29"/>
         </w:numPr>
         <w:rPr>
-          <w:ins w:id="79" w:author="Greg Landry" w:date="2017-03-01T12:41:00Z"/>
-        </w:rPr>
-      </w:pPr>
-      <w:ins w:id="80" w:author="Greg Landry" w:date="2017-03-01T12:33:00Z">
+          <w:ins w:id="86" w:author="Greg Landry" w:date="2017-03-01T12:41:00Z"/>
+        </w:rPr>
+      </w:pPr>
+      <w:ins w:id="87" w:author="Greg Landry" w:date="2017-03-01T12:33:00Z">
         <w:r>
           <w:t>Select a font u</w:t>
         </w:r>
@@ -1068,14 +1149,14 @@
         <w:r>
           <w:rPr>
             <w:i/>
-            <w:rPrChange w:id="81" w:author="Greg Landry" w:date="2017-03-01T12:51:00Z">
+            <w:rPrChange w:id="88" w:author="Greg Landry" w:date="2017-03-01T12:51:00Z">
               <w:rPr/>
             </w:rPrChange>
           </w:rPr>
           <w:t>u8g_SetFont</w:t>
         </w:r>
       </w:ins>
-      <w:ins w:id="82" w:author="Greg Landry" w:date="2017-03-01T12:48:00Z">
+      <w:ins w:id="89" w:author="Greg Landry" w:date="2017-03-01T12:48:00Z">
         <w:r>
           <w:t>. It takes a pointer to the u8g structure and the name of the font.</w:t>
         </w:r>
@@ -1089,9 +1170,9 @@
           <w:numId w:val="29"/>
         </w:numPr>
         <w:rPr>
-          <w:ins w:id="83" w:author="Greg Landry" w:date="2017-03-01T12:48:00Z"/>
-        </w:rPr>
-        <w:pPrChange w:id="84" w:author="Greg Landry" w:date="2017-03-01T12:47:00Z">
+          <w:ins w:id="90" w:author="Greg Landry" w:date="2017-03-01T12:48:00Z"/>
+        </w:rPr>
+        <w:pPrChange w:id="91" w:author="Greg Landry" w:date="2017-03-01T12:47:00Z">
           <w:pPr>
             <w:pStyle w:val="ListParagraph"/>
             <w:numPr>
@@ -1101,27 +1182,27 @@
           </w:pPr>
         </w:pPrChange>
       </w:pPr>
-      <w:ins w:id="85" w:author="Greg Landry" w:date="2017-03-01T12:42:00Z">
+      <w:ins w:id="92" w:author="Greg Landry" w:date="2017-03-01T12:42:00Z">
         <w:r>
           <w:t xml:space="preserve">The fonts are all listed in </w:t>
         </w:r>
       </w:ins>
-      <w:ins w:id="86" w:author="Greg Landry" w:date="2017-03-01T12:43:00Z">
+      <w:ins w:id="93" w:author="Greg Landry" w:date="2017-03-01T12:43:00Z">
         <w:r>
           <w:t>the file u8g_font_data.c in the graphics library directory.</w:t>
         </w:r>
       </w:ins>
-      <w:ins w:id="87" w:author="Greg Landry" w:date="2017-03-01T12:47:00Z">
+      <w:ins w:id="94" w:author="Greg Landry" w:date="2017-03-01T12:47:00Z">
         <w:r>
           <w:t xml:space="preserve"> The examples use </w:t>
         </w:r>
       </w:ins>
-      <w:ins w:id="88" w:author="Greg Landry" w:date="2017-03-01T12:41:00Z">
+      <w:ins w:id="95" w:author="Greg Landry" w:date="2017-03-01T12:41:00Z">
         <w:r>
           <w:t xml:space="preserve">u8g_font_unifont, </w:t>
         </w:r>
       </w:ins>
-      <w:ins w:id="89" w:author="Greg Landry" w:date="2017-03-01T12:47:00Z">
+      <w:ins w:id="96" w:author="Greg Landry" w:date="2017-03-01T12:47:00Z">
         <w:r>
           <w:t>but feel free to experiment with others if you want.</w:t>
         </w:r>
@@ -1135,17 +1216,17 @@
           <w:numId w:val="29"/>
         </w:numPr>
         <w:rPr>
-          <w:ins w:id="90" w:author="Greg Landry" w:date="2017-03-01T12:49:00Z"/>
-        </w:rPr>
-      </w:pPr>
-      <w:ins w:id="91" w:author="Greg Landry" w:date="2017-03-01T12:49:00Z">
+          <w:ins w:id="97" w:author="Greg Landry" w:date="2017-03-01T12:49:00Z"/>
+        </w:rPr>
+      </w:pPr>
+      <w:ins w:id="98" w:author="Greg Landry" w:date="2017-03-01T12:49:00Z">
         <w:r>
           <w:t xml:space="preserve">Set a position using </w:t>
         </w:r>
         <w:r>
           <w:rPr>
             <w:i/>
-            <w:rPrChange w:id="92" w:author="Greg Landry" w:date="2017-03-01T12:51:00Z">
+            <w:rPrChange w:id="99" w:author="Greg Landry" w:date="2017-03-01T12:51:00Z">
               <w:rPr/>
             </w:rPrChange>
           </w:rPr>
@@ -1157,7 +1238,7 @@
         <w:r>
           <w:rPr>
             <w:i/>
-            <w:rPrChange w:id="93" w:author="Greg Landry" w:date="2017-03-01T12:51:00Z">
+            <w:rPrChange w:id="100" w:author="Greg Landry" w:date="2017-03-01T12:51:00Z">
               <w:rPr/>
             </w:rPrChange>
           </w:rPr>
@@ -1169,7 +1250,7 @@
         <w:r>
           <w:rPr>
             <w:i/>
-            <w:rPrChange w:id="94" w:author="Greg Landry" w:date="2017-03-01T12:51:00Z">
+            <w:rPrChange w:id="101" w:author="Greg Landry" w:date="2017-03-01T12:51:00Z">
               <w:rPr/>
             </w:rPrChange>
           </w:rPr>
@@ -1188,9 +1269,9 @@
           <w:numId w:val="29"/>
         </w:numPr>
         <w:rPr>
-          <w:ins w:id="95" w:author="Greg Landry" w:date="2017-03-01T12:33:00Z"/>
-        </w:rPr>
-        <w:pPrChange w:id="96" w:author="Greg Landry" w:date="2017-03-01T12:47:00Z">
+          <w:ins w:id="102" w:author="Greg Landry" w:date="2017-03-01T12:33:00Z"/>
+        </w:rPr>
+        <w:pPrChange w:id="103" w:author="Greg Landry" w:date="2017-03-01T12:47:00Z">
           <w:pPr>
             <w:pStyle w:val="ListParagraph"/>
             <w:numPr>
@@ -1200,22 +1281,23 @@
           </w:pPr>
         </w:pPrChange>
       </w:pPr>
-      <w:ins w:id="97" w:author="Greg Landry" w:date="2017-03-01T12:49:00Z">
-        <w:r>
+      <w:ins w:id="104" w:author="Greg Landry" w:date="2017-03-01T12:49:00Z">
+        <w:r>
+          <w:lastRenderedPageBreak/>
           <w:t>These</w:t>
         </w:r>
       </w:ins>
-      <w:ins w:id="98" w:author="Greg Landry" w:date="2017-03-01T12:48:00Z">
+      <w:ins w:id="105" w:author="Greg Landry" w:date="2017-03-01T12:48:00Z">
         <w:r>
           <w:t xml:space="preserve"> functions determine where the </w:t>
         </w:r>
       </w:ins>
-      <w:ins w:id="99" w:author="Greg Landry" w:date="2017-03-01T12:51:00Z">
+      <w:ins w:id="106" w:author="Greg Landry" w:date="2017-03-01T12:51:00Z">
         <w:r>
           <w:t>characters are</w:t>
         </w:r>
       </w:ins>
-      <w:ins w:id="100" w:author="Greg Landry" w:date="2017-03-01T12:48:00Z">
+      <w:ins w:id="107" w:author="Greg Landry" w:date="2017-03-01T12:48:00Z">
         <w:r>
           <w:t xml:space="preserve"> drawn relative to the starting coordinates specified in the </w:t>
         </w:r>
@@ -1228,7 +1310,7 @@
           <w:t xml:space="preserve"> function described below.</w:t>
         </w:r>
       </w:ins>
-      <w:ins w:id="101" w:author="Greg Landry" w:date="2017-03-01T13:03:00Z">
+      <w:ins w:id="108" w:author="Greg Landry" w:date="2017-03-01T13:03:00Z">
         <w:r>
           <w:t xml:space="preserve"> </w:t>
         </w:r>
@@ -1257,12 +1339,11 @@
           <w:numId w:val="29"/>
         </w:numPr>
         <w:rPr>
-          <w:ins w:id="102" w:author="Greg Landry" w:date="2017-03-01T12:35:00Z"/>
-        </w:rPr>
-      </w:pPr>
-      <w:ins w:id="103" w:author="Greg Landry" w:date="2017-03-01T12:35:00Z">
-        <w:r>
-          <w:lastRenderedPageBreak/>
+          <w:ins w:id="109" w:author="Greg Landry" w:date="2017-03-01T12:35:00Z"/>
+        </w:rPr>
+      </w:pPr>
+      <w:ins w:id="110" w:author="Greg Landry" w:date="2017-03-01T12:35:00Z">
+        <w:r>
           <w:t>Each time you want to display a string you:</w:t>
         </w:r>
       </w:ins>
@@ -1275,9 +1356,9 @@
           <w:numId w:val="29"/>
         </w:numPr>
         <w:rPr>
-          <w:ins w:id="104" w:author="Greg Landry" w:date="2017-03-01T12:04:00Z"/>
-        </w:rPr>
-        <w:pPrChange w:id="105" w:author="Greg Landry" w:date="2017-03-01T12:35:00Z">
+          <w:ins w:id="111" w:author="Greg Landry" w:date="2017-03-01T12:04:00Z"/>
+        </w:rPr>
+        <w:pPrChange w:id="112" w:author="Greg Landry" w:date="2017-03-01T12:35:00Z">
           <w:pPr>
             <w:pStyle w:val="ListParagraph"/>
             <w:numPr>
@@ -1287,29 +1368,29 @@
           </w:pPr>
         </w:pPrChange>
       </w:pPr>
-      <w:ins w:id="106" w:author="Greg Landry" w:date="2017-03-01T13:03:00Z">
+      <w:ins w:id="113" w:author="Greg Landry" w:date="2017-03-01T13:03:00Z">
         <w:r>
           <w:t>Select</w:t>
         </w:r>
       </w:ins>
-      <w:ins w:id="107" w:author="Greg Landry" w:date="2017-03-01T12:04:00Z">
+      <w:ins w:id="114" w:author="Greg Landry" w:date="2017-03-01T12:04:00Z">
         <w:r>
           <w:t xml:space="preserve"> the page to display </w:t>
         </w:r>
       </w:ins>
-      <w:ins w:id="108" w:author="Greg Landry" w:date="2017-03-01T13:03:00Z">
+      <w:ins w:id="115" w:author="Greg Landry" w:date="2017-03-01T13:03:00Z">
         <w:r>
           <w:t>the string</w:t>
         </w:r>
       </w:ins>
-      <w:ins w:id="109" w:author="Greg Landry" w:date="2017-03-01T12:04:00Z">
+      <w:ins w:id="116" w:author="Greg Landry" w:date="2017-03-01T12:04:00Z">
         <w:r>
           <w:t xml:space="preserve"> using </w:t>
         </w:r>
         <w:r>
           <w:rPr>
             <w:i/>
-            <w:rPrChange w:id="110" w:author="Greg Landry" w:date="2017-03-01T12:52:00Z">
+            <w:rPrChange w:id="117" w:author="Greg Landry" w:date="2017-03-01T12:52:00Z">
               <w:rPr/>
             </w:rPrChange>
           </w:rPr>
@@ -1328,9 +1409,9 @@
           <w:numId w:val="29"/>
         </w:numPr>
         <w:rPr>
-          <w:ins w:id="111" w:author="Greg Landry" w:date="2017-03-01T12:32:00Z"/>
-        </w:rPr>
-        <w:pPrChange w:id="112" w:author="Greg Landry" w:date="2017-03-01T12:35:00Z">
+          <w:ins w:id="118" w:author="Greg Landry" w:date="2017-03-01T12:32:00Z"/>
+        </w:rPr>
+        <w:pPrChange w:id="119" w:author="Greg Landry" w:date="2017-03-01T12:35:00Z">
           <w:pPr>
             <w:pStyle w:val="ListParagraph"/>
             <w:numPr>
@@ -1340,45 +1421,45 @@
           </w:pPr>
         </w:pPrChange>
       </w:pPr>
-      <w:ins w:id="113" w:author="Greg Landry" w:date="2017-03-01T11:58:00Z">
+      <w:ins w:id="120" w:author="Greg Landry" w:date="2017-03-01T11:58:00Z">
         <w:r>
           <w:t xml:space="preserve">Draw the string using </w:t>
         </w:r>
       </w:ins>
-      <w:ins w:id="114" w:author="Greg Landry" w:date="2017-03-01T12:04:00Z">
+      <w:ins w:id="121" w:author="Greg Landry" w:date="2017-03-01T12:04:00Z">
         <w:r>
           <w:rPr>
             <w:i/>
-            <w:rPrChange w:id="115" w:author="Greg Landry" w:date="2017-03-01T12:52:00Z">
+            <w:rPrChange w:id="122" w:author="Greg Landry" w:date="2017-03-01T12:52:00Z">
               <w:rPr/>
             </w:rPrChange>
           </w:rPr>
           <w:t>u8g_DrawStr</w:t>
         </w:r>
       </w:ins>
-      <w:ins w:id="116" w:author="Greg Landry" w:date="2017-03-01T12:05:00Z">
+      <w:ins w:id="123" w:author="Greg Landry" w:date="2017-03-01T12:05:00Z">
         <w:r>
           <w:t>.</w:t>
         </w:r>
       </w:ins>
-      <w:ins w:id="117" w:author="Greg Landry" w:date="2017-03-01T12:32:00Z">
+      <w:ins w:id="124" w:author="Greg Landry" w:date="2017-03-01T12:32:00Z">
         <w:r>
           <w:t xml:space="preserve"> You must </w:t>
         </w:r>
       </w:ins>
-      <w:ins w:id="118" w:author="Greg Landry" w:date="2017-03-01T12:36:00Z">
+      <w:ins w:id="125" w:author="Greg Landry" w:date="2017-03-01T12:36:00Z">
         <w:r>
           <w:t>call this repeatedly</w:t>
         </w:r>
       </w:ins>
-      <w:ins w:id="119" w:author="Greg Landry" w:date="2017-03-01T12:32:00Z">
+      <w:ins w:id="126" w:author="Greg Landry" w:date="2017-03-01T12:32:00Z">
         <w:r>
           <w:t xml:space="preserve"> until </w:t>
         </w:r>
         <w:r>
           <w:rPr>
             <w:i/>
-            <w:rPrChange w:id="120" w:author="Greg Landry" w:date="2017-03-01T12:52:00Z">
+            <w:rPrChange w:id="127" w:author="Greg Landry" w:date="2017-03-01T12:52:00Z">
               <w:rPr/>
             </w:rPrChange>
           </w:rPr>
@@ -1388,12 +1469,12 @@
           <w:t xml:space="preserve"> returns a 0.</w:t>
         </w:r>
       </w:ins>
-      <w:ins w:id="121" w:author="Greg Landry" w:date="2017-03-01T12:55:00Z">
+      <w:ins w:id="128" w:author="Greg Landry" w:date="2017-03-01T12:55:00Z">
         <w:r>
           <w:t xml:space="preserve"> The u8g_DrawStr function takes a pointer to the u8g structure, X coordinate, Y coordinate, </w:t>
         </w:r>
       </w:ins>
-      <w:ins w:id="122" w:author="Greg Landry" w:date="2017-03-01T12:56:00Z">
+      <w:ins w:id="129" w:author="Greg Landry" w:date="2017-03-01T12:56:00Z">
         <w:r>
           <w:t>and the string to be printed.</w:t>
         </w:r>
@@ -1403,9 +1484,9 @@
       <w:pPr>
         <w:ind w:left="720"/>
         <w:rPr>
-          <w:ins w:id="123" w:author="Greg Landry" w:date="2017-03-01T12:53:00Z"/>
-        </w:rPr>
-        <w:pPrChange w:id="124" w:author="Greg Landry" w:date="2017-03-01T12:32:00Z">
+          <w:ins w:id="130" w:author="Greg Landry" w:date="2017-03-01T12:53:00Z"/>
+        </w:rPr>
+        <w:pPrChange w:id="131" w:author="Greg Landry" w:date="2017-03-01T12:32:00Z">
           <w:pPr>
             <w:pStyle w:val="ListParagraph"/>
             <w:numPr>
@@ -1415,32 +1496,32 @@
           </w:pPr>
         </w:pPrChange>
       </w:pPr>
-      <w:ins w:id="125" w:author="Greg Landry" w:date="2017-03-01T12:34:00Z">
+      <w:ins w:id="132" w:author="Greg Landry" w:date="2017-03-01T12:34:00Z">
         <w:r>
           <w:t xml:space="preserve">As an example, </w:t>
         </w:r>
       </w:ins>
-      <w:ins w:id="126" w:author="Greg Landry" w:date="2017-03-01T12:52:00Z">
+      <w:ins w:id="133" w:author="Greg Landry" w:date="2017-03-01T12:52:00Z">
         <w:r>
           <w:t xml:space="preserve">assuming a display structure called “display” and an I2C structure called “display_i2c” </w:t>
         </w:r>
       </w:ins>
-      <w:ins w:id="127" w:author="Greg Landry" w:date="2017-03-01T12:34:00Z">
+      <w:ins w:id="134" w:author="Greg Landry" w:date="2017-03-01T12:34:00Z">
         <w:r>
           <w:t xml:space="preserve">the following will </w:t>
         </w:r>
       </w:ins>
-      <w:ins w:id="128" w:author="Greg Landry" w:date="2017-03-01T13:04:00Z">
+      <w:ins w:id="135" w:author="Greg Landry" w:date="2017-03-01T13:04:00Z">
         <w:r>
           <w:t>print</w:t>
         </w:r>
       </w:ins>
-      <w:ins w:id="129" w:author="Greg Landry" w:date="2017-03-01T12:52:00Z">
+      <w:ins w:id="136" w:author="Greg Landry" w:date="2017-03-01T12:52:00Z">
         <w:r>
           <w:t xml:space="preserve"> the string </w:t>
         </w:r>
       </w:ins>
-      <w:ins w:id="130" w:author="Greg Landry" w:date="2017-03-01T12:53:00Z">
+      <w:ins w:id="137" w:author="Greg Landry" w:date="2017-03-01T12:53:00Z">
         <w:r>
           <w:t>“Cypress”:</w:t>
         </w:r>
@@ -1454,12 +1535,12 @@
         <w:spacing w:after="0" w:line="240" w:lineRule="auto"/>
         <w:ind w:left="720"/>
         <w:rPr>
-          <w:ins w:id="131" w:author="Greg Landry" w:date="2017-03-01T12:56:00Z"/>
+          <w:ins w:id="138" w:author="Greg Landry" w:date="2017-03-01T12:56:00Z"/>
           <w:rFonts w:ascii="Consolas" w:hAnsi="Consolas" w:cs="Consolas"/>
           <w:sz w:val="20"/>
           <w:szCs w:val="20"/>
         </w:rPr>
-        <w:pPrChange w:id="132" w:author="Greg Landry" w:date="2017-03-01T12:56:00Z">
+        <w:pPrChange w:id="139" w:author="Greg Landry" w:date="2017-03-01T12:56:00Z">
           <w:pPr>
             <w:autoSpaceDE w:val="0"/>
             <w:autoSpaceDN w:val="0"/>
@@ -1468,7 +1549,7 @@
           </w:pPr>
         </w:pPrChange>
       </w:pPr>
-      <w:ins w:id="133" w:author="Greg Landry" w:date="2017-03-01T12:56:00Z">
+      <w:ins w:id="140" w:author="Greg Landry" w:date="2017-03-01T12:56:00Z">
         <w:r>
           <w:rPr>
             <w:rFonts w:ascii="Consolas" w:hAnsi="Consolas" w:cs="Consolas"/>
@@ -1488,12 +1569,12 @@
         <w:spacing w:after="0" w:line="240" w:lineRule="auto"/>
         <w:ind w:left="720"/>
         <w:rPr>
-          <w:ins w:id="134" w:author="Greg Landry" w:date="2017-03-01T12:56:00Z"/>
+          <w:ins w:id="141" w:author="Greg Landry" w:date="2017-03-01T12:56:00Z"/>
           <w:rFonts w:ascii="Consolas" w:hAnsi="Consolas" w:cs="Consolas"/>
           <w:sz w:val="20"/>
           <w:szCs w:val="20"/>
         </w:rPr>
-        <w:pPrChange w:id="135" w:author="Greg Landry" w:date="2017-03-01T12:56:00Z">
+        <w:pPrChange w:id="142" w:author="Greg Landry" w:date="2017-03-01T12:56:00Z">
           <w:pPr>
             <w:autoSpaceDE w:val="0"/>
             <w:autoSpaceDN w:val="0"/>
@@ -1502,7 +1583,7 @@
           </w:pPr>
         </w:pPrChange>
       </w:pPr>
-      <w:ins w:id="136" w:author="Greg Landry" w:date="2017-03-01T12:56:00Z">
+      <w:ins w:id="143" w:author="Greg Landry" w:date="2017-03-01T12:56:00Z">
         <w:r>
           <w:rPr>
             <w:rFonts w:ascii="Consolas" w:hAnsi="Consolas" w:cs="Consolas"/>
@@ -1542,12 +1623,12 @@
         <w:spacing w:after="0" w:line="240" w:lineRule="auto"/>
         <w:ind w:left="720"/>
         <w:rPr>
-          <w:ins w:id="137" w:author="Greg Landry" w:date="2017-03-01T12:56:00Z"/>
+          <w:ins w:id="144" w:author="Greg Landry" w:date="2017-03-01T12:56:00Z"/>
           <w:rFonts w:ascii="Consolas" w:hAnsi="Consolas" w:cs="Consolas"/>
           <w:sz w:val="20"/>
           <w:szCs w:val="20"/>
         </w:rPr>
-        <w:pPrChange w:id="138" w:author="Greg Landry" w:date="2017-03-01T12:56:00Z">
+        <w:pPrChange w:id="145" w:author="Greg Landry" w:date="2017-03-01T12:56:00Z">
           <w:pPr>
             <w:autoSpaceDE w:val="0"/>
             <w:autoSpaceDN w:val="0"/>
@@ -1556,7 +1637,7 @@
           </w:pPr>
         </w:pPrChange>
       </w:pPr>
-      <w:ins w:id="139" w:author="Greg Landry" w:date="2017-03-01T12:56:00Z">
+      <w:ins w:id="146" w:author="Greg Landry" w:date="2017-03-01T12:56:00Z">
         <w:r>
           <w:rPr>
             <w:rFonts w:ascii="Consolas" w:hAnsi="Consolas" w:cs="Consolas"/>
@@ -1596,21 +1677,21 @@
         <w:spacing w:after="0" w:line="240" w:lineRule="auto"/>
         <w:ind w:left="720"/>
         <w:rPr>
-          <w:ins w:id="140" w:author="Greg Landry" w:date="2017-03-01T12:56:00Z"/>
+          <w:ins w:id="147" w:author="Greg Landry" w:date="2017-03-01T12:56:00Z"/>
           <w:rFonts w:ascii="Consolas" w:hAnsi="Consolas" w:cs="Consolas"/>
           <w:color w:val="000000"/>
           <w:sz w:val="20"/>
           <w:szCs w:val="20"/>
-          <w:rPrChange w:id="141" w:author="Greg Landry" w:date="2017-04-03T15:41:00Z">
+          <w:rPrChange w:id="148" w:author="Greg Landry" w:date="2017-04-03T15:41:00Z">
             <w:rPr>
-              <w:ins w:id="142" w:author="Greg Landry" w:date="2017-03-01T12:56:00Z"/>
+              <w:ins w:id="149" w:author="Greg Landry" w:date="2017-03-01T12:56:00Z"/>
               <w:rFonts w:ascii="Consolas" w:hAnsi="Consolas" w:cs="Consolas"/>
               <w:sz w:val="20"/>
               <w:szCs w:val="20"/>
             </w:rPr>
           </w:rPrChange>
         </w:rPr>
-        <w:pPrChange w:id="143" w:author="Greg Landry" w:date="2017-03-01T12:56:00Z">
+        <w:pPrChange w:id="150" w:author="Greg Landry" w:date="2017-03-01T12:56:00Z">
           <w:pPr>
             <w:autoSpaceDE w:val="0"/>
             <w:autoSpaceDN w:val="0"/>
@@ -1619,7 +1700,7 @@
           </w:pPr>
         </w:pPrChange>
       </w:pPr>
-      <w:ins w:id="144" w:author="Greg Landry" w:date="2017-03-01T12:56:00Z">
+      <w:ins w:id="151" w:author="Greg Landry" w:date="2017-03-01T12:56:00Z">
         <w:r>
           <w:rPr>
             <w:rFonts w:ascii="Consolas" w:hAnsi="Consolas" w:cs="Consolas"/>
@@ -1635,7 +1716,7 @@
             <w:color w:val="000000"/>
             <w:sz w:val="20"/>
             <w:szCs w:val="20"/>
-            <w:rPrChange w:id="145" w:author="Greg Landry" w:date="2017-04-03T15:41:00Z">
+            <w:rPrChange w:id="152" w:author="Greg Landry" w:date="2017-04-03T15:41:00Z">
               <w:rPr>
                 <w:rFonts w:ascii="Consolas" w:hAnsi="Consolas" w:cs="Consolas"/>
                 <w:color w:val="000000"/>
@@ -1666,21 +1747,21 @@
         <w:spacing w:after="0" w:line="240" w:lineRule="auto"/>
         <w:ind w:left="720"/>
         <w:rPr>
-          <w:ins w:id="146" w:author="Greg Landry" w:date="2017-03-01T12:56:00Z"/>
+          <w:ins w:id="153" w:author="Greg Landry" w:date="2017-03-01T12:56:00Z"/>
           <w:rFonts w:ascii="Consolas" w:hAnsi="Consolas" w:cs="Consolas"/>
           <w:color w:val="000000"/>
           <w:sz w:val="20"/>
           <w:szCs w:val="20"/>
-          <w:rPrChange w:id="147" w:author="Greg Landry" w:date="2017-04-03T15:41:00Z">
+          <w:rPrChange w:id="154" w:author="Greg Landry" w:date="2017-04-03T15:41:00Z">
             <w:rPr>
-              <w:ins w:id="148" w:author="Greg Landry" w:date="2017-03-01T12:56:00Z"/>
+              <w:ins w:id="155" w:author="Greg Landry" w:date="2017-03-01T12:56:00Z"/>
               <w:rFonts w:ascii="Consolas" w:hAnsi="Consolas" w:cs="Consolas"/>
               <w:sz w:val="20"/>
               <w:szCs w:val="20"/>
             </w:rPr>
           </w:rPrChange>
         </w:rPr>
-        <w:pPrChange w:id="149" w:author="Greg Landry" w:date="2017-03-01T12:56:00Z">
+        <w:pPrChange w:id="156" w:author="Greg Landry" w:date="2017-03-01T12:56:00Z">
           <w:pPr>
             <w:autoSpaceDE w:val="0"/>
             <w:autoSpaceDN w:val="0"/>
@@ -1689,7 +1770,7 @@
           </w:pPr>
         </w:pPrChange>
       </w:pPr>
-      <w:ins w:id="150" w:author="Greg Landry" w:date="2017-03-01T12:56:00Z">
+      <w:ins w:id="157" w:author="Greg Landry" w:date="2017-03-01T12:56:00Z">
         <w:r>
           <w:rPr>
             <w:rFonts w:ascii="Consolas" w:hAnsi="Consolas" w:cs="Consolas"/>
@@ -1709,12 +1790,12 @@
         <w:spacing w:after="0" w:line="240" w:lineRule="auto"/>
         <w:ind w:firstLine="720"/>
         <w:rPr>
-          <w:ins w:id="151" w:author="Greg Landry" w:date="2017-03-01T12:56:00Z"/>
+          <w:ins w:id="158" w:author="Greg Landry" w:date="2017-03-01T12:56:00Z"/>
           <w:rFonts w:ascii="Consolas" w:hAnsi="Consolas" w:cs="Consolas"/>
           <w:sz w:val="20"/>
           <w:szCs w:val="20"/>
         </w:rPr>
-        <w:pPrChange w:id="152" w:author="Greg Landry" w:date="2017-03-01T12:56:00Z">
+        <w:pPrChange w:id="159" w:author="Greg Landry" w:date="2017-03-01T12:56:00Z">
           <w:pPr>
             <w:autoSpaceDE w:val="0"/>
             <w:autoSpaceDN w:val="0"/>
@@ -1723,7 +1804,7 @@
           </w:pPr>
         </w:pPrChange>
       </w:pPr>
-      <w:ins w:id="153" w:author="Greg Landry" w:date="2017-03-01T12:56:00Z">
+      <w:ins w:id="160" w:author="Greg Landry" w:date="2017-03-01T12:56:00Z">
         <w:r>
           <w:rPr>
             <w:rFonts w:ascii="Consolas" w:hAnsi="Consolas" w:cs="Consolas"/>
@@ -1743,13 +1824,13 @@
         <w:spacing w:after="0" w:line="240" w:lineRule="auto"/>
         <w:ind w:left="720"/>
         <w:rPr>
-          <w:ins w:id="154" w:author="Greg Landry" w:date="2017-03-01T12:56:00Z"/>
+          <w:ins w:id="161" w:author="Greg Landry" w:date="2017-03-01T12:56:00Z"/>
           <w:rFonts w:ascii="Consolas" w:hAnsi="Consolas" w:cs="Consolas"/>
           <w:color w:val="000000"/>
           <w:sz w:val="20"/>
           <w:szCs w:val="20"/>
         </w:rPr>
-        <w:pPrChange w:id="155" w:author="Greg Landry" w:date="2017-03-01T12:56:00Z">
+        <w:pPrChange w:id="162" w:author="Greg Landry" w:date="2017-03-01T12:56:00Z">
           <w:pPr>
             <w:autoSpaceDE w:val="0"/>
             <w:autoSpaceDN w:val="0"/>
@@ -1758,7 +1839,7 @@
           </w:pPr>
         </w:pPrChange>
       </w:pPr>
-      <w:ins w:id="156" w:author="Greg Landry" w:date="2017-03-01T12:56:00Z">
+      <w:ins w:id="163" w:author="Greg Landry" w:date="2017-03-01T12:56:00Z">
         <w:r>
           <w:rPr>
             <w:rFonts w:ascii="Consolas" w:hAnsi="Consolas" w:cs="Consolas"/>
@@ -1798,12 +1879,12 @@
         <w:spacing w:after="0" w:line="240" w:lineRule="auto"/>
         <w:ind w:left="720"/>
         <w:rPr>
-          <w:ins w:id="157" w:author="Greg Landry" w:date="2017-03-01T12:56:00Z"/>
+          <w:ins w:id="164" w:author="Greg Landry" w:date="2017-03-01T12:56:00Z"/>
           <w:rFonts w:ascii="Consolas" w:hAnsi="Consolas" w:cs="Consolas"/>
           <w:sz w:val="20"/>
           <w:szCs w:val="20"/>
         </w:rPr>
-        <w:pPrChange w:id="158" w:author="Greg Landry" w:date="2017-03-01T12:56:00Z">
+        <w:pPrChange w:id="165" w:author="Greg Landry" w:date="2017-03-01T12:56:00Z">
           <w:pPr>
             <w:autoSpaceDE w:val="0"/>
             <w:autoSpaceDN w:val="0"/>
@@ -1812,7 +1893,7 @@
           </w:pPr>
         </w:pPrChange>
       </w:pPr>
-      <w:ins w:id="159" w:author="Greg Landry" w:date="2017-03-01T12:56:00Z">
+      <w:ins w:id="166" w:author="Greg Landry" w:date="2017-03-01T12:56:00Z">
         <w:r>
           <w:rPr>
             <w:rFonts w:ascii="Consolas" w:hAnsi="Consolas" w:cs="Consolas"/>
@@ -1832,12 +1913,12 @@
         <w:spacing w:after="0" w:line="240" w:lineRule="auto"/>
         <w:ind w:left="720"/>
         <w:rPr>
-          <w:ins w:id="160" w:author="Greg Landry" w:date="2017-03-01T12:56:00Z"/>
+          <w:ins w:id="167" w:author="Greg Landry" w:date="2017-03-01T12:56:00Z"/>
           <w:rFonts w:ascii="Consolas" w:hAnsi="Consolas" w:cs="Consolas"/>
           <w:sz w:val="20"/>
           <w:szCs w:val="20"/>
         </w:rPr>
-        <w:pPrChange w:id="161" w:author="Greg Landry" w:date="2017-03-01T12:56:00Z">
+        <w:pPrChange w:id="168" w:author="Greg Landry" w:date="2017-03-01T12:56:00Z">
           <w:pPr>
             <w:pStyle w:val="ListParagraph"/>
             <w:numPr>
@@ -1847,7 +1928,7 @@
           </w:pPr>
         </w:pPrChange>
       </w:pPr>
-      <w:ins w:id="162" w:author="Greg Landry" w:date="2017-03-01T12:56:00Z">
+      <w:ins w:id="169" w:author="Greg Landry" w:date="2017-03-01T12:56:00Z">
         <w:r>
           <w:rPr>
             <w:rFonts w:ascii="Consolas" w:hAnsi="Consolas" w:cs="Consolas"/>
@@ -1905,13 +1986,13 @@
         <w:spacing w:after="0" w:line="240" w:lineRule="auto"/>
         <w:ind w:left="720"/>
         <w:rPr>
-          <w:ins w:id="163" w:author="Greg Landry" w:date="2017-03-01T12:57:00Z"/>
+          <w:ins w:id="170" w:author="Greg Landry" w:date="2017-03-01T12:57:00Z"/>
           <w:rFonts w:ascii="Consolas" w:hAnsi="Consolas" w:cs="Consolas"/>
           <w:color w:val="000000"/>
           <w:sz w:val="20"/>
           <w:szCs w:val="20"/>
         </w:rPr>
-        <w:pPrChange w:id="164" w:author="Greg Landry" w:date="2017-03-01T12:56:00Z">
+        <w:pPrChange w:id="171" w:author="Greg Landry" w:date="2017-03-01T12:56:00Z">
           <w:pPr>
             <w:pStyle w:val="ListParagraph"/>
             <w:numPr>
@@ -1921,7 +2002,7 @@
           </w:pPr>
         </w:pPrChange>
       </w:pPr>
-      <w:ins w:id="165" w:author="Greg Landry" w:date="2017-03-01T12:56:00Z">
+      <w:ins w:id="172" w:author="Greg Landry" w:date="2017-03-01T12:56:00Z">
         <w:r>
           <w:rPr>
             <w:rFonts w:ascii="Consolas" w:hAnsi="Consolas" w:cs="Consolas"/>
@@ -1969,17 +2050,17 @@
         <w:spacing w:after="0" w:line="240" w:lineRule="auto"/>
         <w:ind w:left="720"/>
         <w:rPr>
-          <w:ins w:id="166" w:author="Greg Landry" w:date="2017-03-01T12:05:00Z"/>
+          <w:ins w:id="173" w:author="Greg Landry" w:date="2017-03-01T12:05:00Z"/>
           <w:rFonts w:ascii="Consolas" w:hAnsi="Consolas" w:cs="Consolas"/>
           <w:sz w:val="20"/>
           <w:szCs w:val="20"/>
-          <w:rPrChange w:id="167" w:author="Greg Landry" w:date="2017-03-01T12:56:00Z">
+          <w:rPrChange w:id="174" w:author="Greg Landry" w:date="2017-03-01T12:56:00Z">
             <w:rPr>
-              <w:ins w:id="168" w:author="Greg Landry" w:date="2017-03-01T12:05:00Z"/>
+              <w:ins w:id="175" w:author="Greg Landry" w:date="2017-03-01T12:05:00Z"/>
             </w:rPr>
           </w:rPrChange>
         </w:rPr>
-        <w:pPrChange w:id="169" w:author="Greg Landry" w:date="2017-03-01T12:56:00Z">
+        <w:pPrChange w:id="176" w:author="Greg Landry" w:date="2017-03-01T12:56:00Z">
           <w:pPr>
             <w:pStyle w:val="ListParagraph"/>
             <w:numPr>
@@ -1993,9 +2074,9 @@
     <w:p>
       <w:pPr>
         <w:rPr>
-          <w:ins w:id="170" w:author="Greg Landry" w:date="2017-03-01T13:20:00Z"/>
-        </w:rPr>
-        <w:pPrChange w:id="171" w:author="Greg Landry" w:date="2017-03-01T11:22:00Z">
+          <w:ins w:id="177" w:author="Greg Landry" w:date="2017-03-01T13:20:00Z"/>
+        </w:rPr>
+        <w:pPrChange w:id="178" w:author="Greg Landry" w:date="2017-03-01T11:22:00Z">
           <w:pPr>
             <w:pStyle w:val="ListParagraph"/>
             <w:numPr>
@@ -2005,7 +2086,7 @@
           </w:pPr>
         </w:pPrChange>
       </w:pPr>
-      <w:ins w:id="172" w:author="Greg Landry" w:date="2017-03-01T11:58:00Z">
+      <w:ins w:id="179" w:author="Greg Landry" w:date="2017-03-01T11:58:00Z">
         <w:r>
           <w:t>I</w:t>
         </w:r>
@@ -2013,27 +2094,27 @@
           <w:t xml:space="preserve">n addition, you must include </w:t>
         </w:r>
       </w:ins>
-      <w:ins w:id="173" w:author="Greg Landry" w:date="2017-03-01T13:18:00Z">
+      <w:ins w:id="180" w:author="Greg Landry" w:date="2017-03-01T13:18:00Z">
         <w:r>
           <w:t>“u8g_arm</w:t>
         </w:r>
       </w:ins>
-      <w:ins w:id="174" w:author="Greg Landry" w:date="2017-03-01T13:19:00Z">
+      <w:ins w:id="181" w:author="Greg Landry" w:date="2017-03-01T13:19:00Z">
         <w:r>
           <w:t xml:space="preserve">.h” in the .c file and </w:t>
         </w:r>
       </w:ins>
-      <w:ins w:id="175" w:author="Greg Landry" w:date="2017-03-01T13:20:00Z">
+      <w:ins w:id="182" w:author="Greg Landry" w:date="2017-03-01T13:20:00Z">
         <w:r>
           <w:t>you must include the</w:t>
         </w:r>
       </w:ins>
-      <w:ins w:id="176" w:author="Greg Landry" w:date="2017-03-01T11:58:00Z">
+      <w:ins w:id="183" w:author="Greg Landry" w:date="2017-03-01T11:58:00Z">
         <w:r>
           <w:t xml:space="preserve"> u8g library</w:t>
         </w:r>
       </w:ins>
-      <w:ins w:id="177" w:author="Greg Landry" w:date="2017-03-01T13:20:00Z">
+      <w:ins w:id="184" w:author="Greg Landry" w:date="2017-03-01T13:20:00Z">
         <w:r>
           <w:t xml:space="preserve"> in the .</w:t>
         </w:r>
@@ -2046,12 +2127,12 @@
           <w:t xml:space="preserve"> file</w:t>
         </w:r>
       </w:ins>
-      <w:ins w:id="178" w:author="Greg Landry" w:date="2017-03-01T13:21:00Z">
+      <w:ins w:id="185" w:author="Greg Landry" w:date="2017-03-01T13:21:00Z">
         <w:r>
           <w:t xml:space="preserve"> to have access to the library functions</w:t>
         </w:r>
       </w:ins>
-      <w:ins w:id="179" w:author="Greg Landry" w:date="2017-03-01T11:58:00Z">
+      <w:ins w:id="186" w:author="Greg Landry" w:date="2017-03-01T11:58:00Z">
         <w:r>
           <w:t>:</w:t>
         </w:r>
@@ -2061,61 +2142,7 @@
       <w:pPr>
         <w:ind w:left="720"/>
         <w:rPr>
-          <w:ins w:id="180" w:author="Greg Landry" w:date="2017-03-01T13:20:00Z"/>
-        </w:rPr>
-        <w:pPrChange w:id="181" w:author="Greg Landry" w:date="2017-03-01T13:20:00Z">
-          <w:pPr>
-            <w:pStyle w:val="ListParagraph"/>
-            <w:numPr>
-              <w:numId w:val="24"/>
-            </w:numPr>
-            <w:ind w:hanging="360"/>
-          </w:pPr>
-        </w:pPrChange>
-      </w:pPr>
-      <w:ins w:id="182" w:author="Greg Landry" w:date="2017-03-01T13:20:00Z">
-        <w:r>
-          <w:t xml:space="preserve">In </w:t>
-        </w:r>
-      </w:ins>
-      <w:ins w:id="183" w:author="Greg Landry" w:date="2017-03-01T13:21:00Z">
-        <w:r>
-          <w:t>&lt;project&gt;</w:t>
-        </w:r>
-      </w:ins>
-      <w:ins w:id="184" w:author="Greg Landry" w:date="2017-03-01T13:20:00Z">
-        <w:r>
-          <w:t>.</w:t>
-        </w:r>
-        <w:proofErr w:type="gramStart"/>
-        <w:r>
-          <w:t>c</w:t>
-        </w:r>
-      </w:ins>
-      <w:ins w:id="185" w:author="Greg Landry" w:date="2017-03-01T13:21:00Z">
-        <w:r>
-          <w:t xml:space="preserve"> </w:t>
-        </w:r>
-      </w:ins>
-      <w:ins w:id="186" w:author="Greg Landry" w:date="2017-03-01T13:20:00Z">
-        <w:r>
-          <w:t>:</w:t>
-        </w:r>
-        <w:proofErr w:type="gramEnd"/>
-        <w:r>
-          <w:tab/>
-        </w:r>
-        <w:r>
-          <w:tab/>
-          <w:t>#include u8g_arm.h</w:t>
-        </w:r>
-      </w:ins>
-    </w:p>
-    <w:p>
-      <w:pPr>
-        <w:ind w:left="720"/>
-        <w:rPr>
-          <w:ins w:id="187" w:author="Greg Landry" w:date="2017-03-01T11:59:00Z"/>
+          <w:ins w:id="187" w:author="Greg Landry" w:date="2017-03-01T13:20:00Z"/>
         </w:rPr>
         <w:pPrChange w:id="188" w:author="Greg Landry" w:date="2017-03-01T13:20:00Z">
           <w:pPr>
@@ -2141,39 +2168,37 @@
         <w:r>
           <w:t>.</w:t>
         </w:r>
-        <w:proofErr w:type="spellStart"/>
-        <w:r>
-          <w:t>mk</w:t>
-        </w:r>
-        <w:proofErr w:type="spellEnd"/>
+        <w:proofErr w:type="gramStart"/>
+        <w:r>
+          <w:t>c</w:t>
+        </w:r>
+      </w:ins>
+      <w:ins w:id="192" w:author="Greg Landry" w:date="2017-03-01T13:21:00Z">
+        <w:r>
+          <w:t xml:space="preserve"> </w:t>
+        </w:r>
+      </w:ins>
+      <w:ins w:id="193" w:author="Greg Landry" w:date="2017-03-01T13:20:00Z">
         <w:r>
           <w:t>:</w:t>
         </w:r>
+        <w:proofErr w:type="gramEnd"/>
         <w:r>
           <w:tab/>
-          <w:t>$(NAME)_</w:t>
-        </w:r>
-        <w:proofErr w:type="gramStart"/>
-        <w:r>
-          <w:t>COMPONENTS :</w:t>
-        </w:r>
-        <w:proofErr w:type="gramEnd"/>
-        <w:r>
-          <w:t>= graphics/u8g</w:t>
-        </w:r>
-      </w:ins>
-    </w:p>
-    <w:p>
-      <w:pPr>
-        <w:autoSpaceDE w:val="0"/>
-        <w:autoSpaceDN w:val="0"/>
-        <w:adjustRightInd w:val="0"/>
-        <w:spacing w:after="0" w:line="240" w:lineRule="auto"/>
+        </w:r>
+        <w:r>
+          <w:tab/>
+          <w:t>#include u8g_arm.h</w:t>
+        </w:r>
+      </w:ins>
+    </w:p>
+    <w:p>
+      <w:pPr>
         <w:ind w:left="720"/>
         <w:rPr>
-          <w:del w:id="192" w:author="Greg Landry" w:date="2017-03-01T13:20:00Z"/>
-        </w:rPr>
-        <w:pPrChange w:id="193" w:author="Greg Landry" w:date="2017-03-01T13:04:00Z">
+          <w:ins w:id="194" w:author="Greg Landry" w:date="2017-03-01T11:59:00Z"/>
+        </w:rPr>
+        <w:pPrChange w:id="195" w:author="Greg Landry" w:date="2017-03-01T13:20:00Z">
           <w:pPr>
             <w:pStyle w:val="ListParagraph"/>
             <w:numPr>
@@ -2183,10 +2208,66 @@
           </w:pPr>
         </w:pPrChange>
       </w:pPr>
-      <w:ins w:id="194" w:author="Greg Landry" w:date="2017-03-01T13:47:00Z">
+      <w:ins w:id="196" w:author="Greg Landry" w:date="2017-03-01T13:20:00Z">
+        <w:r>
+          <w:t xml:space="preserve">In </w:t>
+        </w:r>
+      </w:ins>
+      <w:ins w:id="197" w:author="Greg Landry" w:date="2017-03-01T13:21:00Z">
+        <w:r>
+          <w:t>&lt;project&gt;</w:t>
+        </w:r>
+      </w:ins>
+      <w:ins w:id="198" w:author="Greg Landry" w:date="2017-03-01T13:20:00Z">
+        <w:r>
+          <w:t>.</w:t>
+        </w:r>
+        <w:proofErr w:type="spellStart"/>
+        <w:r>
+          <w:t>mk</w:t>
+        </w:r>
+        <w:proofErr w:type="spellEnd"/>
+        <w:r>
+          <w:t>:</w:t>
+        </w:r>
+        <w:r>
+          <w:tab/>
+          <w:t>$(NAME)_</w:t>
+        </w:r>
+        <w:proofErr w:type="gramStart"/>
+        <w:r>
+          <w:t>COMPONENTS :</w:t>
+        </w:r>
+        <w:proofErr w:type="gramEnd"/>
+        <w:r>
+          <w:t>= graphics/u8g</w:t>
+        </w:r>
+      </w:ins>
+    </w:p>
+    <w:p>
+      <w:pPr>
+        <w:autoSpaceDE w:val="0"/>
+        <w:autoSpaceDN w:val="0"/>
+        <w:adjustRightInd w:val="0"/>
+        <w:spacing w:after="0" w:line="240" w:lineRule="auto"/>
+        <w:ind w:left="720"/>
+        <w:rPr>
+          <w:del w:id="199" w:author="Greg Landry" w:date="2017-03-01T13:20:00Z"/>
+        </w:rPr>
+        <w:pPrChange w:id="200" w:author="Greg Landry" w:date="2017-03-01T13:04:00Z">
+          <w:pPr>
+            <w:pStyle w:val="ListParagraph"/>
+            <w:numPr>
+              <w:numId w:val="24"/>
+            </w:numPr>
+            <w:ind w:hanging="360"/>
+          </w:pPr>
+        </w:pPrChange>
+      </w:pPr>
+      <w:ins w:id="201" w:author="Greg Landry" w:date="2017-03-01T13:47:00Z">
         <w:r>
           <w:rPr>
-            <w:rPrChange w:id="195" w:author="Greg Landry" w:date="2017-03-01T13:47:00Z">
+            <w:rPrChange w:id="202" w:author="Greg Landry" w:date="2017-03-01T13:47:00Z">
               <w:rPr>
                 <w:rFonts w:ascii="Consolas" w:hAnsi="Consolas" w:cs="Consolas"/>
                 <w:sz w:val="20"/>
@@ -2199,7 +2280,7 @@
         <w:proofErr w:type="spellStart"/>
         <w:r>
           <w:rPr>
-            <w:rPrChange w:id="196" w:author="Greg Landry" w:date="2017-03-01T13:47:00Z">
+            <w:rPrChange w:id="203" w:author="Greg Landry" w:date="2017-03-01T13:47:00Z">
               <w:rPr>
                 <w:rFonts w:ascii="Consolas" w:hAnsi="Consolas" w:cs="Consolas"/>
                 <w:sz w:val="20"/>
@@ -2212,7 +2293,7 @@
         <w:proofErr w:type="spellEnd"/>
         <w:r>
           <w:rPr>
-            <w:rPrChange w:id="197" w:author="Greg Landry" w:date="2017-03-01T13:47:00Z">
+            <w:rPrChange w:id="204" w:author="Greg Landry" w:date="2017-03-01T13:47:00Z">
               <w:rPr>
                 <w:rFonts w:ascii="Consolas" w:hAnsi="Consolas" w:cs="Consolas"/>
                 <w:sz w:val="20"/>
@@ -2235,10 +2316,10 @@
     <w:p>
       <w:pPr>
         <w:rPr>
-          <w:ins w:id="198" w:author="Greg Landry" w:date="2017-03-01T11:59:00Z"/>
-          <w:rPrChange w:id="199" w:author="Greg Landry" w:date="2017-03-01T13:47:00Z">
+          <w:ins w:id="205" w:author="Greg Landry" w:date="2017-03-01T11:59:00Z"/>
+          <w:rPrChange w:id="206" w:author="Greg Landry" w:date="2017-03-01T13:47:00Z">
             <w:rPr>
-              <w:ins w:id="200" w:author="Greg Landry" w:date="2017-03-01T11:59:00Z"/>
+              <w:ins w:id="207" w:author="Greg Landry" w:date="2017-03-01T11:59:00Z"/>
               <w:rFonts w:ascii="Cambria" w:eastAsia="Times New Roman" w:hAnsi="Cambria"/>
               <w:b/>
               <w:bCs/>
@@ -2253,7 +2334,7 @@
     <w:p>
       <w:pPr>
         <w:rPr>
-          <w:ins w:id="201" w:author="Greg Landry" w:date="2017-03-01T13:04:00Z"/>
+          <w:ins w:id="208" w:author="Greg Landry" w:date="2017-03-01T13:04:00Z"/>
           <w:rFonts w:ascii="Cambria" w:eastAsia="Times New Roman" w:hAnsi="Cambria"/>
           <w:b/>
           <w:bCs/>
@@ -2262,7 +2343,7 @@
           <w:szCs w:val="26"/>
         </w:rPr>
       </w:pPr>
-      <w:ins w:id="202" w:author="Greg Landry" w:date="2017-03-01T13:04:00Z">
+      <w:ins w:id="209" w:author="Greg Landry" w:date="2017-03-01T13:04:00Z">
         <w:r>
           <w:br w:type="page"/>
         </w:r>
@@ -2281,18 +2362,18 @@
       <w:pPr>
         <w:pStyle w:val="Heading3"/>
         <w:rPr>
-          <w:del w:id="203" w:author="Greg Landry" w:date="2017-03-01T11:19:00Z"/>
+          <w:del w:id="210" w:author="Greg Landry" w:date="2017-03-01T11:19:00Z"/>
         </w:rPr>
       </w:pPr>
       <w:r>
         <w:t xml:space="preserve">01 Browse the </w:t>
       </w:r>
-      <w:ins w:id="204" w:author="Greg Landry" w:date="2017-03-01T11:21:00Z">
+      <w:ins w:id="211" w:author="Greg Landry" w:date="2017-03-01T11:21:00Z">
         <w:r>
           <w:t>l</w:t>
         </w:r>
       </w:ins>
-      <w:del w:id="205" w:author="Greg Landry" w:date="2017-03-01T11:21:00Z">
+      <w:del w:id="212" w:author="Greg Landry" w:date="2017-03-01T11:21:00Z">
         <w:r>
           <w:delText>l</w:delText>
         </w:r>
@@ -2307,15 +2388,15 @@
     <w:p>
       <w:pPr>
         <w:rPr>
-          <w:del w:id="206" w:author="Greg Landry" w:date="2017-03-01T11:19:00Z"/>
-        </w:rPr>
-        <w:pPrChange w:id="207" w:author="Greg Landry" w:date="2017-03-01T11:19:00Z">
+          <w:del w:id="213" w:author="Greg Landry" w:date="2017-03-01T11:19:00Z"/>
+        </w:rPr>
+        <w:pPrChange w:id="214" w:author="Greg Landry" w:date="2017-03-01T11:19:00Z">
           <w:pPr>
             <w:pStyle w:val="Heading3"/>
           </w:pPr>
         </w:pPrChange>
       </w:pPr>
-      <w:del w:id="208" w:author="Greg Landry" w:date="2017-03-01T11:19:00Z">
+      <w:del w:id="215" w:author="Greg Landry" w:date="2017-03-01T11:19:00Z">
         <w:r>
           <w:delText xml:space="preserve">02 Build and try the </w:delText>
         </w:r>
@@ -2327,9 +2408,9 @@
     <w:p>
       <w:pPr>
         <w:rPr>
-          <w:del w:id="209" w:author="Greg Landry" w:date="2017-03-01T11:19:00Z"/>
-        </w:rPr>
-        <w:pPrChange w:id="210" w:author="Greg Landry" w:date="2017-03-01T11:19:00Z">
+          <w:del w:id="216" w:author="Greg Landry" w:date="2017-03-01T11:19:00Z"/>
+        </w:rPr>
+        <w:pPrChange w:id="217" w:author="Greg Landry" w:date="2017-03-01T11:19:00Z">
           <w:pPr>
             <w:pStyle w:val="ListParagraph"/>
             <w:numPr>
@@ -2339,7 +2420,7 @@
           </w:pPr>
         </w:pPrChange>
       </w:pPr>
-      <w:del w:id="211" w:author="Greg Landry" w:date="2017-03-01T11:19:00Z">
+      <w:del w:id="218" w:author="Greg Landry" w:date="2017-03-01T11:19:00Z">
         <w:r>
           <w:delText xml:space="preserve">This project uses the Command Console library </w:delText>
         </w:r>
@@ -2363,9 +2444,9 @@
     <w:p>
       <w:pPr>
         <w:rPr>
-          <w:del w:id="212" w:author="Greg Landry" w:date="2017-03-01T11:19:00Z"/>
-        </w:rPr>
-        <w:pPrChange w:id="213" w:author="Greg Landry" w:date="2017-03-01T11:19:00Z">
+          <w:del w:id="219" w:author="Greg Landry" w:date="2017-03-01T11:19:00Z"/>
+        </w:rPr>
+        <w:pPrChange w:id="220" w:author="Greg Landry" w:date="2017-03-01T11:19:00Z">
           <w:pPr>
             <w:pStyle w:val="ListParagraph"/>
             <w:numPr>
@@ -2375,7 +2456,7 @@
           </w:pPr>
         </w:pPrChange>
       </w:pPr>
-      <w:del w:id="214" w:author="Greg Landry" w:date="2017-03-01T11:19:00Z">
+      <w:del w:id="221" w:author="Greg Landry" w:date="2017-03-01T11:19:00Z">
         <w:r>
           <w:delText xml:space="preserve">Create a make target for </w:delText>
         </w:r>
@@ -2393,9 +2474,9 @@
     <w:p>
       <w:pPr>
         <w:rPr>
-          <w:del w:id="215" w:author="Greg Landry" w:date="2017-03-01T11:19:00Z"/>
-        </w:rPr>
-        <w:pPrChange w:id="216" w:author="Greg Landry" w:date="2017-03-01T11:19:00Z">
+          <w:del w:id="222" w:author="Greg Landry" w:date="2017-03-01T11:19:00Z"/>
+        </w:rPr>
+        <w:pPrChange w:id="223" w:author="Greg Landry" w:date="2017-03-01T11:19:00Z">
           <w:pPr>
             <w:pStyle w:val="ListParagraph"/>
             <w:numPr>
@@ -2405,7 +2486,7 @@
           </w:pPr>
         </w:pPrChange>
       </w:pPr>
-      <w:del w:id="217" w:author="Greg Landry" w:date="2017-03-01T11:19:00Z">
+      <w:del w:id="224" w:author="Greg Landry" w:date="2017-03-01T11:19:00Z">
         <w:r>
           <w:delText>Program the project to your kit.</w:delText>
         </w:r>
@@ -2414,9 +2495,9 @@
     <w:p>
       <w:pPr>
         <w:rPr>
-          <w:del w:id="218" w:author="Greg Landry" w:date="2017-03-01T11:19:00Z"/>
-        </w:rPr>
-        <w:pPrChange w:id="219" w:author="Greg Landry" w:date="2017-03-01T11:19:00Z">
+          <w:del w:id="225" w:author="Greg Landry" w:date="2017-03-01T11:19:00Z"/>
+        </w:rPr>
+        <w:pPrChange w:id="226" w:author="Greg Landry" w:date="2017-03-01T11:19:00Z">
           <w:pPr>
             <w:pStyle w:val="ListParagraph"/>
             <w:numPr>
@@ -2426,7 +2507,7 @@
           </w:pPr>
         </w:pPrChange>
       </w:pPr>
-      <w:del w:id="220" w:author="Greg Landry" w:date="2017-03-01T11:19:00Z">
+      <w:del w:id="227" w:author="Greg Landry" w:date="2017-03-01T11:19:00Z">
         <w:r>
           <w:delText>Open a terminal emulator to interact with the console.</w:delText>
         </w:r>
@@ -2435,9 +2516,9 @@
     <w:p>
       <w:pPr>
         <w:rPr>
-          <w:del w:id="221" w:author="Greg Landry" w:date="2017-03-01T11:19:00Z"/>
-        </w:rPr>
-        <w:pPrChange w:id="222" w:author="Greg Landry" w:date="2017-03-01T11:19:00Z">
+          <w:del w:id="228" w:author="Greg Landry" w:date="2017-03-01T11:19:00Z"/>
+        </w:rPr>
+        <w:pPrChange w:id="229" w:author="Greg Landry" w:date="2017-03-01T11:19:00Z">
           <w:pPr>
             <w:pStyle w:val="ListParagraph"/>
             <w:numPr>
@@ -2447,7 +2528,7 @@
           </w:pPr>
         </w:pPrChange>
       </w:pPr>
-      <w:del w:id="223" w:author="Greg Landry" w:date="2017-03-01T11:19:00Z">
+      <w:del w:id="230" w:author="Greg Landry" w:date="2017-03-01T11:19:00Z">
         <w:r>
           <w:delText>Type “help” in the console to see available functions. Try using “scan” and “join”.</w:delText>
         </w:r>
@@ -2456,15 +2537,15 @@
     <w:p>
       <w:pPr>
         <w:rPr>
-          <w:del w:id="224" w:author="Greg Landry" w:date="2017-03-01T11:19:00Z"/>
-        </w:rPr>
-        <w:pPrChange w:id="225" w:author="Greg Landry" w:date="2017-03-01T11:19:00Z">
+          <w:del w:id="231" w:author="Greg Landry" w:date="2017-03-01T11:19:00Z"/>
+        </w:rPr>
+        <w:pPrChange w:id="232" w:author="Greg Landry" w:date="2017-03-01T11:19:00Z">
           <w:pPr>
             <w:pStyle w:val="Heading3"/>
           </w:pPr>
         </w:pPrChange>
       </w:pPr>
-      <w:del w:id="226" w:author="Greg Landry" w:date="2017-03-01T11:19:00Z">
+      <w:del w:id="233" w:author="Greg Landry" w:date="2017-03-01T11:19:00Z">
         <w:r>
           <w:delText xml:space="preserve">03 </w:delText>
         </w:r>
@@ -2479,9 +2560,9 @@
     <w:p>
       <w:pPr>
         <w:rPr>
-          <w:del w:id="227" w:author="Greg Landry" w:date="2017-03-01T11:19:00Z"/>
-        </w:rPr>
-        <w:pPrChange w:id="228" w:author="Greg Landry" w:date="2017-03-01T11:19:00Z">
+          <w:del w:id="234" w:author="Greg Landry" w:date="2017-03-01T11:19:00Z"/>
+        </w:rPr>
+        <w:pPrChange w:id="235" w:author="Greg Landry" w:date="2017-03-01T11:19:00Z">
           <w:pPr>
             <w:pStyle w:val="ListParagraph"/>
             <w:numPr>
@@ -2491,7 +2572,7 @@
           </w:pPr>
         </w:pPrChange>
       </w:pPr>
-      <w:del w:id="229" w:author="Greg Landry" w:date="2017-03-01T11:19:00Z">
+      <w:del w:id="236" w:author="Greg Landry" w:date="2017-03-01T11:19:00Z">
         <w:r>
           <w:delText xml:space="preserve">Create a make target for </w:delText>
         </w:r>
@@ -2509,9 +2590,9 @@
     <w:p>
       <w:pPr>
         <w:rPr>
-          <w:del w:id="230" w:author="Greg Landry" w:date="2017-03-01T11:19:00Z"/>
-        </w:rPr>
-        <w:pPrChange w:id="231" w:author="Greg Landry" w:date="2017-03-01T11:19:00Z">
+          <w:del w:id="237" w:author="Greg Landry" w:date="2017-03-01T11:19:00Z"/>
+        </w:rPr>
+        <w:pPrChange w:id="238" w:author="Greg Landry" w:date="2017-03-01T11:19:00Z">
           <w:pPr>
             <w:pStyle w:val="ListParagraph"/>
             <w:numPr>
@@ -2521,7 +2602,7 @@
           </w:pPr>
         </w:pPrChange>
       </w:pPr>
-      <w:del w:id="232" w:author="Greg Landry" w:date="2017-03-01T11:19:00Z">
+      <w:del w:id="239" w:author="Greg Landry" w:date="2017-03-01T11:19:00Z">
         <w:r>
           <w:delText>Program the project to your kit.</w:delText>
         </w:r>
@@ -2530,9 +2611,9 @@
     <w:p>
       <w:pPr>
         <w:rPr>
-          <w:del w:id="233" w:author="Greg Landry" w:date="2017-03-01T11:19:00Z"/>
-        </w:rPr>
-        <w:pPrChange w:id="234" w:author="Greg Landry" w:date="2017-03-01T11:19:00Z">
+          <w:del w:id="240" w:author="Greg Landry" w:date="2017-03-01T11:19:00Z"/>
+        </w:rPr>
+        <w:pPrChange w:id="241" w:author="Greg Landry" w:date="2017-03-01T11:19:00Z">
           <w:pPr>
             <w:pStyle w:val="ListParagraph"/>
             <w:numPr>
@@ -2542,7 +2623,7 @@
           </w:pPr>
         </w:pPrChange>
       </w:pPr>
-      <w:del w:id="235" w:author="Greg Landry" w:date="2017-03-01T11:19:00Z">
+      <w:del w:id="242" w:author="Greg Landry" w:date="2017-03-01T11:19:00Z">
         <w:r>
           <w:delText>Open a terminal emulator.</w:delText>
         </w:r>
@@ -2551,7 +2632,7 @@
     <w:p>
       <w:pPr>
         <w:pStyle w:val="Heading3"/>
-        <w:pPrChange w:id="236" w:author="Greg Landry" w:date="2017-03-01T11:19:00Z">
+        <w:pPrChange w:id="243" w:author="Greg Landry" w:date="2017-03-01T11:19:00Z">
           <w:pPr>
             <w:pStyle w:val="ListParagraph"/>
             <w:numPr>
@@ -2561,7 +2642,7 @@
           </w:pPr>
         </w:pPrChange>
       </w:pPr>
-      <w:del w:id="237" w:author="Greg Landry" w:date="2017-03-01T11:19:00Z">
+      <w:del w:id="244" w:author="Greg Landry" w:date="2017-03-01T11:19:00Z">
         <w:r>
           <w:delText xml:space="preserve">Look at the </w:delText>
         </w:r>
@@ -2580,35 +2661,35 @@
       <w:pPr>
         <w:pStyle w:val="Heading3"/>
         <w:rPr>
-          <w:ins w:id="238" w:author="Greg Landry" w:date="2017-03-01T11:35:00Z"/>
-        </w:rPr>
-      </w:pPr>
-      <w:ins w:id="239" w:author="Greg Landry" w:date="2017-03-01T11:19:00Z">
+          <w:ins w:id="245" w:author="Greg Landry" w:date="2017-03-01T11:35:00Z"/>
+        </w:rPr>
+      </w:pPr>
+      <w:ins w:id="246" w:author="Greg Landry" w:date="2017-03-01T11:19:00Z">
         <w:r>
           <w:t>02 Review</w:t>
         </w:r>
       </w:ins>
-      <w:ins w:id="240" w:author="Greg Landry" w:date="2017-03-01T11:20:00Z">
+      <w:ins w:id="247" w:author="Greg Landry" w:date="2017-03-01T11:20:00Z">
         <w:r>
           <w:t xml:space="preserve"> the </w:t>
         </w:r>
       </w:ins>
-      <w:ins w:id="241" w:author="Greg Landry" w:date="2017-03-01T11:21:00Z">
+      <w:ins w:id="248" w:author="Greg Landry" w:date="2017-03-01T11:21:00Z">
         <w:r>
           <w:t>g</w:t>
         </w:r>
       </w:ins>
-      <w:ins w:id="242" w:author="Greg Landry" w:date="2017-03-01T11:20:00Z">
+      <w:ins w:id="249" w:author="Greg Landry" w:date="2017-03-01T11:20:00Z">
         <w:r>
           <w:t xml:space="preserve">raphics library documentation and </w:t>
         </w:r>
       </w:ins>
-      <w:ins w:id="243" w:author="Greg Landry" w:date="2017-03-01T11:39:00Z">
+      <w:ins w:id="250" w:author="Greg Landry" w:date="2017-03-01T11:39:00Z">
         <w:r>
           <w:t xml:space="preserve">run the </w:t>
         </w:r>
       </w:ins>
-      <w:ins w:id="244" w:author="Greg Landry" w:date="2017-03-01T11:20:00Z">
+      <w:ins w:id="251" w:author="Greg Landry" w:date="2017-03-01T11:20:00Z">
         <w:r>
           <w:t>examples</w:t>
         </w:r>
@@ -2622,15 +2703,15 @@
           <w:numId w:val="27"/>
         </w:numPr>
         <w:rPr>
-          <w:ins w:id="245" w:author="Greg Landry" w:date="2017-03-01T11:41:00Z"/>
-        </w:rPr>
-        <w:pPrChange w:id="246" w:author="Greg Landry" w:date="2017-03-01T11:40:00Z">
+          <w:ins w:id="252" w:author="Greg Landry" w:date="2017-03-01T11:41:00Z"/>
+        </w:rPr>
+        <w:pPrChange w:id="253" w:author="Greg Landry" w:date="2017-03-01T11:40:00Z">
           <w:pPr>
             <w:pStyle w:val="Heading3"/>
           </w:pPr>
         </w:pPrChange>
       </w:pPr>
-      <w:ins w:id="247" w:author="Greg Landry" w:date="2017-03-01T11:41:00Z">
+      <w:ins w:id="254" w:author="Greg Landry" w:date="2017-03-01T11:41:00Z">
         <w:r>
           <w:t>Go to the documentation directory in the SDK (43xxx_Wi-Fi/doc) and open the WICE</w:t>
         </w:r>
@@ -2650,35 +2731,35 @@
           <w:numId w:val="27"/>
         </w:numPr>
         <w:rPr>
-          <w:ins w:id="248" w:author="Greg Landry" w:date="2017-03-01T11:42:00Z"/>
-        </w:rPr>
-        <w:pPrChange w:id="249" w:author="Greg Landry" w:date="2017-03-01T11:40:00Z">
+          <w:ins w:id="255" w:author="Greg Landry" w:date="2017-03-01T11:42:00Z"/>
+        </w:rPr>
+        <w:pPrChange w:id="256" w:author="Greg Landry" w:date="2017-03-01T11:40:00Z">
           <w:pPr>
             <w:pStyle w:val="Heading3"/>
           </w:pPr>
         </w:pPrChange>
       </w:pPr>
-      <w:ins w:id="250" w:author="Greg Landry" w:date="2017-03-01T11:41:00Z">
+      <w:ins w:id="257" w:author="Greg Landry" w:date="2017-03-01T11:41:00Z">
         <w:r>
           <w:t>Copy the project from snip/graphics/</w:t>
         </w:r>
       </w:ins>
-      <w:ins w:id="251" w:author="Greg Landry" w:date="2017-03-01T11:42:00Z">
+      <w:ins w:id="258" w:author="Greg Landry" w:date="2017-03-01T11:42:00Z">
         <w:r>
           <w:t>hello to ww101/04</w:t>
         </w:r>
       </w:ins>
-      <w:ins w:id="252" w:author="Greg Landry" w:date="2017-04-03T15:42:00Z">
+      <w:ins w:id="259" w:author="Greg Landry" w:date="2017-04-03T15:42:00Z">
         <w:r>
           <w:t>/</w:t>
         </w:r>
       </w:ins>
-      <w:ins w:id="253" w:author="Greg Landry" w:date="2017-03-01T11:42:00Z">
+      <w:ins w:id="260" w:author="Greg Landry" w:date="2017-03-01T11:42:00Z">
         <w:r>
           <w:t>02_hello.</w:t>
         </w:r>
       </w:ins>
-      <w:ins w:id="254" w:author="Greg Landry" w:date="2017-03-01T11:44:00Z">
+      <w:ins w:id="261" w:author="Greg Landry" w:date="2017-03-01T11:44:00Z">
         <w:r>
           <w:t xml:space="preserve"> Rename files and update the make file as necessary.</w:t>
         </w:r>
@@ -2692,45 +2773,45 @@
           <w:numId w:val="27"/>
         </w:numPr>
         <w:rPr>
-          <w:ins w:id="255" w:author="Greg Landry" w:date="2017-03-01T11:42:00Z"/>
-        </w:rPr>
-        <w:pPrChange w:id="256" w:author="Greg Landry" w:date="2017-03-01T11:40:00Z">
+          <w:ins w:id="262" w:author="Greg Landry" w:date="2017-03-01T11:42:00Z"/>
+        </w:rPr>
+        <w:pPrChange w:id="263" w:author="Greg Landry" w:date="2017-03-01T11:40:00Z">
           <w:pPr>
             <w:pStyle w:val="Heading3"/>
           </w:pPr>
         </w:pPrChange>
       </w:pPr>
-      <w:ins w:id="257" w:author="Greg Landry" w:date="2017-04-04T14:04:00Z">
+      <w:ins w:id="264" w:author="Greg Landry" w:date="2017-04-04T14:04:00Z">
         <w:r>
           <w:t>Verify</w:t>
         </w:r>
       </w:ins>
-      <w:ins w:id="258" w:author="Greg Landry" w:date="2017-03-01T11:42:00Z">
+      <w:ins w:id="265" w:author="Greg Landry" w:date="2017-03-01T11:42:00Z">
         <w:r>
           <w:t xml:space="preserve"> </w:t>
         </w:r>
       </w:ins>
-      <w:ins w:id="259" w:author="Greg Landry" w:date="2017-04-04T14:04:00Z">
+      <w:ins w:id="266" w:author="Greg Landry" w:date="2017-04-04T14:04:00Z">
         <w:r>
           <w:t xml:space="preserve">that </w:t>
         </w:r>
       </w:ins>
-      <w:ins w:id="260" w:author="Greg Landry" w:date="2017-03-01T11:42:00Z">
+      <w:ins w:id="267" w:author="Greg Landry" w:date="2017-03-01T11:42:00Z">
         <w:r>
           <w:t xml:space="preserve">the I2C port </w:t>
         </w:r>
       </w:ins>
-      <w:ins w:id="261" w:author="Greg Landry" w:date="2017-04-04T14:04:00Z">
+      <w:ins w:id="268" w:author="Greg Landry" w:date="2017-04-04T14:04:00Z">
         <w:r>
           <w:t xml:space="preserve">is set </w:t>
         </w:r>
       </w:ins>
-      <w:ins w:id="262" w:author="Greg Landry" w:date="2017-03-01T11:42:00Z">
+      <w:ins w:id="269" w:author="Greg Landry" w:date="2017-03-01T11:42:00Z">
         <w:r>
           <w:t>to WICED_I2C_2</w:t>
         </w:r>
       </w:ins>
-      <w:ins w:id="263" w:author="Greg Landry" w:date="2017-03-01T11:43:00Z">
+      <w:ins w:id="270" w:author="Greg Landry" w:date="2017-03-01T11:43:00Z">
         <w:r>
           <w:t>.</w:t>
         </w:r>
@@ -2744,15 +2825,15 @@
           <w:numId w:val="27"/>
         </w:numPr>
         <w:rPr>
-          <w:ins w:id="264" w:author="Greg Landry" w:date="2017-03-01T11:46:00Z"/>
-        </w:rPr>
-        <w:pPrChange w:id="265" w:author="Greg Landry" w:date="2017-03-01T11:40:00Z">
+          <w:ins w:id="271" w:author="Greg Landry" w:date="2017-03-01T11:46:00Z"/>
+        </w:rPr>
+        <w:pPrChange w:id="272" w:author="Greg Landry" w:date="2017-03-01T11:40:00Z">
           <w:pPr>
             <w:pStyle w:val="Heading3"/>
           </w:pPr>
         </w:pPrChange>
       </w:pPr>
-      <w:ins w:id="266" w:author="Greg Landry" w:date="2017-03-01T11:42:00Z">
+      <w:ins w:id="273" w:author="Greg Landry" w:date="2017-03-01T11:42:00Z">
         <w:r>
           <w:t xml:space="preserve">Update the I2C </w:t>
         </w:r>
@@ -2765,7 +2846,7 @@
           <w:t xml:space="preserve"> to I2C_STANDARD_SPEED_MODE</w:t>
         </w:r>
       </w:ins>
-      <w:ins w:id="267" w:author="Greg Landry" w:date="2017-03-01T11:43:00Z">
+      <w:ins w:id="274" w:author="Greg Landry" w:date="2017-03-01T11:43:00Z">
         <w:r>
           <w:t>.</w:t>
         </w:r>
@@ -2779,15 +2860,15 @@
           <w:numId w:val="27"/>
         </w:numPr>
         <w:rPr>
-          <w:ins w:id="268" w:author="Greg Landry" w:date="2017-03-01T11:42:00Z"/>
-        </w:rPr>
-        <w:pPrChange w:id="269" w:author="Greg Landry" w:date="2017-03-01T11:40:00Z">
+          <w:ins w:id="275" w:author="Greg Landry" w:date="2017-03-01T11:42:00Z"/>
+        </w:rPr>
+        <w:pPrChange w:id="276" w:author="Greg Landry" w:date="2017-03-01T11:40:00Z">
           <w:pPr>
             <w:pStyle w:val="Heading3"/>
           </w:pPr>
         </w:pPrChange>
       </w:pPr>
-      <w:ins w:id="270" w:author="Greg Landry" w:date="2017-03-01T11:46:00Z">
+      <w:ins w:id="277" w:author="Greg Landry" w:date="2017-03-01T11:46:00Z">
         <w:r>
           <w:t>Review the rest of the project to understand what it is doing.</w:t>
         </w:r>
@@ -2801,15 +2882,15 @@
           <w:numId w:val="27"/>
         </w:numPr>
         <w:rPr>
-          <w:ins w:id="271" w:author="Greg Landry" w:date="2017-03-01T11:42:00Z"/>
-        </w:rPr>
-        <w:pPrChange w:id="272" w:author="Greg Landry" w:date="2017-03-01T11:40:00Z">
+          <w:ins w:id="278" w:author="Greg Landry" w:date="2017-03-01T11:42:00Z"/>
+        </w:rPr>
+        <w:pPrChange w:id="279" w:author="Greg Landry" w:date="2017-03-01T11:40:00Z">
           <w:pPr>
             <w:pStyle w:val="Heading3"/>
           </w:pPr>
         </w:pPrChange>
       </w:pPr>
-      <w:ins w:id="273" w:author="Greg Landry" w:date="2017-03-01T11:42:00Z">
+      <w:ins w:id="280" w:author="Greg Landry" w:date="2017-03-01T11:42:00Z">
         <w:r>
           <w:t>Create a make target for your project and run it.</w:t>
         </w:r>
@@ -2823,25 +2904,25 @@
           <w:numId w:val="27"/>
         </w:numPr>
         <w:rPr>
-          <w:ins w:id="274" w:author="Greg Landry" w:date="2017-03-01T13:13:00Z"/>
-        </w:rPr>
-        <w:pPrChange w:id="275" w:author="Greg Landry" w:date="2017-03-01T11:35:00Z">
+          <w:ins w:id="281" w:author="Greg Landry" w:date="2017-03-01T13:13:00Z"/>
+        </w:rPr>
+        <w:pPrChange w:id="282" w:author="Greg Landry" w:date="2017-03-01T11:35:00Z">
           <w:pPr>
             <w:pStyle w:val="Heading3"/>
           </w:pPr>
         </w:pPrChange>
       </w:pPr>
-      <w:ins w:id="276" w:author="Greg Landry" w:date="2017-03-01T11:43:00Z">
+      <w:ins w:id="283" w:author="Greg Landry" w:date="2017-03-01T11:43:00Z">
         <w:r>
           <w:t xml:space="preserve">Repeat </w:t>
         </w:r>
       </w:ins>
-      <w:ins w:id="277" w:author="Greg Landry" w:date="2017-03-01T11:46:00Z">
+      <w:ins w:id="284" w:author="Greg Landry" w:date="2017-03-01T11:46:00Z">
         <w:r>
           <w:t xml:space="preserve">the above </w:t>
         </w:r>
       </w:ins>
-      <w:ins w:id="278" w:author="Greg Landry" w:date="2017-03-01T11:43:00Z">
+      <w:ins w:id="285" w:author="Greg Landry" w:date="2017-03-01T11:43:00Z">
         <w:r>
           <w:t>steps</w:t>
         </w:r>
@@ -2866,15 +2947,15 @@
           <w:numId w:val="27"/>
         </w:numPr>
         <w:rPr>
-          <w:ins w:id="279" w:author="Greg Landry" w:date="2017-03-01T11:19:00Z"/>
-        </w:rPr>
-        <w:pPrChange w:id="280" w:author="Greg Landry" w:date="2017-03-01T13:13:00Z">
+          <w:ins w:id="286" w:author="Greg Landry" w:date="2017-03-01T11:19:00Z"/>
+        </w:rPr>
+        <w:pPrChange w:id="287" w:author="Greg Landry" w:date="2017-03-01T13:13:00Z">
           <w:pPr>
             <w:pStyle w:val="Heading3"/>
           </w:pPr>
         </w:pPrChange>
       </w:pPr>
-      <w:ins w:id="281" w:author="Greg Landry" w:date="2017-03-01T13:13:00Z">
+      <w:ins w:id="288" w:author="Greg Landry" w:date="2017-03-01T13:13:00Z">
         <w:r>
           <w:t>Hint: you will have to remove the VALID_PLATFORMS lin</w:t>
         </w:r>
@@ -2898,22 +2979,22 @@
       <w:pPr>
         <w:pStyle w:val="Heading3"/>
       </w:pPr>
-      <w:del w:id="282" w:author="Greg Landry" w:date="2017-03-01T11:20:00Z">
+      <w:del w:id="289" w:author="Greg Landry" w:date="2017-03-01T11:20:00Z">
         <w:r>
           <w:delText xml:space="preserve">04 </w:delText>
         </w:r>
       </w:del>
-      <w:ins w:id="283" w:author="Greg Landry" w:date="2017-03-01T11:20:00Z">
+      <w:ins w:id="290" w:author="Greg Landry" w:date="2017-03-01T11:20:00Z">
         <w:r>
           <w:t xml:space="preserve">03 </w:t>
         </w:r>
       </w:ins>
-      <w:ins w:id="284" w:author="Greg Landry" w:date="2017-04-03T15:42:00Z">
+      <w:ins w:id="291" w:author="Greg Landry" w:date="2017-04-03T15:42:00Z">
         <w:r>
           <w:t xml:space="preserve">(Advanced) </w:t>
         </w:r>
       </w:ins>
-      <w:ins w:id="285" w:author="Greg Landry" w:date="2017-03-01T11:21:00Z">
+      <w:ins w:id="292" w:author="Greg Landry" w:date="2017-03-01T11:21:00Z">
         <w:r>
           <w:t xml:space="preserve">Display </w:t>
         </w:r>
@@ -2921,77 +3002,77 @@
           <w:t xml:space="preserve">sensor information </w:t>
         </w:r>
       </w:ins>
-      <w:del w:id="286" w:author="Greg Landry" w:date="2017-03-01T11:20:00Z">
+      <w:del w:id="293" w:author="Greg Landry" w:date="2017-03-01T11:20:00Z">
         <w:r>
           <w:delText xml:space="preserve">(Advanced) </w:delText>
         </w:r>
       </w:del>
-      <w:del w:id="287" w:author="Greg Landry" w:date="2017-03-01T11:21:00Z">
+      <w:del w:id="294" w:author="Greg Landry" w:date="2017-03-01T11:21:00Z">
         <w:r>
           <w:delText>U</w:delText>
         </w:r>
       </w:del>
-      <w:ins w:id="288" w:author="Greg Landry" w:date="2017-03-01T11:40:00Z">
+      <w:ins w:id="295" w:author="Greg Landry" w:date="2017-03-01T11:40:00Z">
         <w:r>
           <w:t>on the OLED display</w:t>
         </w:r>
       </w:ins>
-      <w:del w:id="289" w:author="Greg Landry" w:date="2017-03-01T11:21:00Z">
+      <w:del w:id="296" w:author="Greg Landry" w:date="2017-03-01T11:21:00Z">
         <w:r>
           <w:delText>s</w:delText>
         </w:r>
       </w:del>
-      <w:del w:id="290" w:author="Greg Landry" w:date="2017-03-01T11:20:00Z">
+      <w:del w:id="297" w:author="Greg Landry" w:date="2017-03-01T11:20:00Z">
         <w:r>
           <w:delText>ing</w:delText>
         </w:r>
       </w:del>
-      <w:del w:id="291" w:author="Greg Landry" w:date="2017-03-01T11:40:00Z">
+      <w:del w:id="298" w:author="Greg Landry" w:date="2017-03-01T11:40:00Z">
         <w:r>
           <w:delText xml:space="preserve"> the</w:delText>
-        </w:r>
-      </w:del>
-      <w:del w:id="292" w:author="Greg Landry" w:date="2017-03-01T11:21:00Z">
-        <w:r>
-          <w:delText xml:space="preserve"> U8G</w:delText>
-        </w:r>
-      </w:del>
-      <w:del w:id="293" w:author="Greg Landry" w:date="2017-03-01T11:40:00Z">
-        <w:r>
-          <w:delText xml:space="preserve"> </w:delText>
-        </w:r>
-      </w:del>
-      <w:del w:id="294" w:author="Greg Landry" w:date="2017-03-01T11:20:00Z">
-        <w:r>
-          <w:delText>g</w:delText>
-        </w:r>
-      </w:del>
-      <w:del w:id="295" w:author="Greg Landry" w:date="2017-03-01T11:40:00Z">
-        <w:r>
-          <w:delText xml:space="preserve">raphics </w:delText>
-        </w:r>
-      </w:del>
-      <w:del w:id="296" w:author="Greg Landry" w:date="2017-03-01T11:20:00Z">
-        <w:r>
-          <w:delText>d</w:delText>
-        </w:r>
-      </w:del>
-      <w:del w:id="297" w:author="Greg Landry" w:date="2017-03-01T11:21:00Z">
-        <w:r>
-          <w:delText xml:space="preserve">isplay on the </w:delText>
-        </w:r>
-      </w:del>
-      <w:del w:id="298" w:author="Greg Landry" w:date="2017-03-01T11:20:00Z">
-        <w:r>
-          <w:delText>s</w:delText>
         </w:r>
       </w:del>
       <w:del w:id="299" w:author="Greg Landry" w:date="2017-03-01T11:21:00Z">
         <w:r>
+          <w:delText xml:space="preserve"> U8G</w:delText>
+        </w:r>
+      </w:del>
+      <w:del w:id="300" w:author="Greg Landry" w:date="2017-03-01T11:40:00Z">
+        <w:r>
+          <w:delText xml:space="preserve"> </w:delText>
+        </w:r>
+      </w:del>
+      <w:del w:id="301" w:author="Greg Landry" w:date="2017-03-01T11:20:00Z">
+        <w:r>
+          <w:delText>g</w:delText>
+        </w:r>
+      </w:del>
+      <w:del w:id="302" w:author="Greg Landry" w:date="2017-03-01T11:40:00Z">
+        <w:r>
+          <w:delText xml:space="preserve">raphics </w:delText>
+        </w:r>
+      </w:del>
+      <w:del w:id="303" w:author="Greg Landry" w:date="2017-03-01T11:20:00Z">
+        <w:r>
+          <w:delText>d</w:delText>
+        </w:r>
+      </w:del>
+      <w:del w:id="304" w:author="Greg Landry" w:date="2017-03-01T11:21:00Z">
+        <w:r>
+          <w:delText xml:space="preserve">isplay on the </w:delText>
+        </w:r>
+      </w:del>
+      <w:del w:id="305" w:author="Greg Landry" w:date="2017-03-01T11:20:00Z">
+        <w:r>
+          <w:delText>s</w:delText>
+        </w:r>
+      </w:del>
+      <w:del w:id="306" w:author="Greg Landry" w:date="2017-03-01T11:21:00Z">
+        <w:r>
           <w:delText>hield</w:delText>
         </w:r>
       </w:del>
-      <w:del w:id="300" w:author="Greg Landry" w:date="2017-03-01T11:20:00Z">
+      <w:del w:id="307" w:author="Greg Landry" w:date="2017-03-01T11:20:00Z">
         <w:r>
           <w:delText xml:space="preserve"> (that does not yet exist) to display text</w:delText>
         </w:r>
@@ -3005,13 +3086,13 @@
           <w:numId w:val="28"/>
         </w:numPr>
         <w:rPr>
-          <w:ins w:id="301" w:author="Greg Landry" w:date="2017-03-01T11:50:00Z"/>
-        </w:rPr>
-        <w:pPrChange w:id="302" w:author="Greg Landry" w:date="2017-03-01T11:50:00Z">
+          <w:ins w:id="308" w:author="Greg Landry" w:date="2017-03-01T11:50:00Z"/>
+        </w:rPr>
+        <w:pPrChange w:id="309" w:author="Greg Landry" w:date="2017-03-01T11:50:00Z">
           <w:pPr/>
         </w:pPrChange>
       </w:pPr>
-      <w:ins w:id="303" w:author="Greg Landry" w:date="2017-03-01T11:50:00Z">
+      <w:ins w:id="310" w:author="Greg Landry" w:date="2017-03-01T11:50:00Z">
         <w:r>
           <w:t>Copy 02_hello to 03_sensorData. Update the names and make target as necessary.</w:t>
         </w:r>
@@ -3025,33 +3106,33 @@
           <w:numId w:val="28"/>
         </w:numPr>
         <w:rPr>
-          <w:ins w:id="304" w:author="Greg Landry" w:date="2017-03-01T11:51:00Z"/>
-        </w:rPr>
-        <w:pPrChange w:id="305" w:author="Greg Landry" w:date="2017-03-01T11:50:00Z">
+          <w:ins w:id="311" w:author="Greg Landry" w:date="2017-03-01T11:51:00Z"/>
+        </w:rPr>
+        <w:pPrChange w:id="312" w:author="Greg Landry" w:date="2017-03-01T11:50:00Z">
           <w:pPr/>
         </w:pPrChange>
       </w:pPr>
-      <w:ins w:id="306" w:author="Greg Landry" w:date="2017-03-01T11:51:00Z">
+      <w:ins w:id="313" w:author="Greg Landry" w:date="2017-03-01T11:51:00Z">
         <w:r>
           <w:t>Update the code so that the temperature, humidity, ambient light, and potentiometer values are read from the analog co-processor and displayed to the screen</w:t>
         </w:r>
       </w:ins>
-      <w:ins w:id="307" w:author="Greg Landry" w:date="2017-03-01T13:48:00Z">
+      <w:ins w:id="314" w:author="Greg Landry" w:date="2017-03-01T13:48:00Z">
         <w:r>
           <w:t xml:space="preserve"> every </w:t>
         </w:r>
       </w:ins>
-      <w:ins w:id="308" w:author="Greg Landry" w:date="2017-03-01T14:02:00Z">
+      <w:ins w:id="315" w:author="Greg Landry" w:date="2017-03-01T14:02:00Z">
         <w:r>
           <w:t xml:space="preserve">½ </w:t>
         </w:r>
       </w:ins>
-      <w:ins w:id="309" w:author="Greg Landry" w:date="2017-03-01T13:48:00Z">
+      <w:ins w:id="316" w:author="Greg Landry" w:date="2017-03-01T13:48:00Z">
         <w:r>
           <w:t>second</w:t>
         </w:r>
       </w:ins>
-      <w:ins w:id="310" w:author="Greg Landry" w:date="2017-03-01T11:51:00Z">
+      <w:ins w:id="317" w:author="Greg Landry" w:date="2017-03-01T11:51:00Z">
         <w:r>
           <w:t>.</w:t>
         </w:r>
@@ -3065,13 +3146,13 @@
           <w:numId w:val="28"/>
         </w:numPr>
         <w:rPr>
-          <w:ins w:id="311" w:author="Greg Landry" w:date="2017-03-01T11:52:00Z"/>
-        </w:rPr>
-        <w:pPrChange w:id="312" w:author="Greg Landry" w:date="2017-03-01T11:52:00Z">
+          <w:ins w:id="318" w:author="Greg Landry" w:date="2017-03-01T11:52:00Z"/>
+        </w:rPr>
+        <w:pPrChange w:id="319" w:author="Greg Landry" w:date="2017-03-01T11:52:00Z">
           <w:pPr/>
         </w:pPrChange>
       </w:pPr>
-      <w:ins w:id="313" w:author="Greg Landry" w:date="2017-03-01T11:52:00Z">
+      <w:ins w:id="320" w:author="Greg Landry" w:date="2017-03-01T11:52:00Z">
         <w:r>
           <w:t>Hint: see the I2C read exercise in chapter 2 for information on reading the sensor values using I2C.</w:t>
         </w:r>
@@ -3085,38 +3166,38 @@
           <w:numId w:val="28"/>
         </w:numPr>
         <w:rPr>
-          <w:ins w:id="314" w:author="Greg Landry" w:date="2017-03-01T13:58:00Z"/>
-        </w:rPr>
-        <w:pPrChange w:id="315" w:author="Greg Landry" w:date="2017-03-01T11:52:00Z">
+          <w:ins w:id="321" w:author="Greg Landry" w:date="2017-03-01T13:58:00Z"/>
+        </w:rPr>
+        <w:pPrChange w:id="322" w:author="Greg Landry" w:date="2017-03-01T11:52:00Z">
           <w:pPr/>
         </w:pPrChange>
       </w:pPr>
-      <w:ins w:id="316" w:author="Greg Landry" w:date="2017-03-01T11:52:00Z">
+      <w:ins w:id="323" w:author="Greg Landry" w:date="2017-03-01T11:52:00Z">
         <w:r>
           <w:t xml:space="preserve">Hint: you will need to </w:t>
         </w:r>
       </w:ins>
-      <w:ins w:id="317" w:author="Greg Landry" w:date="2017-03-01T13:05:00Z">
+      <w:ins w:id="324" w:author="Greg Landry" w:date="2017-03-01T13:05:00Z">
         <w:r>
           <w:t>create</w:t>
         </w:r>
       </w:ins>
-      <w:ins w:id="318" w:author="Greg Landry" w:date="2017-03-01T11:52:00Z">
+      <w:ins w:id="325" w:author="Greg Landry" w:date="2017-03-01T11:52:00Z">
         <w:r>
           <w:t xml:space="preserve"> two different I2C structures </w:t>
         </w:r>
       </w:ins>
-      <w:ins w:id="319" w:author="Greg Landry" w:date="2017-03-01T13:05:00Z">
+      <w:ins w:id="326" w:author="Greg Landry" w:date="2017-03-01T13:05:00Z">
         <w:r>
           <w:t xml:space="preserve">and initialize two I2C devices </w:t>
         </w:r>
       </w:ins>
-      <w:ins w:id="320" w:author="Greg Landry" w:date="2017-03-01T11:52:00Z">
+      <w:ins w:id="327" w:author="Greg Landry" w:date="2017-03-01T11:52:00Z">
         <w:r>
           <w:t>– one for the analog co-processor and one for the OLED display.</w:t>
         </w:r>
       </w:ins>
-      <w:ins w:id="321" w:author="Greg Landry" w:date="2017-03-01T13:14:00Z">
+      <w:ins w:id="328" w:author="Greg Landry" w:date="2017-03-01T13:14:00Z">
         <w:r>
           <w:t xml:space="preserve"> They will both use the same</w:t>
         </w:r>
@@ -3136,13 +3217,13 @@
           <w:numId w:val="28"/>
         </w:numPr>
         <w:rPr>
-          <w:ins w:id="322" w:author="Greg Landry" w:date="2017-06-16T12:16:00Z"/>
-        </w:rPr>
-        <w:pPrChange w:id="323" w:author="Greg Landry" w:date="2017-06-16T12:20:00Z">
+          <w:ins w:id="329" w:author="Greg Landry" w:date="2017-06-16T12:16:00Z"/>
+        </w:rPr>
+        <w:pPrChange w:id="330" w:author="Greg Landry" w:date="2017-06-16T12:20:00Z">
           <w:pPr/>
         </w:pPrChange>
       </w:pPr>
-      <w:ins w:id="324" w:author="Greg Landry" w:date="2017-03-01T13:58:00Z">
+      <w:ins w:id="331" w:author="Greg Landry" w:date="2017-03-01T13:58:00Z">
         <w:r>
           <w:t xml:space="preserve">Hint: use </w:t>
         </w:r>
@@ -3150,14 +3231,14 @@
         <w:r>
           <w:rPr>
             <w:i/>
-            <w:rPrChange w:id="325" w:author="Greg Landry" w:date="2017-03-01T13:58:00Z">
+            <w:rPrChange w:id="332" w:author="Greg Landry" w:date="2017-03-01T13:58:00Z">
               <w:rPr/>
             </w:rPrChange>
           </w:rPr>
           <w:t>s</w:t>
         </w:r>
       </w:ins>
-      <w:ins w:id="326" w:author="Greg Landry" w:date="2017-06-16T12:14:00Z">
+      <w:ins w:id="333" w:author="Greg Landry" w:date="2017-06-16T12:14:00Z">
         <w:r>
           <w:rPr>
             <w:i/>
@@ -3165,11 +3246,11 @@
           <w:t>n</w:t>
         </w:r>
       </w:ins>
-      <w:ins w:id="327" w:author="Greg Landry" w:date="2017-03-01T13:58:00Z">
+      <w:ins w:id="334" w:author="Greg Landry" w:date="2017-03-01T13:58:00Z">
         <w:r>
           <w:rPr>
             <w:i/>
-            <w:rPrChange w:id="328" w:author="Greg Landry" w:date="2017-03-01T13:58:00Z">
+            <w:rPrChange w:id="335" w:author="Greg Landry" w:date="2017-03-01T13:58:00Z">
               <w:rPr/>
             </w:rPrChange>
           </w:rPr>
@@ -3180,22 +3261,22 @@
           <w:t xml:space="preserve"> to format the strings</w:t>
         </w:r>
       </w:ins>
-      <w:ins w:id="329" w:author="Greg Landry" w:date="2017-06-16T12:18:00Z">
+      <w:ins w:id="336" w:author="Greg Landry" w:date="2017-06-16T12:18:00Z">
         <w:r>
           <w:t xml:space="preserve">. </w:t>
         </w:r>
       </w:ins>
-      <w:ins w:id="330" w:author="Greg Landry" w:date="2017-06-16T12:21:00Z">
+      <w:ins w:id="337" w:author="Greg Landry" w:date="2017-06-16T12:21:00Z">
         <w:r>
           <w:t>This safer than sprint because you tell it the max number of charact</w:t>
         </w:r>
       </w:ins>
-      <w:ins w:id="331" w:author="Greg Landry" w:date="2017-06-16T12:22:00Z">
+      <w:ins w:id="338" w:author="Greg Landry" w:date="2017-06-16T12:22:00Z">
         <w:r>
           <w:t xml:space="preserve">ers to output – there is no chance of over-running the buffer which can cause all sorts of odd behavior. </w:t>
         </w:r>
       </w:ins>
-      <w:ins w:id="332" w:author="Greg Landry" w:date="2017-06-16T12:18:00Z">
+      <w:ins w:id="339" w:author="Greg Landry" w:date="2017-06-16T12:18:00Z">
         <w:r>
           <w:t>The prototype is:</w:t>
         </w:r>
@@ -3205,93 +3286,48 @@
       <w:pPr>
         <w:ind w:left="2160"/>
         <w:rPr>
-          <w:ins w:id="333" w:author="Greg Landry" w:date="2017-06-16T12:23:00Z"/>
-        </w:rPr>
-        <w:pPrChange w:id="334" w:author="Greg Landry" w:date="2017-06-16T12:21:00Z">
+          <w:ins w:id="340" w:author="Greg Landry" w:date="2017-06-16T12:23:00Z"/>
+        </w:rPr>
+        <w:pPrChange w:id="341" w:author="Greg Landry" w:date="2017-06-16T12:21:00Z">
           <w:pPr/>
         </w:pPrChange>
       </w:pPr>
       <w:proofErr w:type="spellStart"/>
-      <w:ins w:id="335" w:author="Greg Landry" w:date="2017-06-16T12:20:00Z">
-        <w:r>
-          <w:rPr>
-            <w:rPrChange w:id="336" w:author="Greg Landry" w:date="2017-06-16T12:21:00Z">
-              <w:rPr/>
-            </w:rPrChange>
-          </w:rPr>
+      <w:ins w:id="342" w:author="Greg Landry" w:date="2017-06-16T12:20:00Z">
+        <w:r>
           <w:t>int</w:t>
         </w:r>
         <w:proofErr w:type="spellEnd"/>
         <w:r>
-          <w:rPr>
-            <w:rPrChange w:id="337" w:author="Greg Landry" w:date="2017-06-16T12:21:00Z">
-              <w:rPr/>
-            </w:rPrChange>
-          </w:rPr>
           <w:t xml:space="preserve"> </w:t>
         </w:r>
         <w:proofErr w:type="spellStart"/>
         <w:proofErr w:type="gramStart"/>
         <w:r>
-          <w:rPr>
-            <w:rPrChange w:id="338" w:author="Greg Landry" w:date="2017-06-16T12:21:00Z">
-              <w:rPr/>
-            </w:rPrChange>
-          </w:rPr>
           <w:t>snprintf</w:t>
         </w:r>
         <w:proofErr w:type="spellEnd"/>
         <w:r>
-          <w:rPr>
-            <w:rPrChange w:id="339" w:author="Greg Landry" w:date="2017-06-16T12:21:00Z">
-              <w:rPr/>
-            </w:rPrChange>
-          </w:rPr>
           <w:t>(</w:t>
         </w:r>
         <w:proofErr w:type="gramEnd"/>
         <w:r>
-          <w:rPr>
-            <w:rPrChange w:id="340" w:author="Greg Landry" w:date="2017-06-16T12:21:00Z">
-              <w:rPr/>
-            </w:rPrChange>
-          </w:rPr>
           <w:t xml:space="preserve">char *buffer, </w:t>
         </w:r>
         <w:proofErr w:type="spellStart"/>
         <w:r>
-          <w:rPr>
-            <w:rPrChange w:id="341" w:author="Greg Landry" w:date="2017-06-16T12:21:00Z">
-              <w:rPr/>
-            </w:rPrChange>
-          </w:rPr>
           <w:t>size_t</w:t>
         </w:r>
         <w:proofErr w:type="spellEnd"/>
         <w:r>
-          <w:rPr>
-            <w:rPrChange w:id="342" w:author="Greg Landry" w:date="2017-06-16T12:21:00Z">
-              <w:rPr/>
-            </w:rPrChange>
-          </w:rPr>
           <w:t xml:space="preserve"> n, </w:t>
         </w:r>
         <w:proofErr w:type="spellStart"/>
         <w:r>
-          <w:rPr>
-            <w:rPrChange w:id="343" w:author="Greg Landry" w:date="2017-06-16T12:21:00Z">
-              <w:rPr/>
-            </w:rPrChange>
-          </w:rPr>
           <w:t>const</w:t>
         </w:r>
         <w:proofErr w:type="spellEnd"/>
         <w:r>
-          <w:rPr>
-            <w:rPrChange w:id="344" w:author="Greg Landry" w:date="2017-06-16T12:21:00Z">
-              <w:rPr/>
-            </w:rPrChange>
-          </w:rPr>
           <w:t xml:space="preserve"> char *format-string, argument-list);</w:t>
         </w:r>
       </w:ins>
@@ -3300,18 +3336,13 @@
       <w:pPr>
         <w:ind w:left="1440"/>
         <w:rPr>
-          <w:ins w:id="345" w:author="Greg Landry" w:date="2017-03-01T13:14:00Z"/>
-          <w:rPrChange w:id="346" w:author="Greg Landry" w:date="2017-06-16T12:21:00Z">
-            <w:rPr>
-              <w:ins w:id="347" w:author="Greg Landry" w:date="2017-03-01T13:14:00Z"/>
-            </w:rPr>
-          </w:rPrChange>
-        </w:rPr>
-        <w:pPrChange w:id="348" w:author="Greg Landry" w:date="2017-06-16T12:23:00Z">
+          <w:ins w:id="343" w:author="Greg Landry" w:date="2017-03-01T13:14:00Z"/>
+        </w:rPr>
+        <w:pPrChange w:id="344" w:author="Greg Landry" w:date="2017-06-16T12:23:00Z">
           <w:pPr/>
         </w:pPrChange>
       </w:pPr>
-      <w:ins w:id="349" w:author="Greg Landry" w:date="2017-06-16T12:23:00Z">
+      <w:ins w:id="345" w:author="Greg Landry" w:date="2017-06-16T12:23:00Z">
         <w:r>
           <w:t xml:space="preserve">Note that the </w:t>
         </w:r>
@@ -3319,14 +3350,12 @@
           <w:t xml:space="preserve">string produced includes a </w:t>
         </w:r>
       </w:ins>
-      <w:ins w:id="350" w:author="Greg Landry" w:date="2017-06-16T12:24:00Z">
+      <w:ins w:id="346" w:author="Greg Landry" w:date="2017-06-16T12:24:00Z">
         <w:r>
           <w:t>terminating</w:t>
         </w:r>
       </w:ins>
-      <w:bookmarkStart w:id="351" w:name="_GoBack"/>
-      <w:bookmarkEnd w:id="351"/>
-      <w:ins w:id="352" w:author="Greg Landry" w:date="2017-06-16T12:23:00Z">
+      <w:ins w:id="347" w:author="Greg Landry" w:date="2017-06-16T12:23:00Z">
         <w:r>
           <w:t xml:space="preserve"> null character</w:t>
         </w:r>
@@ -3334,7 +3363,7 @@
           <w:t xml:space="preserve"> so the size parameter must be large enough to hold th</w:t>
         </w:r>
       </w:ins>
-      <w:ins w:id="353" w:author="Greg Landry" w:date="2017-06-16T12:24:00Z">
+      <w:ins w:id="348" w:author="Greg Landry" w:date="2017-06-16T12:24:00Z">
         <w:r>
           <w:t>e string plus the terminating null.</w:t>
         </w:r>
@@ -3347,21 +3376,21 @@
           <w:ilvl w:val="1"/>
           <w:numId w:val="28"/>
         </w:numPr>
-        <w:pPrChange w:id="354" w:author="Greg Landry" w:date="2017-03-01T11:52:00Z">
+        <w:pPrChange w:id="349" w:author="Greg Landry" w:date="2017-03-01T11:52:00Z">
           <w:pPr/>
         </w:pPrChange>
       </w:pPr>
-      <w:ins w:id="355" w:author="Greg Landry" w:date="2017-03-01T13:15:00Z">
+      <w:ins w:id="350" w:author="Greg Landry" w:date="2017-03-01T13:15:00Z">
         <w:r>
           <w:t xml:space="preserve">Hint: </w:t>
         </w:r>
       </w:ins>
-      <w:ins w:id="356" w:author="Greg Landry" w:date="2017-03-01T13:14:00Z">
+      <w:ins w:id="351" w:author="Greg Landry" w:date="2017-03-01T13:14:00Z">
         <w:r>
           <w:t xml:space="preserve">If you </w:t>
         </w:r>
       </w:ins>
-      <w:ins w:id="357" w:author="Greg Landry" w:date="2017-03-01T13:15:00Z">
+      <w:ins w:id="352" w:author="Greg Landry" w:date="2017-03-01T13:15:00Z">
         <w:r>
           <w:t>are using threads, this would be a great place to use a mutex.</w:t>
         </w:r>
@@ -5312,7 +5341,7 @@
         <w:rFonts w:ascii="Symbol" w:hAnsi="Symbol" w:hint="default"/>
       </w:rPr>
     </w:lvl>
-    <w:lvl w:ilvl="1" w:tplc="04090003" w:tentative="1">
+    <w:lvl w:ilvl="1" w:tplc="04090003">
       <w:start w:val="1"/>
       <w:numFmt w:val="bullet"/>
       <w:lvlText w:val="o"/>
@@ -6789,7 +6818,7 @@
   <w:style w:type="paragraph" w:default="1" w:styleId="Normal">
     <w:name w:val="Normal"/>
     <w:qFormat/>
-    <w:rsid w:val="0080543B"/>
+    <w:rsid w:val="00EE5C49"/>
   </w:style>
   <w:style w:type="paragraph" w:styleId="Heading1">
     <w:name w:val="heading 1"/>
@@ -6909,7 +6938,7 @@
     <w:uiPriority w:val="1"/>
     <w:semiHidden/>
     <w:unhideWhenUsed/>
-    <w:rsid w:val="0080543B"/>
+    <w:rsid w:val="00EE5C49"/>
   </w:style>
   <w:style w:type="table" w:default="1" w:styleId="TableNormal">
     <w:name w:val="Normal Table"/>
@@ -6931,7 +6960,7 @@
     <w:uiPriority w:val="99"/>
     <w:semiHidden/>
     <w:unhideWhenUsed/>
-    <w:rsid w:val="0080543B"/>
+    <w:rsid w:val="00EE5C49"/>
   </w:style>
   <w:style w:type="paragraph" w:styleId="ListParagraph">
     <w:name w:val="List Paragraph"/>
@@ -7769,7 +7798,7 @@
 </file>
 
 <file path=customXml/itemProps1.xml><?xml version="1.0" encoding="utf-8"?>
-<ds:datastoreItem xmlns:ds="http://schemas.openxmlformats.org/officeDocument/2006/customXml" ds:itemID="{04628E4A-C9B2-4FB9-879C-997FA3DC9E8E}">
+<ds:datastoreItem xmlns:ds="http://schemas.openxmlformats.org/officeDocument/2006/customXml" ds:itemID="{2B0FB76A-D7EB-45F3-86A5-0A45D5EFEFCE}">
   <ds:schemaRefs>
     <ds:schemaRef ds:uri="http://schemas.openxmlformats.org/officeDocument/2006/bibliography"/>
   </ds:schemaRefs>

</xml_diff>

<commit_message>
Update I2C to indicate why speed must be set to standard.
</commit_message>
<xml_diff>
--- a/labmanual/English/WW101-04-Library.docx
+++ b/labmanual/English/WW101-04-Library.docx
@@ -1,6 +1,6 @@
 
 <file path=word/document.xml><?xml version="1.0" encoding="utf-8"?>
-<w:document xmlns:wpc="http://schemas.microsoft.com/office/word/2010/wordprocessingCanvas" xmlns:cx="http://schemas.microsoft.com/office/drawing/2014/chartex" xmlns:cx1="http://schemas.microsoft.com/office/drawing/2015/9/8/chartex" xmlns:cx2="http://schemas.microsoft.com/office/drawing/2015/10/21/chartex" xmlns:cx3="http://schemas.microsoft.com/office/drawing/2016/5/9/chartex" xmlns:cx4="http://schemas.microsoft.com/office/drawing/2016/5/10/chartex" xmlns:cx5="http://schemas.microsoft.com/office/drawing/2016/5/11/chartex" xmlns:cx6="http://schemas.microsoft.com/office/drawing/2016/5/12/chartex" xmlns:cx7="http://schemas.microsoft.com/office/drawing/2016/5/13/chartex" xmlns:cx8="http://schemas.microsoft.com/office/drawing/2016/5/14/chartex" xmlns:mc="http://schemas.openxmlformats.org/markup-compatibility/2006" xmlns:aink="http://schemas.microsoft.com/office/drawing/2016/ink" xmlns:am3d="http://schemas.microsoft.com/office/drawing/2017/model3d" xmlns:o="urn:schemas-microsoft-com:office:office" xmlns:r="http://schemas.openxmlformats.org/officeDocument/2006/relationships" xmlns:m="http://schemas.openxmlformats.org/officeDocument/2006/math" xmlns:v="urn:schemas-microsoft-com:vml" xmlns:wp14="http://schemas.microsoft.com/office/word/2010/wordprocessingDrawing" xmlns:wp="http://schemas.openxmlformats.org/drawingml/2006/wordprocessingDrawing" xmlns:w10="urn:schemas-microsoft-com:office:word" xmlns:w="http://schemas.openxmlformats.org/wordprocessingml/2006/main" xmlns:w14="http://schemas.microsoft.com/office/word/2010/wordml" xmlns:w15="http://schemas.microsoft.com/office/word/2012/wordml" xmlns:w16se="http://schemas.microsoft.com/office/word/2015/wordml/symex" xmlns:wpg="http://schemas.microsoft.com/office/word/2010/wordprocessingGroup" xmlns:wpi="http://schemas.microsoft.com/office/word/2010/wordprocessingInk" xmlns:wne="http://schemas.microsoft.com/office/word/2006/wordml" xmlns:wps="http://schemas.microsoft.com/office/word/2010/wordprocessingShape" mc:Ignorable="w14 w15 w16se wp14">
+<w:document xmlns:wpc="http://schemas.microsoft.com/office/word/2010/wordprocessingCanvas" xmlns:cx="http://schemas.microsoft.com/office/drawing/2014/chartex" xmlns:cx1="http://schemas.microsoft.com/office/drawing/2015/9/8/chartex" xmlns:cx2="http://schemas.microsoft.com/office/drawing/2015/10/21/chartex" xmlns:cx3="http://schemas.microsoft.com/office/drawing/2016/5/9/chartex" xmlns:cx4="http://schemas.microsoft.com/office/drawing/2016/5/10/chartex" xmlns:cx5="http://schemas.microsoft.com/office/drawing/2016/5/11/chartex" xmlns:cx6="http://schemas.microsoft.com/office/drawing/2016/5/12/chartex" xmlns:cx7="http://schemas.microsoft.com/office/drawing/2016/5/13/chartex" xmlns:cx8="http://schemas.microsoft.com/office/drawing/2016/5/14/chartex" xmlns:mc="http://schemas.openxmlformats.org/markup-compatibility/2006" xmlns:aink="http://schemas.microsoft.com/office/drawing/2016/ink" xmlns:am3d="http://schemas.microsoft.com/office/drawing/2017/model3d" xmlns:o="urn:schemas-microsoft-com:office:office" xmlns:r="http://schemas.openxmlformats.org/officeDocument/2006/relationships" xmlns:m="http://schemas.openxmlformats.org/officeDocument/2006/math" xmlns:v="urn:schemas-microsoft-com:vml" xmlns:wp14="http://schemas.microsoft.com/office/word/2010/wordprocessingDrawing" xmlns:wp="http://schemas.openxmlformats.org/drawingml/2006/wordprocessingDrawing" xmlns:w10="urn:schemas-microsoft-com:office:word" xmlns:w="http://schemas.openxmlformats.org/wordprocessingml/2006/main" xmlns:w14="http://schemas.microsoft.com/office/word/2010/wordml" xmlns:w15="http://schemas.microsoft.com/office/word/2012/wordml" xmlns:w16cid="http://schemas.microsoft.com/office/word/2016/wordml/cid" xmlns:w16se="http://schemas.microsoft.com/office/word/2015/wordml/symex" xmlns:wpg="http://schemas.microsoft.com/office/word/2010/wordprocessingGroup" xmlns:wpi="http://schemas.microsoft.com/office/word/2010/wordprocessingInk" xmlns:wne="http://schemas.microsoft.com/office/word/2006/wordml" xmlns:wps="http://schemas.microsoft.com/office/word/2010/wordprocessingShape" mc:Ignorable="w14 w15 w16se w16cid wp14">
   <w:body>
     <w:p>
       <w:pPr>
@@ -87,18 +87,10 @@
       </w:r>
       <w:proofErr w:type="gramEnd"/>
       <w:r>
-        <w:t xml:space="preserve"> the “stuff” that you might want to include in your IoT project.  </w:t>
-      </w:r>
-      <w:proofErr w:type="gramStart"/>
-      <w:r>
-        <w:t>In order</w:t>
-      </w:r>
-      <w:r>
-        <w:t xml:space="preserve"> to</w:t>
-      </w:r>
-      <w:proofErr w:type="gramEnd"/>
-      <w:r>
-        <w:t xml:space="preserve"> accelerate your development</w:t>
+        <w:t xml:space="preserve"> the “stuff” that you might want to include in your IoT project.  In order</w:t>
+      </w:r>
+      <w:r>
+        <w:t xml:space="preserve"> to accelerate your development</w:t>
       </w:r>
       <w:r>
         <w:t xml:space="preserve"> cycle</w:t>
@@ -236,14 +228,7 @@
         <w:rPr>
           <w:b/>
         </w:rPr>
-        <w:t>Crypto</w:t>
-      </w:r>
-      <w:proofErr w:type="gramStart"/>
-      <w:r>
-        <w:rPr>
-          <w:b/>
-        </w:rPr>
-        <w:t>:</w:t>
+        <w:t>Crypto:</w:t>
       </w:r>
       <w:r>
         <w:t xml:space="preserve"> </w:t>
@@ -251,7 +236,6 @@
       <w:r>
         <w:t>?</w:t>
       </w:r>
-      <w:proofErr w:type="gramEnd"/>
       <w:r>
         <w:t xml:space="preserve"> </w:t>
       </w:r>
@@ -601,21 +585,16 @@
         </w:r>
         <w:proofErr w:type="spellEnd"/>
         <w:r>
-          <w:t xml:space="preserve"> functions are simpler to use and a READM</w:t>
-        </w:r>
-        <w:bookmarkStart w:id="14" w:name="_GoBack"/>
-        <w:bookmarkEnd w:id="14"/>
-        <w:r>
-          <w:t>E file and examples are provided.</w:t>
-        </w:r>
-      </w:ins>
-    </w:p>
-    <w:p>
-      <w:pPr>
-        <w:rPr>
-          <w:ins w:id="15" w:author="Greg Landry" w:date="2017-03-01T11:10:00Z"/>
-        </w:rPr>
-        <w:pPrChange w:id="16" w:author="Greg Landry" w:date="2017-03-01T11:10:00Z">
+          <w:t xml:space="preserve"> functions are simpler to use and a README file and examples are provided.</w:t>
+        </w:r>
+      </w:ins>
+    </w:p>
+    <w:p>
+      <w:pPr>
+        <w:rPr>
+          <w:ins w:id="14" w:author="Greg Landry" w:date="2017-03-01T11:10:00Z"/>
+        </w:rPr>
+        <w:pPrChange w:id="15" w:author="Greg Landry" w:date="2017-03-01T11:10:00Z">
           <w:pPr>
             <w:pStyle w:val="ListParagraph"/>
             <w:numPr>
@@ -625,12 +604,12 @@
           </w:pPr>
         </w:pPrChange>
       </w:pPr>
-      <w:ins w:id="17" w:author="Greg Landry" w:date="2017-03-01T11:22:00Z">
+      <w:ins w:id="16" w:author="Greg Landry" w:date="2017-03-01T11:22:00Z">
         <w:r>
           <w:t xml:space="preserve">In the exercises, </w:t>
         </w:r>
       </w:ins>
-      <w:ins w:id="18" w:author="Greg Landry" w:date="2017-03-01T11:10:00Z">
+      <w:ins w:id="17" w:author="Greg Landry" w:date="2017-03-01T11:10:00Z">
         <w:r>
           <w:t>w</w:t>
         </w:r>
@@ -645,9 +624,9 @@
     <w:p>
       <w:pPr>
         <w:rPr>
-          <w:ins w:id="19" w:author="Greg Landry" w:date="2017-03-01T11:17:00Z"/>
-        </w:rPr>
-        <w:pPrChange w:id="20" w:author="Greg Landry" w:date="2017-03-01T11:10:00Z">
+          <w:ins w:id="18" w:author="Greg Landry" w:date="2017-03-01T11:17:00Z"/>
+        </w:rPr>
+        <w:pPrChange w:id="19" w:author="Greg Landry" w:date="2017-03-01T11:10:00Z">
           <w:pPr>
             <w:pStyle w:val="ListParagraph"/>
             <w:numPr>
@@ -657,16 +636,16 @@
           </w:pPr>
         </w:pPrChange>
       </w:pPr>
-      <w:ins w:id="21" w:author="Greg Landry" w:date="2017-03-01T11:18:00Z">
+      <w:ins w:id="20" w:author="Greg Landry" w:date="2017-03-01T11:18:00Z">
         <w:r>
           <w:t xml:space="preserve">Note: </w:t>
         </w:r>
       </w:ins>
-      <w:ins w:id="22" w:author="Greg Landry" w:date="2017-03-01T11:17:00Z">
+      <w:ins w:id="21" w:author="Greg Landry" w:date="2017-03-01T11:17:00Z">
         <w:r>
           <w:rPr>
             <w:u w:val="single"/>
-            <w:rPrChange w:id="23" w:author="Greg Landry" w:date="2017-03-01T11:18:00Z">
+            <w:rPrChange w:id="22" w:author="Greg Landry" w:date="2017-03-01T11:18:00Z">
               <w:rPr/>
             </w:rPrChange>
           </w:rPr>
@@ -677,9 +656,9 @@
     <w:p>
       <w:pPr>
         <w:rPr>
-          <w:ins w:id="24" w:author="Greg Landry" w:date="2017-03-01T11:54:00Z"/>
-        </w:rPr>
-        <w:pPrChange w:id="25" w:author="Greg Landry" w:date="2017-03-01T11:22:00Z">
+          <w:ins w:id="23" w:author="Greg Landry" w:date="2017-03-01T11:54:00Z"/>
+        </w:rPr>
+        <w:pPrChange w:id="24" w:author="Greg Landry" w:date="2017-03-01T11:22:00Z">
           <w:pPr>
             <w:pStyle w:val="ListParagraph"/>
             <w:numPr>
@@ -689,14 +668,9 @@
           </w:pPr>
         </w:pPrChange>
       </w:pPr>
-      <w:proofErr w:type="gramStart"/>
-      <w:ins w:id="26" w:author="Greg Landry" w:date="2017-03-01T11:54:00Z">
-        <w:r>
-          <w:t>In order to</w:t>
-        </w:r>
-        <w:proofErr w:type="gramEnd"/>
-        <w:r>
-          <w:t xml:space="preserve"> draw text to the display you must:</w:t>
+      <w:ins w:id="25" w:author="Greg Landry" w:date="2017-03-01T11:54:00Z">
+        <w:r>
+          <w:t>In order to draw text to the display you must:</w:t>
         </w:r>
       </w:ins>
     </w:p>
@@ -708,9 +682,9 @@
           <w:numId w:val="29"/>
         </w:numPr>
         <w:rPr>
-          <w:ins w:id="27" w:author="Greg Landry" w:date="2017-03-01T12:34:00Z"/>
-        </w:rPr>
-        <w:pPrChange w:id="28" w:author="Greg Landry" w:date="2017-03-01T11:55:00Z">
+          <w:ins w:id="26" w:author="Greg Landry" w:date="2017-03-01T12:34:00Z"/>
+        </w:rPr>
+        <w:pPrChange w:id="27" w:author="Greg Landry" w:date="2017-03-01T11:55:00Z">
           <w:pPr>
             <w:pStyle w:val="ListParagraph"/>
             <w:numPr>
@@ -720,14 +694,14 @@
           </w:pPr>
         </w:pPrChange>
       </w:pPr>
-      <w:ins w:id="29" w:author="Greg Landry" w:date="2017-03-01T12:34:00Z">
+      <w:ins w:id="28" w:author="Greg Landry" w:date="2017-03-01T12:34:00Z">
         <w:r>
           <w:t xml:space="preserve">Setup a structure of type </w:t>
         </w:r>
         <w:r>
           <w:rPr>
             <w:i/>
-            <w:rPrChange w:id="30" w:author="Greg Landry" w:date="2017-03-01T12:51:00Z">
+            <w:rPrChange w:id="29" w:author="Greg Landry" w:date="2017-03-01T12:51:00Z">
               <w:rPr/>
             </w:rPrChange>
           </w:rPr>
@@ -737,42 +711,37 @@
           <w:t xml:space="preserve">. A pointer to this </w:t>
         </w:r>
       </w:ins>
-      <w:ins w:id="31" w:author="Greg Landry" w:date="2017-03-01T12:35:00Z">
+      <w:ins w:id="30" w:author="Greg Landry" w:date="2017-03-01T12:35:00Z">
         <w:r>
           <w:t xml:space="preserve">structure will be </w:t>
         </w:r>
       </w:ins>
-      <w:ins w:id="32" w:author="Greg Landry" w:date="2017-03-01T12:54:00Z">
+      <w:ins w:id="31" w:author="Greg Landry" w:date="2017-03-01T12:54:00Z">
         <w:r>
           <w:t xml:space="preserve">the first argument in </w:t>
         </w:r>
       </w:ins>
-      <w:ins w:id="33" w:author="Greg Landry" w:date="2017-03-01T12:58:00Z">
+      <w:ins w:id="32" w:author="Greg Landry" w:date="2017-03-01T12:58:00Z">
         <w:r>
           <w:t xml:space="preserve">almost </w:t>
         </w:r>
       </w:ins>
-      <w:proofErr w:type="gramStart"/>
-      <w:ins w:id="34" w:author="Greg Landry" w:date="2017-03-01T12:54:00Z">
+      <w:ins w:id="33" w:author="Greg Landry" w:date="2017-03-01T12:54:00Z">
         <w:r>
           <w:t>all</w:t>
         </w:r>
       </w:ins>
-      <w:ins w:id="35" w:author="Greg Landry" w:date="2017-03-01T12:35:00Z">
-        <w:r>
-          <w:t xml:space="preserve"> of</w:t>
-        </w:r>
-        <w:proofErr w:type="gramEnd"/>
-        <w:r>
-          <w:t xml:space="preserve"> the u8g function calls</w:t>
-        </w:r>
-      </w:ins>
-      <w:ins w:id="36" w:author="Greg Landry" w:date="2017-03-01T12:55:00Z">
+      <w:ins w:id="34" w:author="Greg Landry" w:date="2017-03-01T12:35:00Z">
+        <w:r>
+          <w:t xml:space="preserve"> of the u8g function calls</w:t>
+        </w:r>
+      </w:ins>
+      <w:ins w:id="35" w:author="Greg Landry" w:date="2017-03-01T12:55:00Z">
         <w:r>
           <w:t xml:space="preserve"> that we use</w:t>
         </w:r>
       </w:ins>
-      <w:ins w:id="37" w:author="Greg Landry" w:date="2017-03-01T12:35:00Z">
+      <w:ins w:id="36" w:author="Greg Landry" w:date="2017-03-01T12:35:00Z">
         <w:r>
           <w:t>.</w:t>
         </w:r>
@@ -786,9 +755,9 @@
           <w:numId w:val="29"/>
         </w:numPr>
         <w:rPr>
-          <w:ins w:id="38" w:author="Greg Landry" w:date="2017-03-01T11:56:00Z"/>
-        </w:rPr>
-        <w:pPrChange w:id="39" w:author="Greg Landry" w:date="2017-03-01T11:55:00Z">
+          <w:ins w:id="37" w:author="Greg Landry" w:date="2017-03-01T11:56:00Z"/>
+        </w:rPr>
+        <w:pPrChange w:id="38" w:author="Greg Landry" w:date="2017-03-01T11:55:00Z">
           <w:pPr>
             <w:pStyle w:val="ListParagraph"/>
             <w:numPr>
@@ -798,32 +767,32 @@
           </w:pPr>
         </w:pPrChange>
       </w:pPr>
-      <w:ins w:id="40" w:author="Greg Landry" w:date="2017-03-01T11:55:00Z">
+      <w:ins w:id="39" w:author="Greg Landry" w:date="2017-03-01T11:55:00Z">
         <w:r>
           <w:t>Setup and initialize a</w:t>
         </w:r>
       </w:ins>
-      <w:ins w:id="41" w:author="Greg Landry" w:date="2017-03-01T11:56:00Z">
+      <w:ins w:id="40" w:author="Greg Landry" w:date="2017-03-01T11:56:00Z">
         <w:r>
           <w:t>n</w:t>
         </w:r>
       </w:ins>
-      <w:ins w:id="42" w:author="Greg Landry" w:date="2017-03-01T11:55:00Z">
+      <w:ins w:id="41" w:author="Greg Landry" w:date="2017-03-01T11:55:00Z">
         <w:r>
           <w:t xml:space="preserve"> </w:t>
         </w:r>
       </w:ins>
-      <w:ins w:id="43" w:author="Greg Landry" w:date="2017-03-01T11:56:00Z">
+      <w:ins w:id="42" w:author="Greg Landry" w:date="2017-03-01T11:56:00Z">
         <w:r>
           <w:t xml:space="preserve">I2C </w:t>
         </w:r>
       </w:ins>
-      <w:ins w:id="44" w:author="Greg Landry" w:date="2017-03-01T11:55:00Z">
+      <w:ins w:id="43" w:author="Greg Landry" w:date="2017-03-01T11:55:00Z">
         <w:r>
           <w:t>structure</w:t>
         </w:r>
       </w:ins>
-      <w:ins w:id="45" w:author="Greg Landry" w:date="2017-03-01T11:56:00Z">
+      <w:ins w:id="44" w:author="Greg Landry" w:date="2017-03-01T11:56:00Z">
         <w:r>
           <w:t xml:space="preserve"> for the OLED display. For our hardware:</w:t>
         </w:r>
@@ -837,9 +806,9 @@
           <w:numId w:val="29"/>
         </w:numPr>
         <w:rPr>
-          <w:ins w:id="46" w:author="Greg Landry" w:date="2017-03-01T11:56:00Z"/>
-        </w:rPr>
-        <w:pPrChange w:id="47" w:author="Greg Landry" w:date="2017-03-01T11:56:00Z">
+          <w:ins w:id="45" w:author="Greg Landry" w:date="2017-03-01T11:56:00Z"/>
+        </w:rPr>
+        <w:pPrChange w:id="46" w:author="Greg Landry" w:date="2017-03-01T11:56:00Z">
           <w:pPr>
             <w:pStyle w:val="ListParagraph"/>
             <w:numPr>
@@ -849,7 +818,7 @@
           </w:pPr>
         </w:pPrChange>
       </w:pPr>
-      <w:ins w:id="48" w:author="Greg Landry" w:date="2017-03-01T11:56:00Z">
+      <w:ins w:id="47" w:author="Greg Landry" w:date="2017-03-01T11:56:00Z">
         <w:r>
           <w:t>I2C port = WICED_I2C_2</w:t>
         </w:r>
@@ -863,9 +832,9 @@
           <w:numId w:val="29"/>
         </w:numPr>
         <w:rPr>
-          <w:ins w:id="49" w:author="Greg Landry" w:date="2017-03-01T11:56:00Z"/>
-        </w:rPr>
-        <w:pPrChange w:id="50" w:author="Greg Landry" w:date="2017-03-01T11:56:00Z">
+          <w:ins w:id="48" w:author="Greg Landry" w:date="2017-03-01T11:56:00Z"/>
+        </w:rPr>
+        <w:pPrChange w:id="49" w:author="Greg Landry" w:date="2017-03-01T11:56:00Z">
           <w:pPr>
             <w:pStyle w:val="ListParagraph"/>
             <w:numPr>
@@ -875,7 +844,7 @@
           </w:pPr>
         </w:pPrChange>
       </w:pPr>
-      <w:ins w:id="51" w:author="Greg Landry" w:date="2017-03-01T11:56:00Z">
+      <w:ins w:id="50" w:author="Greg Landry" w:date="2017-03-01T11:56:00Z">
         <w:r>
           <w:t>I2C address = 0x3C</w:t>
         </w:r>
@@ -889,9 +858,9 @@
           <w:numId w:val="29"/>
         </w:numPr>
         <w:rPr>
-          <w:ins w:id="52" w:author="Greg Landry" w:date="2017-03-01T11:57:00Z"/>
-        </w:rPr>
-        <w:pPrChange w:id="53" w:author="Greg Landry" w:date="2017-03-01T11:56:00Z">
+          <w:ins w:id="51" w:author="Greg Landry" w:date="2017-03-01T11:57:00Z"/>
+        </w:rPr>
+        <w:pPrChange w:id="52" w:author="Greg Landry" w:date="2017-03-01T11:56:00Z">
           <w:pPr>
             <w:pStyle w:val="ListParagraph"/>
             <w:numPr>
@@ -901,7 +870,7 @@
           </w:pPr>
         </w:pPrChange>
       </w:pPr>
-      <w:ins w:id="54" w:author="Greg Landry" w:date="2017-03-01T11:57:00Z">
+      <w:ins w:id="53" w:author="Greg Landry" w:date="2017-03-01T11:57:00Z">
         <w:r>
           <w:t>I2C address with = I2C_ADDRESS_WIDTH_7BIT</w:t>
         </w:r>
@@ -915,9 +884,9 @@
           <w:numId w:val="29"/>
         </w:numPr>
         <w:rPr>
-          <w:ins w:id="55" w:author="Greg Landry" w:date="2017-03-01T11:56:00Z"/>
-        </w:rPr>
-        <w:pPrChange w:id="56" w:author="Greg Landry" w:date="2017-03-01T11:56:00Z">
+          <w:ins w:id="54" w:author="Greg Landry" w:date="2017-03-01T11:56:00Z"/>
+        </w:rPr>
+        <w:pPrChange w:id="55" w:author="Greg Landry" w:date="2017-03-01T11:56:00Z">
           <w:pPr>
             <w:pStyle w:val="ListParagraph"/>
             <w:numPr>
@@ -927,7 +896,7 @@
           </w:pPr>
         </w:pPrChange>
       </w:pPr>
-      <w:ins w:id="57" w:author="Greg Landry" w:date="2017-03-01T11:57:00Z">
+      <w:ins w:id="56" w:author="Greg Landry" w:date="2017-03-01T11:57:00Z">
         <w:r>
           <w:t>Flags = 0</w:t>
         </w:r>
@@ -941,9 +910,9 @@
           <w:numId w:val="29"/>
         </w:numPr>
         <w:rPr>
-          <w:ins w:id="58" w:author="Greg Landry" w:date="2017-03-01T11:57:00Z"/>
-        </w:rPr>
-        <w:pPrChange w:id="59" w:author="Greg Landry" w:date="2017-03-01T11:56:00Z">
+          <w:ins w:id="57" w:author="Greg Landry" w:date="2017-03-01T11:57:00Z"/>
+        </w:rPr>
+        <w:pPrChange w:id="58" w:author="Greg Landry" w:date="2017-03-01T11:56:00Z">
           <w:pPr>
             <w:pStyle w:val="ListParagraph"/>
             <w:numPr>
@@ -953,9 +922,26 @@
           </w:pPr>
         </w:pPrChange>
       </w:pPr>
-      <w:ins w:id="60" w:author="Greg Landry" w:date="2017-03-01T11:56:00Z">
-        <w:r>
-          <w:t>Speed mode = I2C_STANDART_MODE</w:t>
+      <w:ins w:id="59" w:author="Greg Landry" w:date="2017-03-01T11:56:00Z">
+        <w:r>
+          <w:t>Speed mode = I2C_STANDAR</w:t>
+        </w:r>
+      </w:ins>
+      <w:ins w:id="60" w:author="Greg Landry [2]" w:date="2017-07-20T14:02:00Z">
+        <w:r>
+          <w:t>D</w:t>
+        </w:r>
+      </w:ins>
+      <w:bookmarkStart w:id="61" w:name="_GoBack"/>
+      <w:bookmarkEnd w:id="61"/>
+      <w:ins w:id="62" w:author="Greg Landry" w:date="2017-03-01T11:56:00Z">
+        <w:del w:id="63" w:author="Greg Landry [2]" w:date="2017-07-20T14:02:00Z">
+          <w:r>
+            <w:delText>T</w:delText>
+          </w:r>
+        </w:del>
+        <w:r>
+          <w:t>_MODE</w:t>
         </w:r>
       </w:ins>
     </w:p>
@@ -967,9 +953,9 @@
           <w:numId w:val="29"/>
         </w:numPr>
         <w:rPr>
-          <w:ins w:id="61" w:author="Greg Landry" w:date="2017-03-01T11:57:00Z"/>
-        </w:rPr>
-        <w:pPrChange w:id="62" w:author="Greg Landry" w:date="2017-03-01T11:57:00Z">
+          <w:ins w:id="64" w:author="Greg Landry" w:date="2017-03-01T11:57:00Z"/>
+        </w:rPr>
+        <w:pPrChange w:id="65" w:author="Greg Landry" w:date="2017-03-01T11:57:00Z">
           <w:pPr>
             <w:pStyle w:val="ListParagraph"/>
             <w:numPr>
@@ -979,22 +965,22 @@
           </w:pPr>
         </w:pPrChange>
       </w:pPr>
-      <w:ins w:id="63" w:author="Greg Landry" w:date="2017-03-01T11:57:00Z">
+      <w:ins w:id="66" w:author="Greg Landry" w:date="2017-03-01T11:57:00Z">
         <w:r>
           <w:t>Initialize the I2C device</w:t>
         </w:r>
       </w:ins>
-      <w:ins w:id="64" w:author="Greg Landry" w:date="2017-03-01T12:58:00Z">
+      <w:ins w:id="67" w:author="Greg Landry" w:date="2017-03-01T12:58:00Z">
         <w:r>
           <w:t xml:space="preserve"> using u8g_init_wiced_i2c_device</w:t>
         </w:r>
       </w:ins>
-      <w:ins w:id="65" w:author="Greg Landry" w:date="2017-03-01T11:57:00Z">
+      <w:ins w:id="68" w:author="Greg Landry" w:date="2017-03-01T11:57:00Z">
         <w:r>
           <w:t>.</w:t>
         </w:r>
       </w:ins>
-      <w:ins w:id="66" w:author="Greg Landry" w:date="2017-03-01T12:58:00Z">
+      <w:ins w:id="69" w:author="Greg Landry" w:date="2017-03-01T12:58:00Z">
         <w:r>
           <w:t xml:space="preserve"> This function takes a pointer to the I2C structure from step 2.</w:t>
         </w:r>
@@ -1008,9 +994,9 @@
           <w:numId w:val="29"/>
         </w:numPr>
         <w:rPr>
-          <w:ins w:id="67" w:author="Greg Landry" w:date="2017-03-01T12:38:00Z"/>
-        </w:rPr>
-        <w:pPrChange w:id="68" w:author="Greg Landry" w:date="2017-03-01T11:57:00Z">
+          <w:ins w:id="70" w:author="Greg Landry" w:date="2017-03-01T12:38:00Z"/>
+        </w:rPr>
+        <w:pPrChange w:id="71" w:author="Greg Landry" w:date="2017-03-01T11:57:00Z">
           <w:pPr>
             <w:pStyle w:val="ListParagraph"/>
             <w:numPr>
@@ -1020,14 +1006,14 @@
           </w:pPr>
         </w:pPrChange>
       </w:pPr>
-      <w:ins w:id="69" w:author="Greg Landry" w:date="2017-03-01T11:57:00Z">
+      <w:ins w:id="72" w:author="Greg Landry" w:date="2017-03-01T11:57:00Z">
         <w:r>
           <w:t xml:space="preserve">Initialize the communication functions by calling </w:t>
         </w:r>
         <w:r>
           <w:rPr>
             <w:i/>
-            <w:rPrChange w:id="70" w:author="Greg Landry" w:date="2017-03-01T12:51:00Z">
+            <w:rPrChange w:id="73" w:author="Greg Landry" w:date="2017-03-01T12:51:00Z">
               <w:rPr/>
             </w:rPrChange>
           </w:rPr>
@@ -1037,52 +1023,52 @@
           <w:t>.</w:t>
         </w:r>
       </w:ins>
-      <w:ins w:id="71" w:author="Greg Landry" w:date="2017-03-01T12:37:00Z">
+      <w:ins w:id="74" w:author="Greg Landry" w:date="2017-03-01T12:37:00Z">
         <w:r>
           <w:t xml:space="preserve"> It takes a pointer to the u8g structure</w:t>
         </w:r>
       </w:ins>
-      <w:ins w:id="72" w:author="Greg Landry" w:date="2017-03-01T12:40:00Z">
+      <w:ins w:id="75" w:author="Greg Landry" w:date="2017-03-01T12:40:00Z">
         <w:r>
           <w:t xml:space="preserve"> created in step 1</w:t>
         </w:r>
       </w:ins>
-      <w:ins w:id="73" w:author="Greg Landry" w:date="2017-03-01T12:37:00Z">
+      <w:ins w:id="76" w:author="Greg Landry" w:date="2017-03-01T12:37:00Z">
         <w:r>
           <w:t xml:space="preserve">, a pointer to a u8g_dev_t structure which specifies the type of </w:t>
         </w:r>
       </w:ins>
-      <w:ins w:id="74" w:author="Greg Landry" w:date="2017-03-01T12:38:00Z">
+      <w:ins w:id="77" w:author="Greg Landry" w:date="2017-03-01T12:38:00Z">
         <w:r>
           <w:t xml:space="preserve">display, and a communication function pointer. For our hardware, </w:t>
         </w:r>
       </w:ins>
-      <w:ins w:id="75" w:author="Greg Landry" w:date="2017-03-01T12:39:00Z">
+      <w:ins w:id="78" w:author="Greg Landry" w:date="2017-03-01T12:39:00Z">
         <w:r>
           <w:t xml:space="preserve">if you have a display structure called </w:t>
         </w:r>
       </w:ins>
-      <w:ins w:id="76" w:author="Greg Landry" w:date="2017-03-01T13:02:00Z">
+      <w:ins w:id="79" w:author="Greg Landry" w:date="2017-03-01T13:02:00Z">
         <w:r>
           <w:t>“</w:t>
         </w:r>
       </w:ins>
-      <w:ins w:id="77" w:author="Greg Landry" w:date="2017-03-01T12:55:00Z">
+      <w:ins w:id="80" w:author="Greg Landry" w:date="2017-03-01T12:55:00Z">
         <w:r>
           <w:t>display</w:t>
         </w:r>
       </w:ins>
-      <w:ins w:id="78" w:author="Greg Landry" w:date="2017-03-01T13:02:00Z">
+      <w:ins w:id="81" w:author="Greg Landry" w:date="2017-03-01T13:02:00Z">
         <w:r>
           <w:t>”</w:t>
         </w:r>
       </w:ins>
-      <w:ins w:id="79" w:author="Greg Landry" w:date="2017-03-01T12:39:00Z">
+      <w:ins w:id="82" w:author="Greg Landry" w:date="2017-03-01T12:39:00Z">
         <w:r>
           <w:t xml:space="preserve">, </w:t>
         </w:r>
       </w:ins>
-      <w:ins w:id="80" w:author="Greg Landry" w:date="2017-03-01T12:38:00Z">
+      <w:ins w:id="83" w:author="Greg Landry" w:date="2017-03-01T12:38:00Z">
         <w:r>
           <w:t>the call looks like this:</w:t>
         </w:r>
@@ -1092,9 +1078,9 @@
       <w:pPr>
         <w:ind w:left="1440"/>
         <w:rPr>
-          <w:ins w:id="81" w:author="Greg Landry" w:date="2017-03-01T11:58:00Z"/>
-        </w:rPr>
-        <w:pPrChange w:id="82" w:author="Greg Landry" w:date="2017-03-01T12:38:00Z">
+          <w:ins w:id="84" w:author="Greg Landry" w:date="2017-03-01T11:58:00Z"/>
+        </w:rPr>
+        <w:pPrChange w:id="85" w:author="Greg Landry" w:date="2017-03-01T12:38:00Z">
           <w:pPr>
             <w:pStyle w:val="ListParagraph"/>
             <w:numPr>
@@ -1104,7 +1090,7 @@
           </w:pPr>
         </w:pPrChange>
       </w:pPr>
-      <w:ins w:id="83" w:author="Greg Landry" w:date="2017-03-01T12:38:00Z">
+      <w:ins w:id="86" w:author="Greg Landry" w:date="2017-03-01T12:38:00Z">
         <w:r>
           <w:t>u8g_</w:t>
         </w:r>
@@ -1117,12 +1103,12 @@
           <w:t>&amp;</w:t>
         </w:r>
       </w:ins>
-      <w:ins w:id="84" w:author="Greg Landry" w:date="2017-03-01T12:55:00Z">
+      <w:ins w:id="87" w:author="Greg Landry" w:date="2017-03-01T12:55:00Z">
         <w:r>
           <w:t>display</w:t>
         </w:r>
       </w:ins>
-      <w:ins w:id="85" w:author="Greg Landry" w:date="2017-03-01T12:38:00Z">
+      <w:ins w:id="88" w:author="Greg Landry" w:date="2017-03-01T12:38:00Z">
         <w:r>
           <w:t>, &amp;u8g_dev_ssd1306_128x64_i2c, u8g_com_hw_i2c_fn);</w:t>
         </w:r>
@@ -1136,10 +1122,10 @@
           <w:numId w:val="29"/>
         </w:numPr>
         <w:rPr>
-          <w:ins w:id="86" w:author="Greg Landry" w:date="2017-03-01T12:41:00Z"/>
-        </w:rPr>
-      </w:pPr>
-      <w:ins w:id="87" w:author="Greg Landry" w:date="2017-03-01T12:33:00Z">
+          <w:ins w:id="89" w:author="Greg Landry" w:date="2017-03-01T12:41:00Z"/>
+        </w:rPr>
+      </w:pPr>
+      <w:ins w:id="90" w:author="Greg Landry" w:date="2017-03-01T12:33:00Z">
         <w:r>
           <w:t>Select a font u</w:t>
         </w:r>
@@ -1149,14 +1135,14 @@
         <w:r>
           <w:rPr>
             <w:i/>
-            <w:rPrChange w:id="88" w:author="Greg Landry" w:date="2017-03-01T12:51:00Z">
+            <w:rPrChange w:id="91" w:author="Greg Landry" w:date="2017-03-01T12:51:00Z">
               <w:rPr/>
             </w:rPrChange>
           </w:rPr>
           <w:t>u8g_SetFont</w:t>
         </w:r>
       </w:ins>
-      <w:ins w:id="89" w:author="Greg Landry" w:date="2017-03-01T12:48:00Z">
+      <w:ins w:id="92" w:author="Greg Landry" w:date="2017-03-01T12:48:00Z">
         <w:r>
           <w:t>. It takes a pointer to the u8g structure and the name of the font.</w:t>
         </w:r>
@@ -1170,9 +1156,9 @@
           <w:numId w:val="29"/>
         </w:numPr>
         <w:rPr>
-          <w:ins w:id="90" w:author="Greg Landry" w:date="2017-03-01T12:48:00Z"/>
-        </w:rPr>
-        <w:pPrChange w:id="91" w:author="Greg Landry" w:date="2017-03-01T12:47:00Z">
+          <w:ins w:id="93" w:author="Greg Landry" w:date="2017-03-01T12:48:00Z"/>
+        </w:rPr>
+        <w:pPrChange w:id="94" w:author="Greg Landry" w:date="2017-03-01T12:47:00Z">
           <w:pPr>
             <w:pStyle w:val="ListParagraph"/>
             <w:numPr>
@@ -1182,27 +1168,27 @@
           </w:pPr>
         </w:pPrChange>
       </w:pPr>
-      <w:ins w:id="92" w:author="Greg Landry" w:date="2017-03-01T12:42:00Z">
+      <w:ins w:id="95" w:author="Greg Landry" w:date="2017-03-01T12:42:00Z">
         <w:r>
           <w:t xml:space="preserve">The fonts are all listed in </w:t>
         </w:r>
       </w:ins>
-      <w:ins w:id="93" w:author="Greg Landry" w:date="2017-03-01T12:43:00Z">
+      <w:ins w:id="96" w:author="Greg Landry" w:date="2017-03-01T12:43:00Z">
         <w:r>
           <w:t>the file u8g_font_data.c in the graphics library directory.</w:t>
         </w:r>
       </w:ins>
-      <w:ins w:id="94" w:author="Greg Landry" w:date="2017-03-01T12:47:00Z">
+      <w:ins w:id="97" w:author="Greg Landry" w:date="2017-03-01T12:47:00Z">
         <w:r>
           <w:t xml:space="preserve"> The examples use </w:t>
         </w:r>
       </w:ins>
-      <w:ins w:id="95" w:author="Greg Landry" w:date="2017-03-01T12:41:00Z">
+      <w:ins w:id="98" w:author="Greg Landry" w:date="2017-03-01T12:41:00Z">
         <w:r>
           <w:t xml:space="preserve">u8g_font_unifont, </w:t>
         </w:r>
       </w:ins>
-      <w:ins w:id="96" w:author="Greg Landry" w:date="2017-03-01T12:47:00Z">
+      <w:ins w:id="99" w:author="Greg Landry" w:date="2017-03-01T12:47:00Z">
         <w:r>
           <w:t>but feel free to experiment with others if you want.</w:t>
         </w:r>
@@ -1216,17 +1202,17 @@
           <w:numId w:val="29"/>
         </w:numPr>
         <w:rPr>
-          <w:ins w:id="97" w:author="Greg Landry" w:date="2017-03-01T12:49:00Z"/>
-        </w:rPr>
-      </w:pPr>
-      <w:ins w:id="98" w:author="Greg Landry" w:date="2017-03-01T12:49:00Z">
+          <w:ins w:id="100" w:author="Greg Landry" w:date="2017-03-01T12:49:00Z"/>
+        </w:rPr>
+      </w:pPr>
+      <w:ins w:id="101" w:author="Greg Landry" w:date="2017-03-01T12:49:00Z">
         <w:r>
           <w:t xml:space="preserve">Set a position using </w:t>
         </w:r>
         <w:r>
           <w:rPr>
             <w:i/>
-            <w:rPrChange w:id="99" w:author="Greg Landry" w:date="2017-03-01T12:51:00Z">
+            <w:rPrChange w:id="102" w:author="Greg Landry" w:date="2017-03-01T12:51:00Z">
               <w:rPr/>
             </w:rPrChange>
           </w:rPr>
@@ -1238,7 +1224,7 @@
         <w:r>
           <w:rPr>
             <w:i/>
-            <w:rPrChange w:id="100" w:author="Greg Landry" w:date="2017-03-01T12:51:00Z">
+            <w:rPrChange w:id="103" w:author="Greg Landry" w:date="2017-03-01T12:51:00Z">
               <w:rPr/>
             </w:rPrChange>
           </w:rPr>
@@ -1250,7 +1236,7 @@
         <w:r>
           <w:rPr>
             <w:i/>
-            <w:rPrChange w:id="101" w:author="Greg Landry" w:date="2017-03-01T12:51:00Z">
+            <w:rPrChange w:id="104" w:author="Greg Landry" w:date="2017-03-01T12:51:00Z">
               <w:rPr/>
             </w:rPrChange>
           </w:rPr>
@@ -1269,9 +1255,9 @@
           <w:numId w:val="29"/>
         </w:numPr>
         <w:rPr>
-          <w:ins w:id="102" w:author="Greg Landry" w:date="2017-03-01T12:33:00Z"/>
-        </w:rPr>
-        <w:pPrChange w:id="103" w:author="Greg Landry" w:date="2017-03-01T12:47:00Z">
+          <w:ins w:id="105" w:author="Greg Landry" w:date="2017-03-01T12:33:00Z"/>
+        </w:rPr>
+        <w:pPrChange w:id="106" w:author="Greg Landry" w:date="2017-03-01T12:47:00Z">
           <w:pPr>
             <w:pStyle w:val="ListParagraph"/>
             <w:numPr>
@@ -1281,23 +1267,23 @@
           </w:pPr>
         </w:pPrChange>
       </w:pPr>
-      <w:ins w:id="104" w:author="Greg Landry" w:date="2017-03-01T12:49:00Z">
+      <w:ins w:id="107" w:author="Greg Landry" w:date="2017-03-01T12:49:00Z">
         <w:r>
           <w:lastRenderedPageBreak/>
           <w:t>These</w:t>
         </w:r>
       </w:ins>
-      <w:ins w:id="105" w:author="Greg Landry" w:date="2017-03-01T12:48:00Z">
+      <w:ins w:id="108" w:author="Greg Landry" w:date="2017-03-01T12:48:00Z">
         <w:r>
           <w:t xml:space="preserve"> functions determine where the </w:t>
         </w:r>
       </w:ins>
-      <w:ins w:id="106" w:author="Greg Landry" w:date="2017-03-01T12:51:00Z">
+      <w:ins w:id="109" w:author="Greg Landry" w:date="2017-03-01T12:51:00Z">
         <w:r>
           <w:t>characters are</w:t>
         </w:r>
       </w:ins>
-      <w:ins w:id="107" w:author="Greg Landry" w:date="2017-03-01T12:48:00Z">
+      <w:ins w:id="110" w:author="Greg Landry" w:date="2017-03-01T12:48:00Z">
         <w:r>
           <w:t xml:space="preserve"> drawn relative to the starting coordinates specified in the </w:t>
         </w:r>
@@ -1310,7 +1296,7 @@
           <w:t xml:space="preserve"> function described below.</w:t>
         </w:r>
       </w:ins>
-      <w:ins w:id="108" w:author="Greg Landry" w:date="2017-03-01T13:03:00Z">
+      <w:ins w:id="111" w:author="Greg Landry" w:date="2017-03-01T13:03:00Z">
         <w:r>
           <w:t xml:space="preserve"> </w:t>
         </w:r>
@@ -1339,10 +1325,10 @@
           <w:numId w:val="29"/>
         </w:numPr>
         <w:rPr>
-          <w:ins w:id="109" w:author="Greg Landry" w:date="2017-03-01T12:35:00Z"/>
-        </w:rPr>
-      </w:pPr>
-      <w:ins w:id="110" w:author="Greg Landry" w:date="2017-03-01T12:35:00Z">
+          <w:ins w:id="112" w:author="Greg Landry" w:date="2017-03-01T12:35:00Z"/>
+        </w:rPr>
+      </w:pPr>
+      <w:ins w:id="113" w:author="Greg Landry" w:date="2017-03-01T12:35:00Z">
         <w:r>
           <w:t>Each time you want to display a string you:</w:t>
         </w:r>
@@ -1356,9 +1342,9 @@
           <w:numId w:val="29"/>
         </w:numPr>
         <w:rPr>
-          <w:ins w:id="111" w:author="Greg Landry" w:date="2017-03-01T12:04:00Z"/>
-        </w:rPr>
-        <w:pPrChange w:id="112" w:author="Greg Landry" w:date="2017-03-01T12:35:00Z">
+          <w:ins w:id="114" w:author="Greg Landry" w:date="2017-03-01T12:04:00Z"/>
+        </w:rPr>
+        <w:pPrChange w:id="115" w:author="Greg Landry" w:date="2017-03-01T12:35:00Z">
           <w:pPr>
             <w:pStyle w:val="ListParagraph"/>
             <w:numPr>
@@ -1368,29 +1354,29 @@
           </w:pPr>
         </w:pPrChange>
       </w:pPr>
-      <w:ins w:id="113" w:author="Greg Landry" w:date="2017-03-01T13:03:00Z">
+      <w:ins w:id="116" w:author="Greg Landry" w:date="2017-03-01T13:03:00Z">
         <w:r>
           <w:t>Select</w:t>
         </w:r>
       </w:ins>
-      <w:ins w:id="114" w:author="Greg Landry" w:date="2017-03-01T12:04:00Z">
+      <w:ins w:id="117" w:author="Greg Landry" w:date="2017-03-01T12:04:00Z">
         <w:r>
           <w:t xml:space="preserve"> the page to display </w:t>
         </w:r>
       </w:ins>
-      <w:ins w:id="115" w:author="Greg Landry" w:date="2017-03-01T13:03:00Z">
+      <w:ins w:id="118" w:author="Greg Landry" w:date="2017-03-01T13:03:00Z">
         <w:r>
           <w:t>the string</w:t>
         </w:r>
       </w:ins>
-      <w:ins w:id="116" w:author="Greg Landry" w:date="2017-03-01T12:04:00Z">
+      <w:ins w:id="119" w:author="Greg Landry" w:date="2017-03-01T12:04:00Z">
         <w:r>
           <w:t xml:space="preserve"> using </w:t>
         </w:r>
         <w:r>
           <w:rPr>
             <w:i/>
-            <w:rPrChange w:id="117" w:author="Greg Landry" w:date="2017-03-01T12:52:00Z">
+            <w:rPrChange w:id="120" w:author="Greg Landry" w:date="2017-03-01T12:52:00Z">
               <w:rPr/>
             </w:rPrChange>
           </w:rPr>
@@ -1409,9 +1395,9 @@
           <w:numId w:val="29"/>
         </w:numPr>
         <w:rPr>
-          <w:ins w:id="118" w:author="Greg Landry" w:date="2017-03-01T12:32:00Z"/>
-        </w:rPr>
-        <w:pPrChange w:id="119" w:author="Greg Landry" w:date="2017-03-01T12:35:00Z">
+          <w:ins w:id="121" w:author="Greg Landry" w:date="2017-03-01T12:32:00Z"/>
+        </w:rPr>
+        <w:pPrChange w:id="122" w:author="Greg Landry" w:date="2017-03-01T12:35:00Z">
           <w:pPr>
             <w:pStyle w:val="ListParagraph"/>
             <w:numPr>
@@ -1421,45 +1407,45 @@
           </w:pPr>
         </w:pPrChange>
       </w:pPr>
-      <w:ins w:id="120" w:author="Greg Landry" w:date="2017-03-01T11:58:00Z">
+      <w:ins w:id="123" w:author="Greg Landry" w:date="2017-03-01T11:58:00Z">
         <w:r>
           <w:t xml:space="preserve">Draw the string using </w:t>
         </w:r>
       </w:ins>
-      <w:ins w:id="121" w:author="Greg Landry" w:date="2017-03-01T12:04:00Z">
+      <w:ins w:id="124" w:author="Greg Landry" w:date="2017-03-01T12:04:00Z">
         <w:r>
           <w:rPr>
             <w:i/>
-            <w:rPrChange w:id="122" w:author="Greg Landry" w:date="2017-03-01T12:52:00Z">
+            <w:rPrChange w:id="125" w:author="Greg Landry" w:date="2017-03-01T12:52:00Z">
               <w:rPr/>
             </w:rPrChange>
           </w:rPr>
           <w:t>u8g_DrawStr</w:t>
         </w:r>
       </w:ins>
-      <w:ins w:id="123" w:author="Greg Landry" w:date="2017-03-01T12:05:00Z">
+      <w:ins w:id="126" w:author="Greg Landry" w:date="2017-03-01T12:05:00Z">
         <w:r>
           <w:t>.</w:t>
         </w:r>
       </w:ins>
-      <w:ins w:id="124" w:author="Greg Landry" w:date="2017-03-01T12:32:00Z">
+      <w:ins w:id="127" w:author="Greg Landry" w:date="2017-03-01T12:32:00Z">
         <w:r>
           <w:t xml:space="preserve"> You must </w:t>
         </w:r>
       </w:ins>
-      <w:ins w:id="125" w:author="Greg Landry" w:date="2017-03-01T12:36:00Z">
+      <w:ins w:id="128" w:author="Greg Landry" w:date="2017-03-01T12:36:00Z">
         <w:r>
           <w:t>call this repeatedly</w:t>
         </w:r>
       </w:ins>
-      <w:ins w:id="126" w:author="Greg Landry" w:date="2017-03-01T12:32:00Z">
+      <w:ins w:id="129" w:author="Greg Landry" w:date="2017-03-01T12:32:00Z">
         <w:r>
           <w:t xml:space="preserve"> until </w:t>
         </w:r>
         <w:r>
           <w:rPr>
             <w:i/>
-            <w:rPrChange w:id="127" w:author="Greg Landry" w:date="2017-03-01T12:52:00Z">
+            <w:rPrChange w:id="130" w:author="Greg Landry" w:date="2017-03-01T12:52:00Z">
               <w:rPr/>
             </w:rPrChange>
           </w:rPr>
@@ -1469,12 +1455,12 @@
           <w:t xml:space="preserve"> returns a 0.</w:t>
         </w:r>
       </w:ins>
-      <w:ins w:id="128" w:author="Greg Landry" w:date="2017-03-01T12:55:00Z">
+      <w:ins w:id="131" w:author="Greg Landry" w:date="2017-03-01T12:55:00Z">
         <w:r>
           <w:t xml:space="preserve"> The u8g_DrawStr function takes a pointer to the u8g structure, X coordinate, Y coordinate, </w:t>
         </w:r>
       </w:ins>
-      <w:ins w:id="129" w:author="Greg Landry" w:date="2017-03-01T12:56:00Z">
+      <w:ins w:id="132" w:author="Greg Landry" w:date="2017-03-01T12:56:00Z">
         <w:r>
           <w:t>and the string to be printed.</w:t>
         </w:r>
@@ -1484,9 +1470,9 @@
       <w:pPr>
         <w:ind w:left="720"/>
         <w:rPr>
-          <w:ins w:id="130" w:author="Greg Landry" w:date="2017-03-01T12:53:00Z"/>
-        </w:rPr>
-        <w:pPrChange w:id="131" w:author="Greg Landry" w:date="2017-03-01T12:32:00Z">
+          <w:ins w:id="133" w:author="Greg Landry" w:date="2017-03-01T12:53:00Z"/>
+        </w:rPr>
+        <w:pPrChange w:id="134" w:author="Greg Landry" w:date="2017-03-01T12:32:00Z">
           <w:pPr>
             <w:pStyle w:val="ListParagraph"/>
             <w:numPr>
@@ -1496,68 +1482,34 @@
           </w:pPr>
         </w:pPrChange>
       </w:pPr>
-      <w:ins w:id="132" w:author="Greg Landry" w:date="2017-03-01T12:34:00Z">
+      <w:ins w:id="135" w:author="Greg Landry" w:date="2017-03-01T12:34:00Z">
         <w:r>
           <w:t xml:space="preserve">As an example, </w:t>
         </w:r>
       </w:ins>
-      <w:ins w:id="133" w:author="Greg Landry" w:date="2017-03-01T12:52:00Z">
+      <w:ins w:id="136" w:author="Greg Landry" w:date="2017-03-01T12:52:00Z">
         <w:r>
           <w:t xml:space="preserve">assuming a display structure called “display” and an I2C structure called “display_i2c” </w:t>
         </w:r>
       </w:ins>
-      <w:ins w:id="134" w:author="Greg Landry" w:date="2017-03-01T12:34:00Z">
+      <w:ins w:id="137" w:author="Greg Landry" w:date="2017-03-01T12:34:00Z">
         <w:r>
           <w:t xml:space="preserve">the following will </w:t>
         </w:r>
       </w:ins>
-      <w:ins w:id="135" w:author="Greg Landry" w:date="2017-03-01T13:04:00Z">
+      <w:ins w:id="138" w:author="Greg Landry" w:date="2017-03-01T13:04:00Z">
         <w:r>
           <w:t>print</w:t>
         </w:r>
       </w:ins>
-      <w:ins w:id="136" w:author="Greg Landry" w:date="2017-03-01T12:52:00Z">
+      <w:ins w:id="139" w:author="Greg Landry" w:date="2017-03-01T12:52:00Z">
         <w:r>
           <w:t xml:space="preserve"> the string </w:t>
         </w:r>
       </w:ins>
-      <w:ins w:id="137" w:author="Greg Landry" w:date="2017-03-01T12:53:00Z">
+      <w:ins w:id="140" w:author="Greg Landry" w:date="2017-03-01T12:53:00Z">
         <w:r>
           <w:t>“Cypress”:</w:t>
-        </w:r>
-      </w:ins>
-    </w:p>
-    <w:p>
-      <w:pPr>
-        <w:autoSpaceDE w:val="0"/>
-        <w:autoSpaceDN w:val="0"/>
-        <w:adjustRightInd w:val="0"/>
-        <w:spacing w:after="0" w:line="240" w:lineRule="auto"/>
-        <w:ind w:left="720"/>
-        <w:rPr>
-          <w:ins w:id="138" w:author="Greg Landry" w:date="2017-03-01T12:56:00Z"/>
-          <w:rFonts w:ascii="Consolas" w:hAnsi="Consolas" w:cs="Consolas"/>
-          <w:sz w:val="20"/>
-          <w:szCs w:val="20"/>
-        </w:rPr>
-        <w:pPrChange w:id="139" w:author="Greg Landry" w:date="2017-03-01T12:56:00Z">
-          <w:pPr>
-            <w:autoSpaceDE w:val="0"/>
-            <w:autoSpaceDN w:val="0"/>
-            <w:adjustRightInd w:val="0"/>
-            <w:spacing w:after="0" w:line="240" w:lineRule="auto"/>
-          </w:pPr>
-        </w:pPrChange>
-      </w:pPr>
-      <w:ins w:id="140" w:author="Greg Landry" w:date="2017-03-01T12:56:00Z">
-        <w:r>
-          <w:rPr>
-            <w:rFonts w:ascii="Consolas" w:hAnsi="Consolas" w:cs="Consolas"/>
-            <w:color w:val="000000"/>
-            <w:sz w:val="20"/>
-            <w:szCs w:val="20"/>
-          </w:rPr>
-          <w:t xml:space="preserve">    u8g_init_wiced_i2c_device(&amp;display_i2c);</w:t>
         </w:r>
       </w:ins>
     </w:p>
@@ -1591,27 +1543,7 @@
             <w:sz w:val="20"/>
             <w:szCs w:val="20"/>
           </w:rPr>
-          <w:t xml:space="preserve">    u8g_</w:t>
-        </w:r>
-        <w:proofErr w:type="gramStart"/>
-        <w:r>
-          <w:rPr>
-            <w:rFonts w:ascii="Consolas" w:hAnsi="Consolas" w:cs="Consolas"/>
-            <w:color w:val="000000"/>
-            <w:sz w:val="20"/>
-            <w:szCs w:val="20"/>
-          </w:rPr>
-          <w:t>InitComFn(</w:t>
-        </w:r>
-        <w:proofErr w:type="gramEnd"/>
-        <w:r>
-          <w:rPr>
-            <w:rFonts w:ascii="Consolas" w:hAnsi="Consolas" w:cs="Consolas"/>
-            <w:color w:val="000000"/>
-            <w:sz w:val="20"/>
-            <w:szCs w:val="20"/>
-          </w:rPr>
-          <w:t>&amp;display, &amp;u8g_dev_ssd1306_128x64_i2c, u8g_com_hw_i2c_fn);</w:t>
+          <w:t xml:space="preserve">    u8g_init_wiced_i2c_device(&amp;display_i2c);</w:t>
         </w:r>
       </w:ins>
     </w:p>
@@ -1655,6 +1587,60 @@
             <w:sz w:val="20"/>
             <w:szCs w:val="20"/>
           </w:rPr>
+          <w:t>InitComFn(</w:t>
+        </w:r>
+        <w:proofErr w:type="gramEnd"/>
+        <w:r>
+          <w:rPr>
+            <w:rFonts w:ascii="Consolas" w:hAnsi="Consolas" w:cs="Consolas"/>
+            <w:color w:val="000000"/>
+            <w:sz w:val="20"/>
+            <w:szCs w:val="20"/>
+          </w:rPr>
+          <w:t>&amp;display, &amp;u8g_dev_ssd1306_128x64_i2c, u8g_com_hw_i2c_fn);</w:t>
+        </w:r>
+      </w:ins>
+    </w:p>
+    <w:p>
+      <w:pPr>
+        <w:autoSpaceDE w:val="0"/>
+        <w:autoSpaceDN w:val="0"/>
+        <w:adjustRightInd w:val="0"/>
+        <w:spacing w:after="0" w:line="240" w:lineRule="auto"/>
+        <w:ind w:left="720"/>
+        <w:rPr>
+          <w:ins w:id="147" w:author="Greg Landry" w:date="2017-03-01T12:56:00Z"/>
+          <w:rFonts w:ascii="Consolas" w:hAnsi="Consolas" w:cs="Consolas"/>
+          <w:sz w:val="20"/>
+          <w:szCs w:val="20"/>
+        </w:rPr>
+        <w:pPrChange w:id="148" w:author="Greg Landry" w:date="2017-03-01T12:56:00Z">
+          <w:pPr>
+            <w:autoSpaceDE w:val="0"/>
+            <w:autoSpaceDN w:val="0"/>
+            <w:adjustRightInd w:val="0"/>
+            <w:spacing w:after="0" w:line="240" w:lineRule="auto"/>
+          </w:pPr>
+        </w:pPrChange>
+      </w:pPr>
+      <w:ins w:id="149" w:author="Greg Landry" w:date="2017-03-01T12:56:00Z">
+        <w:r>
+          <w:rPr>
+            <w:rFonts w:ascii="Consolas" w:hAnsi="Consolas" w:cs="Consolas"/>
+            <w:color w:val="000000"/>
+            <w:sz w:val="20"/>
+            <w:szCs w:val="20"/>
+          </w:rPr>
+          <w:t xml:space="preserve">    u8g_</w:t>
+        </w:r>
+        <w:proofErr w:type="gramStart"/>
+        <w:r>
+          <w:rPr>
+            <w:rFonts w:ascii="Consolas" w:hAnsi="Consolas" w:cs="Consolas"/>
+            <w:color w:val="000000"/>
+            <w:sz w:val="20"/>
+            <w:szCs w:val="20"/>
+          </w:rPr>
           <w:t>SetFont(</w:t>
         </w:r>
         <w:proofErr w:type="gramEnd"/>
@@ -1677,21 +1663,21 @@
         <w:spacing w:after="0" w:line="240" w:lineRule="auto"/>
         <w:ind w:left="720"/>
         <w:rPr>
-          <w:ins w:id="147" w:author="Greg Landry" w:date="2017-03-01T12:56:00Z"/>
+          <w:ins w:id="150" w:author="Greg Landry" w:date="2017-03-01T12:56:00Z"/>
           <w:rFonts w:ascii="Consolas" w:hAnsi="Consolas" w:cs="Consolas"/>
           <w:color w:val="000000"/>
           <w:sz w:val="20"/>
           <w:szCs w:val="20"/>
-          <w:rPrChange w:id="148" w:author="Greg Landry" w:date="2017-04-03T15:41:00Z">
+          <w:rPrChange w:id="151" w:author="Greg Landry" w:date="2017-04-03T15:41:00Z">
             <w:rPr>
-              <w:ins w:id="149" w:author="Greg Landry" w:date="2017-03-01T12:56:00Z"/>
+              <w:ins w:id="152" w:author="Greg Landry" w:date="2017-03-01T12:56:00Z"/>
               <w:rFonts w:ascii="Consolas" w:hAnsi="Consolas" w:cs="Consolas"/>
               <w:sz w:val="20"/>
               <w:szCs w:val="20"/>
             </w:rPr>
           </w:rPrChange>
         </w:rPr>
-        <w:pPrChange w:id="150" w:author="Greg Landry" w:date="2017-03-01T12:56:00Z">
+        <w:pPrChange w:id="153" w:author="Greg Landry" w:date="2017-03-01T12:56:00Z">
           <w:pPr>
             <w:autoSpaceDE w:val="0"/>
             <w:autoSpaceDN w:val="0"/>
@@ -1700,7 +1686,7 @@
           </w:pPr>
         </w:pPrChange>
       </w:pPr>
-      <w:ins w:id="151" w:author="Greg Landry" w:date="2017-03-01T12:56:00Z">
+      <w:ins w:id="154" w:author="Greg Landry" w:date="2017-03-01T12:56:00Z">
         <w:r>
           <w:rPr>
             <w:rFonts w:ascii="Consolas" w:hAnsi="Consolas" w:cs="Consolas"/>
@@ -1716,7 +1702,7 @@
             <w:color w:val="000000"/>
             <w:sz w:val="20"/>
             <w:szCs w:val="20"/>
-            <w:rPrChange w:id="152" w:author="Greg Landry" w:date="2017-04-03T15:41:00Z">
+            <w:rPrChange w:id="155" w:author="Greg Landry" w:date="2017-04-03T15:41:00Z">
               <w:rPr>
                 <w:rFonts w:ascii="Consolas" w:hAnsi="Consolas" w:cs="Consolas"/>
                 <w:color w:val="000000"/>
@@ -1747,53 +1733,19 @@
         <w:spacing w:after="0" w:line="240" w:lineRule="auto"/>
         <w:ind w:left="720"/>
         <w:rPr>
-          <w:ins w:id="153" w:author="Greg Landry" w:date="2017-03-01T12:56:00Z"/>
+          <w:ins w:id="156" w:author="Greg Landry" w:date="2017-03-01T12:56:00Z"/>
           <w:rFonts w:ascii="Consolas" w:hAnsi="Consolas" w:cs="Consolas"/>
           <w:color w:val="000000"/>
           <w:sz w:val="20"/>
           <w:szCs w:val="20"/>
-          <w:rPrChange w:id="154" w:author="Greg Landry" w:date="2017-04-03T15:41:00Z">
+          <w:rPrChange w:id="157" w:author="Greg Landry" w:date="2017-04-03T15:41:00Z">
             <w:rPr>
-              <w:ins w:id="155" w:author="Greg Landry" w:date="2017-03-01T12:56:00Z"/>
+              <w:ins w:id="158" w:author="Greg Landry" w:date="2017-03-01T12:56:00Z"/>
               <w:rFonts w:ascii="Consolas" w:hAnsi="Consolas" w:cs="Consolas"/>
               <w:sz w:val="20"/>
               <w:szCs w:val="20"/>
             </w:rPr>
           </w:rPrChange>
-        </w:rPr>
-        <w:pPrChange w:id="156" w:author="Greg Landry" w:date="2017-03-01T12:56:00Z">
-          <w:pPr>
-            <w:autoSpaceDE w:val="0"/>
-            <w:autoSpaceDN w:val="0"/>
-            <w:adjustRightInd w:val="0"/>
-            <w:spacing w:after="0" w:line="240" w:lineRule="auto"/>
-          </w:pPr>
-        </w:pPrChange>
-      </w:pPr>
-      <w:ins w:id="157" w:author="Greg Landry" w:date="2017-03-01T12:56:00Z">
-        <w:r>
-          <w:rPr>
-            <w:rFonts w:ascii="Consolas" w:hAnsi="Consolas" w:cs="Consolas"/>
-            <w:color w:val="000000"/>
-            <w:sz w:val="20"/>
-            <w:szCs w:val="20"/>
-          </w:rPr>
-          <w:t xml:space="preserve">    </w:t>
-        </w:r>
-      </w:ins>
-    </w:p>
-    <w:p>
-      <w:pPr>
-        <w:autoSpaceDE w:val="0"/>
-        <w:autoSpaceDN w:val="0"/>
-        <w:adjustRightInd w:val="0"/>
-        <w:spacing w:after="0" w:line="240" w:lineRule="auto"/>
-        <w:ind w:firstLine="720"/>
-        <w:rPr>
-          <w:ins w:id="158" w:author="Greg Landry" w:date="2017-03-01T12:56:00Z"/>
-          <w:rFonts w:ascii="Consolas" w:hAnsi="Consolas" w:cs="Consolas"/>
-          <w:sz w:val="20"/>
-          <w:szCs w:val="20"/>
         </w:rPr>
         <w:pPrChange w:id="159" w:author="Greg Landry" w:date="2017-03-01T12:56:00Z">
           <w:pPr>
@@ -1812,7 +1764,7 @@
             <w:sz w:val="20"/>
             <w:szCs w:val="20"/>
           </w:rPr>
-          <w:t xml:space="preserve">    u8g_FirstPage(&amp;display);</w:t>
+          <w:t xml:space="preserve">    </w:t>
         </w:r>
       </w:ins>
     </w:p>
@@ -1822,11 +1774,10 @@
         <w:autoSpaceDN w:val="0"/>
         <w:adjustRightInd w:val="0"/>
         <w:spacing w:after="0" w:line="240" w:lineRule="auto"/>
-        <w:ind w:left="720"/>
+        <w:ind w:firstLine="720"/>
         <w:rPr>
           <w:ins w:id="161" w:author="Greg Landry" w:date="2017-03-01T12:56:00Z"/>
           <w:rFonts w:ascii="Consolas" w:hAnsi="Consolas" w:cs="Consolas"/>
-          <w:color w:val="000000"/>
           <w:sz w:val="20"/>
           <w:szCs w:val="20"/>
         </w:rPr>
@@ -1840,6 +1791,41 @@
         </w:pPrChange>
       </w:pPr>
       <w:ins w:id="163" w:author="Greg Landry" w:date="2017-03-01T12:56:00Z">
+        <w:r>
+          <w:rPr>
+            <w:rFonts w:ascii="Consolas" w:hAnsi="Consolas" w:cs="Consolas"/>
+            <w:color w:val="000000"/>
+            <w:sz w:val="20"/>
+            <w:szCs w:val="20"/>
+          </w:rPr>
+          <w:t xml:space="preserve">    u8g_FirstPage(&amp;display);</w:t>
+        </w:r>
+      </w:ins>
+    </w:p>
+    <w:p>
+      <w:pPr>
+        <w:autoSpaceDE w:val="0"/>
+        <w:autoSpaceDN w:val="0"/>
+        <w:adjustRightInd w:val="0"/>
+        <w:spacing w:after="0" w:line="240" w:lineRule="auto"/>
+        <w:ind w:left="720"/>
+        <w:rPr>
+          <w:ins w:id="164" w:author="Greg Landry" w:date="2017-03-01T12:56:00Z"/>
+          <w:rFonts w:ascii="Consolas" w:hAnsi="Consolas" w:cs="Consolas"/>
+          <w:color w:val="000000"/>
+          <w:sz w:val="20"/>
+          <w:szCs w:val="20"/>
+        </w:rPr>
+        <w:pPrChange w:id="165" w:author="Greg Landry" w:date="2017-03-01T12:56:00Z">
+          <w:pPr>
+            <w:autoSpaceDE w:val="0"/>
+            <w:autoSpaceDN w:val="0"/>
+            <w:adjustRightInd w:val="0"/>
+            <w:spacing w:after="0" w:line="240" w:lineRule="auto"/>
+          </w:pPr>
+        </w:pPrChange>
+      </w:pPr>
+      <w:ins w:id="166" w:author="Greg Landry" w:date="2017-03-01T12:56:00Z">
         <w:r>
           <w:rPr>
             <w:rFonts w:ascii="Consolas" w:hAnsi="Consolas" w:cs="Consolas"/>
@@ -1879,12 +1865,12 @@
         <w:spacing w:after="0" w:line="240" w:lineRule="auto"/>
         <w:ind w:left="720"/>
         <w:rPr>
-          <w:ins w:id="164" w:author="Greg Landry" w:date="2017-03-01T12:56:00Z"/>
+          <w:ins w:id="167" w:author="Greg Landry" w:date="2017-03-01T12:56:00Z"/>
           <w:rFonts w:ascii="Consolas" w:hAnsi="Consolas" w:cs="Consolas"/>
           <w:sz w:val="20"/>
           <w:szCs w:val="20"/>
         </w:rPr>
-        <w:pPrChange w:id="165" w:author="Greg Landry" w:date="2017-03-01T12:56:00Z">
+        <w:pPrChange w:id="168" w:author="Greg Landry" w:date="2017-03-01T12:56:00Z">
           <w:pPr>
             <w:autoSpaceDE w:val="0"/>
             <w:autoSpaceDN w:val="0"/>
@@ -1893,7 +1879,7 @@
           </w:pPr>
         </w:pPrChange>
       </w:pPr>
-      <w:ins w:id="166" w:author="Greg Landry" w:date="2017-03-01T12:56:00Z">
+      <w:ins w:id="169" w:author="Greg Landry" w:date="2017-03-01T12:56:00Z">
         <w:r>
           <w:rPr>
             <w:rFonts w:ascii="Consolas" w:hAnsi="Consolas" w:cs="Consolas"/>
@@ -1913,82 +1899,8 @@
         <w:spacing w:after="0" w:line="240" w:lineRule="auto"/>
         <w:ind w:left="720"/>
         <w:rPr>
-          <w:ins w:id="167" w:author="Greg Landry" w:date="2017-03-01T12:56:00Z"/>
+          <w:ins w:id="170" w:author="Greg Landry" w:date="2017-03-01T12:56:00Z"/>
           <w:rFonts w:ascii="Consolas" w:hAnsi="Consolas" w:cs="Consolas"/>
-          <w:sz w:val="20"/>
-          <w:szCs w:val="20"/>
-        </w:rPr>
-        <w:pPrChange w:id="168" w:author="Greg Landry" w:date="2017-03-01T12:56:00Z">
-          <w:pPr>
-            <w:pStyle w:val="ListParagraph"/>
-            <w:numPr>
-              <w:numId w:val="24"/>
-            </w:numPr>
-            <w:ind w:hanging="360"/>
-          </w:pPr>
-        </w:pPrChange>
-      </w:pPr>
-      <w:ins w:id="169" w:author="Greg Landry" w:date="2017-03-01T12:56:00Z">
-        <w:r>
-          <w:rPr>
-            <w:rFonts w:ascii="Consolas" w:hAnsi="Consolas" w:cs="Consolas"/>
-            <w:color w:val="000000"/>
-            <w:sz w:val="20"/>
-            <w:szCs w:val="20"/>
-          </w:rPr>
-          <w:t xml:space="preserve">        u8g_</w:t>
-        </w:r>
-        <w:proofErr w:type="gramStart"/>
-        <w:r>
-          <w:rPr>
-            <w:rFonts w:ascii="Consolas" w:hAnsi="Consolas" w:cs="Consolas"/>
-            <w:color w:val="000000"/>
-            <w:sz w:val="20"/>
-            <w:szCs w:val="20"/>
-          </w:rPr>
-          <w:t>DrawStr(</w:t>
-        </w:r>
-        <w:proofErr w:type="gramEnd"/>
-        <w:r>
-          <w:rPr>
-            <w:rFonts w:ascii="Consolas" w:hAnsi="Consolas" w:cs="Consolas"/>
-            <w:color w:val="000000"/>
-            <w:sz w:val="20"/>
-            <w:szCs w:val="20"/>
-          </w:rPr>
-          <w:t xml:space="preserve">&amp;display, 0, 10, </w:t>
-        </w:r>
-        <w:r>
-          <w:rPr>
-            <w:rFonts w:ascii="Consolas" w:hAnsi="Consolas" w:cs="Consolas"/>
-            <w:color w:val="2A00FF"/>
-            <w:sz w:val="20"/>
-            <w:szCs w:val="20"/>
-          </w:rPr>
-          <w:t>"Cypress"</w:t>
-        </w:r>
-        <w:r>
-          <w:rPr>
-            <w:rFonts w:ascii="Consolas" w:hAnsi="Consolas" w:cs="Consolas"/>
-            <w:color w:val="000000"/>
-            <w:sz w:val="20"/>
-            <w:szCs w:val="20"/>
-          </w:rPr>
-          <w:t>);</w:t>
-        </w:r>
-      </w:ins>
-    </w:p>
-    <w:p>
-      <w:pPr>
-        <w:autoSpaceDE w:val="0"/>
-        <w:autoSpaceDN w:val="0"/>
-        <w:adjustRightInd w:val="0"/>
-        <w:spacing w:after="0" w:line="240" w:lineRule="auto"/>
-        <w:ind w:left="720"/>
-        <w:rPr>
-          <w:ins w:id="170" w:author="Greg Landry" w:date="2017-03-01T12:57:00Z"/>
-          <w:rFonts w:ascii="Consolas" w:hAnsi="Consolas" w:cs="Consolas"/>
-          <w:color w:val="000000"/>
           <w:sz w:val="20"/>
           <w:szCs w:val="20"/>
         </w:rPr>
@@ -2006,6 +1918,80 @@
         <w:r>
           <w:rPr>
             <w:rFonts w:ascii="Consolas" w:hAnsi="Consolas" w:cs="Consolas"/>
+            <w:color w:val="000000"/>
+            <w:sz w:val="20"/>
+            <w:szCs w:val="20"/>
+          </w:rPr>
+          <w:t xml:space="preserve">        u8g_</w:t>
+        </w:r>
+        <w:proofErr w:type="gramStart"/>
+        <w:r>
+          <w:rPr>
+            <w:rFonts w:ascii="Consolas" w:hAnsi="Consolas" w:cs="Consolas"/>
+            <w:color w:val="000000"/>
+            <w:sz w:val="20"/>
+            <w:szCs w:val="20"/>
+          </w:rPr>
+          <w:t>DrawStr(</w:t>
+        </w:r>
+        <w:proofErr w:type="gramEnd"/>
+        <w:r>
+          <w:rPr>
+            <w:rFonts w:ascii="Consolas" w:hAnsi="Consolas" w:cs="Consolas"/>
+            <w:color w:val="000000"/>
+            <w:sz w:val="20"/>
+            <w:szCs w:val="20"/>
+          </w:rPr>
+          <w:t xml:space="preserve">&amp;display, 0, 10, </w:t>
+        </w:r>
+        <w:r>
+          <w:rPr>
+            <w:rFonts w:ascii="Consolas" w:hAnsi="Consolas" w:cs="Consolas"/>
+            <w:color w:val="2A00FF"/>
+            <w:sz w:val="20"/>
+            <w:szCs w:val="20"/>
+          </w:rPr>
+          <w:t>"Cypress"</w:t>
+        </w:r>
+        <w:r>
+          <w:rPr>
+            <w:rFonts w:ascii="Consolas" w:hAnsi="Consolas" w:cs="Consolas"/>
+            <w:color w:val="000000"/>
+            <w:sz w:val="20"/>
+            <w:szCs w:val="20"/>
+          </w:rPr>
+          <w:t>);</w:t>
+        </w:r>
+      </w:ins>
+    </w:p>
+    <w:p>
+      <w:pPr>
+        <w:autoSpaceDE w:val="0"/>
+        <w:autoSpaceDN w:val="0"/>
+        <w:adjustRightInd w:val="0"/>
+        <w:spacing w:after="0" w:line="240" w:lineRule="auto"/>
+        <w:ind w:left="720"/>
+        <w:rPr>
+          <w:ins w:id="173" w:author="Greg Landry" w:date="2017-03-01T12:57:00Z"/>
+          <w:rFonts w:ascii="Consolas" w:hAnsi="Consolas" w:cs="Consolas"/>
+          <w:color w:val="000000"/>
+          <w:sz w:val="20"/>
+          <w:szCs w:val="20"/>
+        </w:rPr>
+        <w:pPrChange w:id="174" w:author="Greg Landry" w:date="2017-03-01T12:56:00Z">
+          <w:pPr>
+            <w:pStyle w:val="ListParagraph"/>
+            <w:numPr>
+              <w:numId w:val="24"/>
+            </w:numPr>
+            <w:ind w:hanging="360"/>
+          </w:pPr>
+        </w:pPrChange>
+      </w:pPr>
+      <w:ins w:id="175" w:author="Greg Landry" w:date="2017-03-01T12:56:00Z">
+        <w:r>
+          <w:rPr>
+            <w:rFonts w:ascii="Consolas" w:hAnsi="Consolas" w:cs="Consolas"/>
             <w:sz w:val="20"/>
             <w:szCs w:val="20"/>
           </w:rPr>
@@ -2050,17 +2036,17 @@
         <w:spacing w:after="0" w:line="240" w:lineRule="auto"/>
         <w:ind w:left="720"/>
         <w:rPr>
-          <w:ins w:id="173" w:author="Greg Landry" w:date="2017-03-01T12:05:00Z"/>
+          <w:ins w:id="176" w:author="Greg Landry" w:date="2017-03-01T12:05:00Z"/>
           <w:rFonts w:ascii="Consolas" w:hAnsi="Consolas" w:cs="Consolas"/>
           <w:sz w:val="20"/>
           <w:szCs w:val="20"/>
-          <w:rPrChange w:id="174" w:author="Greg Landry" w:date="2017-03-01T12:56:00Z">
+          <w:rPrChange w:id="177" w:author="Greg Landry" w:date="2017-03-01T12:56:00Z">
             <w:rPr>
-              <w:ins w:id="175" w:author="Greg Landry" w:date="2017-03-01T12:05:00Z"/>
+              <w:ins w:id="178" w:author="Greg Landry" w:date="2017-03-01T12:05:00Z"/>
             </w:rPr>
           </w:rPrChange>
         </w:rPr>
-        <w:pPrChange w:id="176" w:author="Greg Landry" w:date="2017-03-01T12:56:00Z">
+        <w:pPrChange w:id="179" w:author="Greg Landry" w:date="2017-03-01T12:56:00Z">
           <w:pPr>
             <w:pStyle w:val="ListParagraph"/>
             <w:numPr>
@@ -2074,9 +2060,9 @@
     <w:p>
       <w:pPr>
         <w:rPr>
-          <w:ins w:id="177" w:author="Greg Landry" w:date="2017-03-01T13:20:00Z"/>
-        </w:rPr>
-        <w:pPrChange w:id="178" w:author="Greg Landry" w:date="2017-03-01T11:22:00Z">
+          <w:ins w:id="180" w:author="Greg Landry" w:date="2017-03-01T13:20:00Z"/>
+        </w:rPr>
+        <w:pPrChange w:id="181" w:author="Greg Landry" w:date="2017-03-01T11:22:00Z">
           <w:pPr>
             <w:pStyle w:val="ListParagraph"/>
             <w:numPr>
@@ -2086,7 +2072,7 @@
           </w:pPr>
         </w:pPrChange>
       </w:pPr>
-      <w:ins w:id="179" w:author="Greg Landry" w:date="2017-03-01T11:58:00Z">
+      <w:ins w:id="182" w:author="Greg Landry" w:date="2017-03-01T11:58:00Z">
         <w:r>
           <w:t>I</w:t>
         </w:r>
@@ -2094,27 +2080,27 @@
           <w:t xml:space="preserve">n addition, you must include </w:t>
         </w:r>
       </w:ins>
-      <w:ins w:id="180" w:author="Greg Landry" w:date="2017-03-01T13:18:00Z">
+      <w:ins w:id="183" w:author="Greg Landry" w:date="2017-03-01T13:18:00Z">
         <w:r>
           <w:t>“u8g_arm</w:t>
         </w:r>
       </w:ins>
-      <w:ins w:id="181" w:author="Greg Landry" w:date="2017-03-01T13:19:00Z">
+      <w:ins w:id="184" w:author="Greg Landry" w:date="2017-03-01T13:19:00Z">
         <w:r>
           <w:t xml:space="preserve">.h” in the .c file and </w:t>
         </w:r>
       </w:ins>
-      <w:ins w:id="182" w:author="Greg Landry" w:date="2017-03-01T13:20:00Z">
+      <w:ins w:id="185" w:author="Greg Landry" w:date="2017-03-01T13:20:00Z">
         <w:r>
           <w:t>you must include the</w:t>
         </w:r>
       </w:ins>
-      <w:ins w:id="183" w:author="Greg Landry" w:date="2017-03-01T11:58:00Z">
+      <w:ins w:id="186" w:author="Greg Landry" w:date="2017-03-01T11:58:00Z">
         <w:r>
           <w:t xml:space="preserve"> u8g library</w:t>
         </w:r>
       </w:ins>
-      <w:ins w:id="184" w:author="Greg Landry" w:date="2017-03-01T13:20:00Z">
+      <w:ins w:id="187" w:author="Greg Landry" w:date="2017-03-01T13:20:00Z">
         <w:r>
           <w:t xml:space="preserve"> in the .</w:t>
         </w:r>
@@ -2127,12 +2113,12 @@
           <w:t xml:space="preserve"> file</w:t>
         </w:r>
       </w:ins>
-      <w:ins w:id="185" w:author="Greg Landry" w:date="2017-03-01T13:21:00Z">
+      <w:ins w:id="188" w:author="Greg Landry" w:date="2017-03-01T13:21:00Z">
         <w:r>
           <w:t xml:space="preserve"> to have access to the library functions</w:t>
         </w:r>
       </w:ins>
-      <w:ins w:id="186" w:author="Greg Landry" w:date="2017-03-01T11:58:00Z">
+      <w:ins w:id="189" w:author="Greg Landry" w:date="2017-03-01T11:58:00Z">
         <w:r>
           <w:t>:</w:t>
         </w:r>
@@ -2142,9 +2128,9 @@
       <w:pPr>
         <w:ind w:left="720"/>
         <w:rPr>
-          <w:ins w:id="187" w:author="Greg Landry" w:date="2017-03-01T13:20:00Z"/>
-        </w:rPr>
-        <w:pPrChange w:id="188" w:author="Greg Landry" w:date="2017-03-01T13:20:00Z">
+          <w:ins w:id="190" w:author="Greg Landry" w:date="2017-03-01T13:20:00Z"/>
+        </w:rPr>
+        <w:pPrChange w:id="191" w:author="Greg Landry" w:date="2017-03-01T13:20:00Z">
           <w:pPr>
             <w:pStyle w:val="ListParagraph"/>
             <w:numPr>
@@ -2154,17 +2140,17 @@
           </w:pPr>
         </w:pPrChange>
       </w:pPr>
-      <w:ins w:id="189" w:author="Greg Landry" w:date="2017-03-01T13:20:00Z">
+      <w:ins w:id="192" w:author="Greg Landry" w:date="2017-03-01T13:20:00Z">
         <w:r>
           <w:t xml:space="preserve">In </w:t>
         </w:r>
       </w:ins>
-      <w:ins w:id="190" w:author="Greg Landry" w:date="2017-03-01T13:21:00Z">
+      <w:ins w:id="193" w:author="Greg Landry" w:date="2017-03-01T13:21:00Z">
         <w:r>
           <w:t>&lt;project&gt;</w:t>
         </w:r>
       </w:ins>
-      <w:ins w:id="191" w:author="Greg Landry" w:date="2017-03-01T13:20:00Z">
+      <w:ins w:id="194" w:author="Greg Landry" w:date="2017-03-01T13:20:00Z">
         <w:r>
           <w:t>.</w:t>
         </w:r>
@@ -2173,12 +2159,12 @@
           <w:t>c</w:t>
         </w:r>
       </w:ins>
-      <w:ins w:id="192" w:author="Greg Landry" w:date="2017-03-01T13:21:00Z">
+      <w:ins w:id="195" w:author="Greg Landry" w:date="2017-03-01T13:21:00Z">
         <w:r>
           <w:t xml:space="preserve"> </w:t>
         </w:r>
       </w:ins>
-      <w:ins w:id="193" w:author="Greg Landry" w:date="2017-03-01T13:20:00Z">
+      <w:ins w:id="196" w:author="Greg Landry" w:date="2017-03-01T13:20:00Z">
         <w:r>
           <w:t>:</w:t>
         </w:r>
@@ -2196,9 +2182,9 @@
       <w:pPr>
         <w:ind w:left="720"/>
         <w:rPr>
-          <w:ins w:id="194" w:author="Greg Landry" w:date="2017-03-01T11:59:00Z"/>
-        </w:rPr>
-        <w:pPrChange w:id="195" w:author="Greg Landry" w:date="2017-03-01T13:20:00Z">
+          <w:ins w:id="197" w:author="Greg Landry" w:date="2017-03-01T11:59:00Z"/>
+        </w:rPr>
+        <w:pPrChange w:id="198" w:author="Greg Landry" w:date="2017-03-01T13:20:00Z">
           <w:pPr>
             <w:pStyle w:val="ListParagraph"/>
             <w:numPr>
@@ -2208,17 +2194,17 @@
           </w:pPr>
         </w:pPrChange>
       </w:pPr>
-      <w:ins w:id="196" w:author="Greg Landry" w:date="2017-03-01T13:20:00Z">
+      <w:ins w:id="199" w:author="Greg Landry" w:date="2017-03-01T13:20:00Z">
         <w:r>
           <w:t xml:space="preserve">In </w:t>
         </w:r>
       </w:ins>
-      <w:ins w:id="197" w:author="Greg Landry" w:date="2017-03-01T13:21:00Z">
+      <w:ins w:id="200" w:author="Greg Landry" w:date="2017-03-01T13:21:00Z">
         <w:r>
           <w:t>&lt;project&gt;</w:t>
         </w:r>
       </w:ins>
-      <w:ins w:id="198" w:author="Greg Landry" w:date="2017-03-01T13:20:00Z">
+      <w:ins w:id="201" w:author="Greg Landry" w:date="2017-03-01T13:20:00Z">
         <w:r>
           <w:t>.</w:t>
         </w:r>
@@ -2252,9 +2238,9 @@
         <w:spacing w:after="0" w:line="240" w:lineRule="auto"/>
         <w:ind w:left="720"/>
         <w:rPr>
-          <w:del w:id="199" w:author="Greg Landry" w:date="2017-03-01T13:20:00Z"/>
-        </w:rPr>
-        <w:pPrChange w:id="200" w:author="Greg Landry" w:date="2017-03-01T13:04:00Z">
+          <w:del w:id="202" w:author="Greg Landry" w:date="2017-03-01T13:20:00Z"/>
+        </w:rPr>
+        <w:pPrChange w:id="203" w:author="Greg Landry" w:date="2017-03-01T13:04:00Z">
           <w:pPr>
             <w:pStyle w:val="ListParagraph"/>
             <w:numPr>
@@ -2264,10 +2250,10 @@
           </w:pPr>
         </w:pPrChange>
       </w:pPr>
-      <w:ins w:id="201" w:author="Greg Landry" w:date="2017-03-01T13:47:00Z">
+      <w:ins w:id="204" w:author="Greg Landry" w:date="2017-03-01T13:47:00Z">
         <w:r>
           <w:rPr>
-            <w:rPrChange w:id="202" w:author="Greg Landry" w:date="2017-03-01T13:47:00Z">
+            <w:rPrChange w:id="205" w:author="Greg Landry" w:date="2017-03-01T13:47:00Z">
               <w:rPr>
                 <w:rFonts w:ascii="Consolas" w:hAnsi="Consolas" w:cs="Consolas"/>
                 <w:sz w:val="20"/>
@@ -2280,7 +2266,7 @@
         <w:proofErr w:type="spellStart"/>
         <w:r>
           <w:rPr>
-            <w:rPrChange w:id="203" w:author="Greg Landry" w:date="2017-03-01T13:47:00Z">
+            <w:rPrChange w:id="206" w:author="Greg Landry" w:date="2017-03-01T13:47:00Z">
               <w:rPr>
                 <w:rFonts w:ascii="Consolas" w:hAnsi="Consolas" w:cs="Consolas"/>
                 <w:sz w:val="20"/>
@@ -2293,7 +2279,7 @@
         <w:proofErr w:type="spellEnd"/>
         <w:r>
           <w:rPr>
-            <w:rPrChange w:id="204" w:author="Greg Landry" w:date="2017-03-01T13:47:00Z">
+            <w:rPrChange w:id="207" w:author="Greg Landry" w:date="2017-03-01T13:47:00Z">
               <w:rPr>
                 <w:rFonts w:ascii="Consolas" w:hAnsi="Consolas" w:cs="Consolas"/>
                 <w:sz w:val="20"/>
@@ -2316,10 +2302,10 @@
     <w:p>
       <w:pPr>
         <w:rPr>
-          <w:ins w:id="205" w:author="Greg Landry" w:date="2017-03-01T11:59:00Z"/>
-          <w:rPrChange w:id="206" w:author="Greg Landry" w:date="2017-03-01T13:47:00Z">
+          <w:ins w:id="208" w:author="Greg Landry" w:date="2017-03-01T11:59:00Z"/>
+          <w:rPrChange w:id="209" w:author="Greg Landry" w:date="2017-03-01T13:47:00Z">
             <w:rPr>
-              <w:ins w:id="207" w:author="Greg Landry" w:date="2017-03-01T11:59:00Z"/>
+              <w:ins w:id="210" w:author="Greg Landry" w:date="2017-03-01T11:59:00Z"/>
               <w:rFonts w:ascii="Cambria" w:eastAsia="Times New Roman" w:hAnsi="Cambria"/>
               <w:b/>
               <w:bCs/>
@@ -2334,7 +2320,7 @@
     <w:p>
       <w:pPr>
         <w:rPr>
-          <w:ins w:id="208" w:author="Greg Landry" w:date="2017-03-01T13:04:00Z"/>
+          <w:ins w:id="211" w:author="Greg Landry" w:date="2017-03-01T13:04:00Z"/>
           <w:rFonts w:ascii="Cambria" w:eastAsia="Times New Roman" w:hAnsi="Cambria"/>
           <w:b/>
           <w:bCs/>
@@ -2343,7 +2329,7 @@
           <w:szCs w:val="26"/>
         </w:rPr>
       </w:pPr>
-      <w:ins w:id="209" w:author="Greg Landry" w:date="2017-03-01T13:04:00Z">
+      <w:ins w:id="212" w:author="Greg Landry" w:date="2017-03-01T13:04:00Z">
         <w:r>
           <w:br w:type="page"/>
         </w:r>
@@ -2362,18 +2348,18 @@
       <w:pPr>
         <w:pStyle w:val="Heading3"/>
         <w:rPr>
-          <w:del w:id="210" w:author="Greg Landry" w:date="2017-03-01T11:19:00Z"/>
+          <w:del w:id="213" w:author="Greg Landry" w:date="2017-03-01T11:19:00Z"/>
         </w:rPr>
       </w:pPr>
       <w:r>
         <w:t xml:space="preserve">01 Browse the </w:t>
       </w:r>
-      <w:ins w:id="211" w:author="Greg Landry" w:date="2017-03-01T11:21:00Z">
+      <w:ins w:id="214" w:author="Greg Landry" w:date="2017-03-01T11:21:00Z">
         <w:r>
           <w:t>l</w:t>
         </w:r>
       </w:ins>
-      <w:del w:id="212" w:author="Greg Landry" w:date="2017-03-01T11:21:00Z">
+      <w:del w:id="215" w:author="Greg Landry" w:date="2017-03-01T11:21:00Z">
         <w:r>
           <w:delText>l</w:delText>
         </w:r>
@@ -2388,56 +2374,20 @@
     <w:p>
       <w:pPr>
         <w:rPr>
-          <w:del w:id="213" w:author="Greg Landry" w:date="2017-03-01T11:19:00Z"/>
-        </w:rPr>
-        <w:pPrChange w:id="214" w:author="Greg Landry" w:date="2017-03-01T11:19:00Z">
+          <w:del w:id="216" w:author="Greg Landry" w:date="2017-03-01T11:19:00Z"/>
+        </w:rPr>
+        <w:pPrChange w:id="217" w:author="Greg Landry" w:date="2017-03-01T11:19:00Z">
           <w:pPr>
             <w:pStyle w:val="Heading3"/>
           </w:pPr>
         </w:pPrChange>
       </w:pPr>
-      <w:del w:id="215" w:author="Greg Landry" w:date="2017-03-01T11:19:00Z">
+      <w:del w:id="218" w:author="Greg Landry" w:date="2017-03-01T11:19:00Z">
         <w:r>
           <w:delText xml:space="preserve">02 Build and try the </w:delText>
         </w:r>
         <w:r>
           <w:delText>apps/test/console project</w:delText>
-        </w:r>
-      </w:del>
-    </w:p>
-    <w:p>
-      <w:pPr>
-        <w:rPr>
-          <w:del w:id="216" w:author="Greg Landry" w:date="2017-03-01T11:19:00Z"/>
-        </w:rPr>
-        <w:pPrChange w:id="217" w:author="Greg Landry" w:date="2017-03-01T11:19:00Z">
-          <w:pPr>
-            <w:pStyle w:val="ListParagraph"/>
-            <w:numPr>
-              <w:numId w:val="25"/>
-            </w:numPr>
-            <w:ind w:hanging="360"/>
-          </w:pPr>
-        </w:pPrChange>
-      </w:pPr>
-      <w:del w:id="218" w:author="Greg Landry" w:date="2017-03-01T11:19:00Z">
-        <w:r>
-          <w:delText xml:space="preserve">This project uses the Command Console library </w:delText>
-        </w:r>
-        <w:r>
-          <w:delText>functions</w:delText>
-        </w:r>
-        <w:r>
-          <w:delText xml:space="preserve"> located in </w:delText>
-        </w:r>
-        <w:r>
-          <w:rPr>
-            <w:i/>
-          </w:rPr>
-          <w:delText>libraries/utilities/command_console</w:delText>
-        </w:r>
-        <w:r>
-          <w:delText>.</w:delText>
         </w:r>
       </w:del>
     </w:p>
@@ -2458,16 +2408,22 @@
       </w:pPr>
       <w:del w:id="221" w:author="Greg Landry" w:date="2017-03-01T11:19:00Z">
         <w:r>
-          <w:delText xml:space="preserve">Create a make target for </w:delText>
+          <w:delText xml:space="preserve">This project uses the Command Console library </w:delText>
+        </w:r>
+        <w:r>
+          <w:delText>functions</w:delText>
+        </w:r>
+        <w:r>
+          <w:delText xml:space="preserve"> located in </w:delText>
         </w:r>
         <w:r>
           <w:rPr>
             <w:i/>
           </w:rPr>
-          <w:delText>test.console</w:delText>
-        </w:r>
-        <w:r>
-          <w:delText xml:space="preserve"> for your kit.</w:delText>
+          <w:delText>libraries/utilities/command_console</w:delText>
+        </w:r>
+        <w:r>
+          <w:delText>.</w:delText>
         </w:r>
       </w:del>
     </w:p>
@@ -2488,7 +2444,16 @@
       </w:pPr>
       <w:del w:id="224" w:author="Greg Landry" w:date="2017-03-01T11:19:00Z">
         <w:r>
-          <w:delText>Program the project to your kit.</w:delText>
+          <w:delText xml:space="preserve">Create a make target for </w:delText>
+        </w:r>
+        <w:r>
+          <w:rPr>
+            <w:i/>
+          </w:rPr>
+          <w:delText>test.console</w:delText>
+        </w:r>
+        <w:r>
+          <w:delText xml:space="preserve"> for your kit.</w:delText>
         </w:r>
       </w:del>
     </w:p>
@@ -2509,7 +2474,7 @@
       </w:pPr>
       <w:del w:id="227" w:author="Greg Landry" w:date="2017-03-01T11:19:00Z">
         <w:r>
-          <w:delText>Open a terminal emulator to interact with the console.</w:delText>
+          <w:delText>Program the project to your kit.</w:delText>
         </w:r>
       </w:del>
     </w:p>
@@ -2530,6 +2495,27 @@
       </w:pPr>
       <w:del w:id="230" w:author="Greg Landry" w:date="2017-03-01T11:19:00Z">
         <w:r>
+          <w:delText>Open a terminal emulator to interact with the console.</w:delText>
+        </w:r>
+      </w:del>
+    </w:p>
+    <w:p>
+      <w:pPr>
+        <w:rPr>
+          <w:del w:id="231" w:author="Greg Landry" w:date="2017-03-01T11:19:00Z"/>
+        </w:rPr>
+        <w:pPrChange w:id="232" w:author="Greg Landry" w:date="2017-03-01T11:19:00Z">
+          <w:pPr>
+            <w:pStyle w:val="ListParagraph"/>
+            <w:numPr>
+              <w:numId w:val="25"/>
+            </w:numPr>
+            <w:ind w:hanging="360"/>
+          </w:pPr>
+        </w:pPrChange>
+      </w:pPr>
+      <w:del w:id="233" w:author="Greg Landry" w:date="2017-03-01T11:19:00Z">
+        <w:r>
           <w:delText>Type “help” in the console to see available functions. Try using “scan” and “join”.</w:delText>
         </w:r>
       </w:del>
@@ -2537,15 +2523,15 @@
     <w:p>
       <w:pPr>
         <w:rPr>
-          <w:del w:id="231" w:author="Greg Landry" w:date="2017-03-01T11:19:00Z"/>
-        </w:rPr>
-        <w:pPrChange w:id="232" w:author="Greg Landry" w:date="2017-03-01T11:19:00Z">
+          <w:del w:id="234" w:author="Greg Landry" w:date="2017-03-01T11:19:00Z"/>
+        </w:rPr>
+        <w:pPrChange w:id="235" w:author="Greg Landry" w:date="2017-03-01T11:19:00Z">
           <w:pPr>
             <w:pStyle w:val="Heading3"/>
           </w:pPr>
         </w:pPrChange>
       </w:pPr>
-      <w:del w:id="233" w:author="Greg Landry" w:date="2017-03-01T11:19:00Z">
+      <w:del w:id="236" w:author="Greg Landry" w:date="2017-03-01T11:19:00Z">
         <w:r>
           <w:delText xml:space="preserve">03 </w:delText>
         </w:r>
@@ -2554,36 +2540,6 @@
         </w:r>
         <w:r>
           <w:delText>Build and try the iPerf performance testing application</w:delText>
-        </w:r>
-      </w:del>
-    </w:p>
-    <w:p>
-      <w:pPr>
-        <w:rPr>
-          <w:del w:id="234" w:author="Greg Landry" w:date="2017-03-01T11:19:00Z"/>
-        </w:rPr>
-        <w:pPrChange w:id="235" w:author="Greg Landry" w:date="2017-03-01T11:19:00Z">
-          <w:pPr>
-            <w:pStyle w:val="ListParagraph"/>
-            <w:numPr>
-              <w:numId w:val="26"/>
-            </w:numPr>
-            <w:ind w:hanging="360"/>
-          </w:pPr>
-        </w:pPrChange>
-      </w:pPr>
-      <w:del w:id="236" w:author="Greg Landry" w:date="2017-03-01T11:19:00Z">
-        <w:r>
-          <w:delText xml:space="preserve">Create a make target for </w:delText>
-        </w:r>
-        <w:r>
-          <w:rPr>
-            <w:i/>
-          </w:rPr>
-          <w:delText>test.iperf_app</w:delText>
-        </w:r>
-        <w:r>
-          <w:delText xml:space="preserve"> for you kit.</w:delText>
         </w:r>
       </w:del>
     </w:p>
@@ -2604,7 +2560,16 @@
       </w:pPr>
       <w:del w:id="239" w:author="Greg Landry" w:date="2017-03-01T11:19:00Z">
         <w:r>
-          <w:delText>Program the project to your kit.</w:delText>
+          <w:delText xml:space="preserve">Create a make target for </w:delText>
+        </w:r>
+        <w:r>
+          <w:rPr>
+            <w:i/>
+          </w:rPr>
+          <w:delText>test.iperf_app</w:delText>
+        </w:r>
+        <w:r>
+          <w:delText xml:space="preserve"> for you kit.</w:delText>
         </w:r>
       </w:del>
     </w:p>
@@ -2625,14 +2590,16 @@
       </w:pPr>
       <w:del w:id="242" w:author="Greg Landry" w:date="2017-03-01T11:19:00Z">
         <w:r>
-          <w:delText>Open a terminal emulator.</w:delText>
+          <w:delText>Program the project to your kit.</w:delText>
         </w:r>
       </w:del>
     </w:p>
     <w:p>
       <w:pPr>
-        <w:pStyle w:val="Heading3"/>
-        <w:pPrChange w:id="243" w:author="Greg Landry" w:date="2017-03-01T11:19:00Z">
+        <w:rPr>
+          <w:del w:id="243" w:author="Greg Landry" w:date="2017-03-01T11:19:00Z"/>
+        </w:rPr>
+        <w:pPrChange w:id="244" w:author="Greg Landry" w:date="2017-03-01T11:19:00Z">
           <w:pPr>
             <w:pStyle w:val="ListParagraph"/>
             <w:numPr>
@@ -2642,7 +2609,26 @@
           </w:pPr>
         </w:pPrChange>
       </w:pPr>
-      <w:del w:id="244" w:author="Greg Landry" w:date="2017-03-01T11:19:00Z">
+      <w:del w:id="245" w:author="Greg Landry" w:date="2017-03-01T11:19:00Z">
+        <w:r>
+          <w:delText>Open a terminal emulator.</w:delText>
+        </w:r>
+      </w:del>
+    </w:p>
+    <w:p>
+      <w:pPr>
+        <w:pStyle w:val="Heading3"/>
+        <w:pPrChange w:id="246" w:author="Greg Landry" w:date="2017-03-01T11:19:00Z">
+          <w:pPr>
+            <w:pStyle w:val="ListParagraph"/>
+            <w:numPr>
+              <w:numId w:val="26"/>
+            </w:numPr>
+            <w:ind w:hanging="360"/>
+          </w:pPr>
+        </w:pPrChange>
+      </w:pPr>
+      <w:del w:id="247" w:author="Greg Landry" w:date="2017-03-01T11:19:00Z">
         <w:r>
           <w:delText xml:space="preserve">Look at the </w:delText>
         </w:r>
@@ -2661,35 +2647,35 @@
       <w:pPr>
         <w:pStyle w:val="Heading3"/>
         <w:rPr>
-          <w:ins w:id="245" w:author="Greg Landry" w:date="2017-03-01T11:35:00Z"/>
-        </w:rPr>
-      </w:pPr>
-      <w:ins w:id="246" w:author="Greg Landry" w:date="2017-03-01T11:19:00Z">
+          <w:ins w:id="248" w:author="Greg Landry" w:date="2017-03-01T11:35:00Z"/>
+        </w:rPr>
+      </w:pPr>
+      <w:ins w:id="249" w:author="Greg Landry" w:date="2017-03-01T11:19:00Z">
         <w:r>
           <w:t>02 Review</w:t>
         </w:r>
       </w:ins>
-      <w:ins w:id="247" w:author="Greg Landry" w:date="2017-03-01T11:20:00Z">
+      <w:ins w:id="250" w:author="Greg Landry" w:date="2017-03-01T11:20:00Z">
         <w:r>
           <w:t xml:space="preserve"> the </w:t>
         </w:r>
       </w:ins>
-      <w:ins w:id="248" w:author="Greg Landry" w:date="2017-03-01T11:21:00Z">
+      <w:ins w:id="251" w:author="Greg Landry" w:date="2017-03-01T11:21:00Z">
         <w:r>
           <w:t>g</w:t>
         </w:r>
       </w:ins>
-      <w:ins w:id="249" w:author="Greg Landry" w:date="2017-03-01T11:20:00Z">
+      <w:ins w:id="252" w:author="Greg Landry" w:date="2017-03-01T11:20:00Z">
         <w:r>
           <w:t xml:space="preserve">raphics library documentation and </w:t>
         </w:r>
       </w:ins>
-      <w:ins w:id="250" w:author="Greg Landry" w:date="2017-03-01T11:39:00Z">
+      <w:ins w:id="253" w:author="Greg Landry" w:date="2017-03-01T11:39:00Z">
         <w:r>
           <w:t xml:space="preserve">run the </w:t>
         </w:r>
       </w:ins>
-      <w:ins w:id="251" w:author="Greg Landry" w:date="2017-03-01T11:20:00Z">
+      <w:ins w:id="254" w:author="Greg Landry" w:date="2017-03-01T11:20:00Z">
         <w:r>
           <w:t>examples</w:t>
         </w:r>
@@ -2703,15 +2689,15 @@
           <w:numId w:val="27"/>
         </w:numPr>
         <w:rPr>
-          <w:ins w:id="252" w:author="Greg Landry" w:date="2017-03-01T11:41:00Z"/>
-        </w:rPr>
-        <w:pPrChange w:id="253" w:author="Greg Landry" w:date="2017-03-01T11:40:00Z">
+          <w:ins w:id="255" w:author="Greg Landry" w:date="2017-03-01T11:41:00Z"/>
+        </w:rPr>
+        <w:pPrChange w:id="256" w:author="Greg Landry" w:date="2017-03-01T11:40:00Z">
           <w:pPr>
             <w:pStyle w:val="Heading3"/>
           </w:pPr>
         </w:pPrChange>
       </w:pPr>
-      <w:ins w:id="254" w:author="Greg Landry" w:date="2017-03-01T11:41:00Z">
+      <w:ins w:id="257" w:author="Greg Landry" w:date="2017-03-01T11:41:00Z">
         <w:r>
           <w:t>Go to the documentation directory in the SDK (43xxx_Wi-Fi/doc) and open the WICE</w:t>
         </w:r>
@@ -2731,35 +2717,35 @@
           <w:numId w:val="27"/>
         </w:numPr>
         <w:rPr>
-          <w:ins w:id="255" w:author="Greg Landry" w:date="2017-03-01T11:42:00Z"/>
-        </w:rPr>
-        <w:pPrChange w:id="256" w:author="Greg Landry" w:date="2017-03-01T11:40:00Z">
+          <w:ins w:id="258" w:author="Greg Landry" w:date="2017-03-01T11:42:00Z"/>
+        </w:rPr>
+        <w:pPrChange w:id="259" w:author="Greg Landry" w:date="2017-03-01T11:40:00Z">
           <w:pPr>
             <w:pStyle w:val="Heading3"/>
           </w:pPr>
         </w:pPrChange>
       </w:pPr>
-      <w:ins w:id="257" w:author="Greg Landry" w:date="2017-03-01T11:41:00Z">
+      <w:ins w:id="260" w:author="Greg Landry" w:date="2017-03-01T11:41:00Z">
         <w:r>
           <w:t>Copy the project from snip/graphics/</w:t>
         </w:r>
       </w:ins>
-      <w:ins w:id="258" w:author="Greg Landry" w:date="2017-03-01T11:42:00Z">
+      <w:ins w:id="261" w:author="Greg Landry" w:date="2017-03-01T11:42:00Z">
         <w:r>
           <w:t>hello to ww101/04</w:t>
         </w:r>
       </w:ins>
-      <w:ins w:id="259" w:author="Greg Landry" w:date="2017-04-03T15:42:00Z">
+      <w:ins w:id="262" w:author="Greg Landry" w:date="2017-04-03T15:42:00Z">
         <w:r>
           <w:t>/</w:t>
         </w:r>
       </w:ins>
-      <w:ins w:id="260" w:author="Greg Landry" w:date="2017-03-01T11:42:00Z">
+      <w:ins w:id="263" w:author="Greg Landry" w:date="2017-03-01T11:42:00Z">
         <w:r>
           <w:t>02_hello.</w:t>
         </w:r>
       </w:ins>
-      <w:ins w:id="261" w:author="Greg Landry" w:date="2017-03-01T11:44:00Z">
+      <w:ins w:id="264" w:author="Greg Landry" w:date="2017-03-01T11:44:00Z">
         <w:r>
           <w:t xml:space="preserve"> Rename files and update the make file as necessary.</w:t>
         </w:r>
@@ -2773,45 +2759,45 @@
           <w:numId w:val="27"/>
         </w:numPr>
         <w:rPr>
-          <w:ins w:id="262" w:author="Greg Landry" w:date="2017-03-01T11:42:00Z"/>
-        </w:rPr>
-        <w:pPrChange w:id="263" w:author="Greg Landry" w:date="2017-03-01T11:40:00Z">
+          <w:ins w:id="265" w:author="Greg Landry" w:date="2017-03-01T11:42:00Z"/>
+        </w:rPr>
+        <w:pPrChange w:id="266" w:author="Greg Landry" w:date="2017-03-01T11:40:00Z">
           <w:pPr>
             <w:pStyle w:val="Heading3"/>
           </w:pPr>
         </w:pPrChange>
       </w:pPr>
-      <w:ins w:id="264" w:author="Greg Landry" w:date="2017-04-04T14:04:00Z">
+      <w:ins w:id="267" w:author="Greg Landry" w:date="2017-04-04T14:04:00Z">
         <w:r>
           <w:t>Verify</w:t>
         </w:r>
       </w:ins>
-      <w:ins w:id="265" w:author="Greg Landry" w:date="2017-03-01T11:42:00Z">
+      <w:ins w:id="268" w:author="Greg Landry" w:date="2017-03-01T11:42:00Z">
         <w:r>
           <w:t xml:space="preserve"> </w:t>
         </w:r>
       </w:ins>
-      <w:ins w:id="266" w:author="Greg Landry" w:date="2017-04-04T14:04:00Z">
+      <w:ins w:id="269" w:author="Greg Landry" w:date="2017-04-04T14:04:00Z">
         <w:r>
           <w:t xml:space="preserve">that </w:t>
         </w:r>
       </w:ins>
-      <w:ins w:id="267" w:author="Greg Landry" w:date="2017-03-01T11:42:00Z">
+      <w:ins w:id="270" w:author="Greg Landry" w:date="2017-03-01T11:42:00Z">
         <w:r>
           <w:t xml:space="preserve">the I2C port </w:t>
         </w:r>
       </w:ins>
-      <w:ins w:id="268" w:author="Greg Landry" w:date="2017-04-04T14:04:00Z">
+      <w:ins w:id="271" w:author="Greg Landry" w:date="2017-04-04T14:04:00Z">
         <w:r>
           <w:t xml:space="preserve">is set </w:t>
         </w:r>
       </w:ins>
-      <w:ins w:id="269" w:author="Greg Landry" w:date="2017-03-01T11:42:00Z">
+      <w:ins w:id="272" w:author="Greg Landry" w:date="2017-03-01T11:42:00Z">
         <w:r>
           <w:t>to WICED_I2C_2</w:t>
         </w:r>
       </w:ins>
-      <w:ins w:id="270" w:author="Greg Landry" w:date="2017-03-01T11:43:00Z">
+      <w:ins w:id="273" w:author="Greg Landry" w:date="2017-03-01T11:43:00Z">
         <w:r>
           <w:t>.</w:t>
         </w:r>
@@ -2825,15 +2811,15 @@
           <w:numId w:val="27"/>
         </w:numPr>
         <w:rPr>
-          <w:ins w:id="271" w:author="Greg Landry" w:date="2017-03-01T11:46:00Z"/>
-        </w:rPr>
-        <w:pPrChange w:id="272" w:author="Greg Landry" w:date="2017-03-01T11:40:00Z">
+          <w:ins w:id="274" w:author="Greg Landry" w:date="2017-03-01T11:46:00Z"/>
+        </w:rPr>
+        <w:pPrChange w:id="275" w:author="Greg Landry" w:date="2017-03-01T11:40:00Z">
           <w:pPr>
             <w:pStyle w:val="Heading3"/>
           </w:pPr>
         </w:pPrChange>
       </w:pPr>
-      <w:ins w:id="273" w:author="Greg Landry" w:date="2017-03-01T11:42:00Z">
+      <w:ins w:id="276" w:author="Greg Landry" w:date="2017-03-01T11:42:00Z">
         <w:r>
           <w:t xml:space="preserve">Update the I2C </w:t>
         </w:r>
@@ -2846,7 +2832,7 @@
           <w:t xml:space="preserve"> to I2C_STANDARD_SPEED_MODE</w:t>
         </w:r>
       </w:ins>
-      <w:ins w:id="274" w:author="Greg Landry" w:date="2017-03-01T11:43:00Z">
+      <w:ins w:id="277" w:author="Greg Landry" w:date="2017-03-01T11:43:00Z">
         <w:r>
           <w:t>.</w:t>
         </w:r>
@@ -2860,15 +2846,15 @@
           <w:numId w:val="27"/>
         </w:numPr>
         <w:rPr>
-          <w:ins w:id="275" w:author="Greg Landry" w:date="2017-03-01T11:42:00Z"/>
-        </w:rPr>
-        <w:pPrChange w:id="276" w:author="Greg Landry" w:date="2017-03-01T11:40:00Z">
+          <w:ins w:id="278" w:author="Greg Landry" w:date="2017-03-01T11:42:00Z"/>
+        </w:rPr>
+        <w:pPrChange w:id="279" w:author="Greg Landry" w:date="2017-03-01T11:40:00Z">
           <w:pPr>
             <w:pStyle w:val="Heading3"/>
           </w:pPr>
         </w:pPrChange>
       </w:pPr>
-      <w:ins w:id="277" w:author="Greg Landry" w:date="2017-03-01T11:46:00Z">
+      <w:ins w:id="280" w:author="Greg Landry" w:date="2017-03-01T11:46:00Z">
         <w:r>
           <w:t>Review the rest of the project to understand what it is doing.</w:t>
         </w:r>
@@ -2882,15 +2868,15 @@
           <w:numId w:val="27"/>
         </w:numPr>
         <w:rPr>
-          <w:ins w:id="278" w:author="Greg Landry" w:date="2017-03-01T11:42:00Z"/>
-        </w:rPr>
-        <w:pPrChange w:id="279" w:author="Greg Landry" w:date="2017-03-01T11:40:00Z">
+          <w:ins w:id="281" w:author="Greg Landry" w:date="2017-03-01T11:42:00Z"/>
+        </w:rPr>
+        <w:pPrChange w:id="282" w:author="Greg Landry" w:date="2017-03-01T11:40:00Z">
           <w:pPr>
             <w:pStyle w:val="Heading3"/>
           </w:pPr>
         </w:pPrChange>
       </w:pPr>
-      <w:ins w:id="280" w:author="Greg Landry" w:date="2017-03-01T11:42:00Z">
+      <w:ins w:id="283" w:author="Greg Landry" w:date="2017-03-01T11:42:00Z">
         <w:r>
           <w:t>Create a make target for your project and run it.</w:t>
         </w:r>
@@ -2904,25 +2890,25 @@
           <w:numId w:val="27"/>
         </w:numPr>
         <w:rPr>
-          <w:ins w:id="281" w:author="Greg Landry" w:date="2017-03-01T13:13:00Z"/>
-        </w:rPr>
-        <w:pPrChange w:id="282" w:author="Greg Landry" w:date="2017-03-01T11:35:00Z">
+          <w:ins w:id="284" w:author="Greg Landry" w:date="2017-03-01T13:13:00Z"/>
+        </w:rPr>
+        <w:pPrChange w:id="285" w:author="Greg Landry" w:date="2017-03-01T11:35:00Z">
           <w:pPr>
             <w:pStyle w:val="Heading3"/>
           </w:pPr>
         </w:pPrChange>
       </w:pPr>
-      <w:ins w:id="283" w:author="Greg Landry" w:date="2017-03-01T11:43:00Z">
+      <w:ins w:id="286" w:author="Greg Landry" w:date="2017-03-01T11:43:00Z">
         <w:r>
           <w:t xml:space="preserve">Repeat </w:t>
         </w:r>
       </w:ins>
-      <w:ins w:id="284" w:author="Greg Landry" w:date="2017-03-01T11:46:00Z">
+      <w:ins w:id="287" w:author="Greg Landry" w:date="2017-03-01T11:46:00Z">
         <w:r>
           <w:t xml:space="preserve">the above </w:t>
         </w:r>
       </w:ins>
-      <w:ins w:id="285" w:author="Greg Landry" w:date="2017-03-01T11:43:00Z">
+      <w:ins w:id="288" w:author="Greg Landry" w:date="2017-03-01T11:43:00Z">
         <w:r>
           <w:t>steps</w:t>
         </w:r>
@@ -2947,15 +2933,15 @@
           <w:numId w:val="27"/>
         </w:numPr>
         <w:rPr>
-          <w:ins w:id="286" w:author="Greg Landry" w:date="2017-03-01T11:19:00Z"/>
-        </w:rPr>
-        <w:pPrChange w:id="287" w:author="Greg Landry" w:date="2017-03-01T13:13:00Z">
+          <w:ins w:id="289" w:author="Greg Landry" w:date="2017-03-01T11:19:00Z"/>
+        </w:rPr>
+        <w:pPrChange w:id="290" w:author="Greg Landry" w:date="2017-03-01T13:13:00Z">
           <w:pPr>
             <w:pStyle w:val="Heading3"/>
           </w:pPr>
         </w:pPrChange>
       </w:pPr>
-      <w:ins w:id="288" w:author="Greg Landry" w:date="2017-03-01T13:13:00Z">
+      <w:ins w:id="291" w:author="Greg Landry" w:date="2017-03-01T13:13:00Z">
         <w:r>
           <w:t>Hint: you will have to remove the VALID_PLATFORMS lin</w:t>
         </w:r>
@@ -2979,22 +2965,22 @@
       <w:pPr>
         <w:pStyle w:val="Heading3"/>
       </w:pPr>
-      <w:del w:id="289" w:author="Greg Landry" w:date="2017-03-01T11:20:00Z">
+      <w:del w:id="292" w:author="Greg Landry" w:date="2017-03-01T11:20:00Z">
         <w:r>
           <w:delText xml:space="preserve">04 </w:delText>
         </w:r>
       </w:del>
-      <w:ins w:id="290" w:author="Greg Landry" w:date="2017-03-01T11:20:00Z">
+      <w:ins w:id="293" w:author="Greg Landry" w:date="2017-03-01T11:20:00Z">
         <w:r>
           <w:t xml:space="preserve">03 </w:t>
         </w:r>
       </w:ins>
-      <w:ins w:id="291" w:author="Greg Landry" w:date="2017-04-03T15:42:00Z">
+      <w:ins w:id="294" w:author="Greg Landry" w:date="2017-04-03T15:42:00Z">
         <w:r>
           <w:t xml:space="preserve">(Advanced) </w:t>
         </w:r>
       </w:ins>
-      <w:ins w:id="292" w:author="Greg Landry" w:date="2017-03-01T11:21:00Z">
+      <w:ins w:id="295" w:author="Greg Landry" w:date="2017-03-01T11:21:00Z">
         <w:r>
           <w:t xml:space="preserve">Display </w:t>
         </w:r>
@@ -3002,77 +2988,77 @@
           <w:t xml:space="preserve">sensor information </w:t>
         </w:r>
       </w:ins>
-      <w:del w:id="293" w:author="Greg Landry" w:date="2017-03-01T11:20:00Z">
+      <w:del w:id="296" w:author="Greg Landry" w:date="2017-03-01T11:20:00Z">
         <w:r>
           <w:delText xml:space="preserve">(Advanced) </w:delText>
         </w:r>
       </w:del>
-      <w:del w:id="294" w:author="Greg Landry" w:date="2017-03-01T11:21:00Z">
+      <w:del w:id="297" w:author="Greg Landry" w:date="2017-03-01T11:21:00Z">
         <w:r>
           <w:delText>U</w:delText>
         </w:r>
       </w:del>
-      <w:ins w:id="295" w:author="Greg Landry" w:date="2017-03-01T11:40:00Z">
+      <w:ins w:id="298" w:author="Greg Landry" w:date="2017-03-01T11:40:00Z">
         <w:r>
           <w:t>on the OLED display</w:t>
         </w:r>
       </w:ins>
-      <w:del w:id="296" w:author="Greg Landry" w:date="2017-03-01T11:21:00Z">
+      <w:del w:id="299" w:author="Greg Landry" w:date="2017-03-01T11:21:00Z">
         <w:r>
           <w:delText>s</w:delText>
         </w:r>
       </w:del>
-      <w:del w:id="297" w:author="Greg Landry" w:date="2017-03-01T11:20:00Z">
+      <w:del w:id="300" w:author="Greg Landry" w:date="2017-03-01T11:20:00Z">
         <w:r>
           <w:delText>ing</w:delText>
         </w:r>
       </w:del>
-      <w:del w:id="298" w:author="Greg Landry" w:date="2017-03-01T11:40:00Z">
+      <w:del w:id="301" w:author="Greg Landry" w:date="2017-03-01T11:40:00Z">
         <w:r>
           <w:delText xml:space="preserve"> the</w:delText>
         </w:r>
       </w:del>
-      <w:del w:id="299" w:author="Greg Landry" w:date="2017-03-01T11:21:00Z">
+      <w:del w:id="302" w:author="Greg Landry" w:date="2017-03-01T11:21:00Z">
         <w:r>
           <w:delText xml:space="preserve"> U8G</w:delText>
         </w:r>
       </w:del>
-      <w:del w:id="300" w:author="Greg Landry" w:date="2017-03-01T11:40:00Z">
+      <w:del w:id="303" w:author="Greg Landry" w:date="2017-03-01T11:40:00Z">
         <w:r>
           <w:delText xml:space="preserve"> </w:delText>
         </w:r>
       </w:del>
-      <w:del w:id="301" w:author="Greg Landry" w:date="2017-03-01T11:20:00Z">
+      <w:del w:id="304" w:author="Greg Landry" w:date="2017-03-01T11:20:00Z">
         <w:r>
           <w:delText>g</w:delText>
         </w:r>
       </w:del>
-      <w:del w:id="302" w:author="Greg Landry" w:date="2017-03-01T11:40:00Z">
+      <w:del w:id="305" w:author="Greg Landry" w:date="2017-03-01T11:40:00Z">
         <w:r>
           <w:delText xml:space="preserve">raphics </w:delText>
         </w:r>
       </w:del>
-      <w:del w:id="303" w:author="Greg Landry" w:date="2017-03-01T11:20:00Z">
+      <w:del w:id="306" w:author="Greg Landry" w:date="2017-03-01T11:20:00Z">
         <w:r>
           <w:delText>d</w:delText>
         </w:r>
       </w:del>
-      <w:del w:id="304" w:author="Greg Landry" w:date="2017-03-01T11:21:00Z">
+      <w:del w:id="307" w:author="Greg Landry" w:date="2017-03-01T11:21:00Z">
         <w:r>
           <w:delText xml:space="preserve">isplay on the </w:delText>
         </w:r>
       </w:del>
-      <w:del w:id="305" w:author="Greg Landry" w:date="2017-03-01T11:20:00Z">
+      <w:del w:id="308" w:author="Greg Landry" w:date="2017-03-01T11:20:00Z">
         <w:r>
           <w:delText>s</w:delText>
         </w:r>
       </w:del>
-      <w:del w:id="306" w:author="Greg Landry" w:date="2017-03-01T11:21:00Z">
+      <w:del w:id="309" w:author="Greg Landry" w:date="2017-03-01T11:21:00Z">
         <w:r>
           <w:delText>hield</w:delText>
         </w:r>
       </w:del>
-      <w:del w:id="307" w:author="Greg Landry" w:date="2017-03-01T11:20:00Z">
+      <w:del w:id="310" w:author="Greg Landry" w:date="2017-03-01T11:20:00Z">
         <w:r>
           <w:delText xml:space="preserve"> (that does not yet exist) to display text</w:delText>
         </w:r>
@@ -3086,13 +3072,13 @@
           <w:numId w:val="28"/>
         </w:numPr>
         <w:rPr>
-          <w:ins w:id="308" w:author="Greg Landry" w:date="2017-03-01T11:50:00Z"/>
-        </w:rPr>
-        <w:pPrChange w:id="309" w:author="Greg Landry" w:date="2017-03-01T11:50:00Z">
+          <w:ins w:id="311" w:author="Greg Landry" w:date="2017-03-01T11:50:00Z"/>
+        </w:rPr>
+        <w:pPrChange w:id="312" w:author="Greg Landry" w:date="2017-03-01T11:50:00Z">
           <w:pPr/>
         </w:pPrChange>
       </w:pPr>
-      <w:ins w:id="310" w:author="Greg Landry" w:date="2017-03-01T11:50:00Z">
+      <w:ins w:id="313" w:author="Greg Landry" w:date="2017-03-01T11:50:00Z">
         <w:r>
           <w:t>Copy 02_hello to 03_sensorData. Update the names and make target as necessary.</w:t>
         </w:r>
@@ -3106,33 +3092,33 @@
           <w:numId w:val="28"/>
         </w:numPr>
         <w:rPr>
-          <w:ins w:id="311" w:author="Greg Landry" w:date="2017-03-01T11:51:00Z"/>
-        </w:rPr>
-        <w:pPrChange w:id="312" w:author="Greg Landry" w:date="2017-03-01T11:50:00Z">
+          <w:ins w:id="314" w:author="Greg Landry" w:date="2017-03-01T11:51:00Z"/>
+        </w:rPr>
+        <w:pPrChange w:id="315" w:author="Greg Landry" w:date="2017-03-01T11:50:00Z">
           <w:pPr/>
         </w:pPrChange>
       </w:pPr>
-      <w:ins w:id="313" w:author="Greg Landry" w:date="2017-03-01T11:51:00Z">
+      <w:ins w:id="316" w:author="Greg Landry" w:date="2017-03-01T11:51:00Z">
         <w:r>
           <w:t>Update the code so that the temperature, humidity, ambient light, and potentiometer values are read from the analog co-processor and displayed to the screen</w:t>
         </w:r>
       </w:ins>
-      <w:ins w:id="314" w:author="Greg Landry" w:date="2017-03-01T13:48:00Z">
+      <w:ins w:id="317" w:author="Greg Landry" w:date="2017-03-01T13:48:00Z">
         <w:r>
           <w:t xml:space="preserve"> every </w:t>
         </w:r>
       </w:ins>
-      <w:ins w:id="315" w:author="Greg Landry" w:date="2017-03-01T14:02:00Z">
+      <w:ins w:id="318" w:author="Greg Landry" w:date="2017-03-01T14:02:00Z">
         <w:r>
           <w:t xml:space="preserve">½ </w:t>
         </w:r>
       </w:ins>
-      <w:ins w:id="316" w:author="Greg Landry" w:date="2017-03-01T13:48:00Z">
+      <w:ins w:id="319" w:author="Greg Landry" w:date="2017-03-01T13:48:00Z">
         <w:r>
           <w:t>second</w:t>
         </w:r>
       </w:ins>
-      <w:ins w:id="317" w:author="Greg Landry" w:date="2017-03-01T11:51:00Z">
+      <w:ins w:id="320" w:author="Greg Landry" w:date="2017-03-01T11:51:00Z">
         <w:r>
           <w:t>.</w:t>
         </w:r>
@@ -3146,13 +3132,13 @@
           <w:numId w:val="28"/>
         </w:numPr>
         <w:rPr>
-          <w:ins w:id="318" w:author="Greg Landry" w:date="2017-03-01T11:52:00Z"/>
-        </w:rPr>
-        <w:pPrChange w:id="319" w:author="Greg Landry" w:date="2017-03-01T11:52:00Z">
+          <w:ins w:id="321" w:author="Greg Landry" w:date="2017-03-01T11:52:00Z"/>
+        </w:rPr>
+        <w:pPrChange w:id="322" w:author="Greg Landry" w:date="2017-03-01T11:52:00Z">
           <w:pPr/>
         </w:pPrChange>
       </w:pPr>
-      <w:ins w:id="320" w:author="Greg Landry" w:date="2017-03-01T11:52:00Z">
+      <w:ins w:id="323" w:author="Greg Landry" w:date="2017-03-01T11:52:00Z">
         <w:r>
           <w:t>Hint: see the I2C read exercise in chapter 2 for information on reading the sensor values using I2C.</w:t>
         </w:r>
@@ -3166,38 +3152,39 @@
           <w:numId w:val="28"/>
         </w:numPr>
         <w:rPr>
-          <w:ins w:id="321" w:author="Greg Landry" w:date="2017-03-01T13:58:00Z"/>
-        </w:rPr>
-        <w:pPrChange w:id="322" w:author="Greg Landry" w:date="2017-03-01T11:52:00Z">
+          <w:ins w:id="324" w:author="Greg Landry" w:date="2017-03-01T13:58:00Z"/>
+        </w:rPr>
+        <w:pPrChange w:id="325" w:author="Greg Landry" w:date="2017-03-01T11:52:00Z">
           <w:pPr/>
         </w:pPrChange>
       </w:pPr>
-      <w:ins w:id="323" w:author="Greg Landry" w:date="2017-03-01T11:52:00Z">
-        <w:r>
+      <w:ins w:id="326" w:author="Greg Landry" w:date="2017-03-01T11:52:00Z">
+        <w:r>
+          <w:lastRenderedPageBreak/>
           <w:t xml:space="preserve">Hint: you will need to </w:t>
         </w:r>
       </w:ins>
-      <w:ins w:id="324" w:author="Greg Landry" w:date="2017-03-01T13:05:00Z">
+      <w:ins w:id="327" w:author="Greg Landry" w:date="2017-03-01T13:05:00Z">
         <w:r>
           <w:t>create</w:t>
         </w:r>
       </w:ins>
-      <w:ins w:id="325" w:author="Greg Landry" w:date="2017-03-01T11:52:00Z">
+      <w:ins w:id="328" w:author="Greg Landry" w:date="2017-03-01T11:52:00Z">
         <w:r>
           <w:t xml:space="preserve"> two different I2C structures </w:t>
         </w:r>
       </w:ins>
-      <w:ins w:id="326" w:author="Greg Landry" w:date="2017-03-01T13:05:00Z">
+      <w:ins w:id="329" w:author="Greg Landry" w:date="2017-03-01T13:05:00Z">
         <w:r>
           <w:t xml:space="preserve">and initialize two I2C devices </w:t>
         </w:r>
       </w:ins>
-      <w:ins w:id="327" w:author="Greg Landry" w:date="2017-03-01T11:52:00Z">
+      <w:ins w:id="330" w:author="Greg Landry" w:date="2017-03-01T11:52:00Z">
         <w:r>
           <w:t>– one for the analog co-processor and one for the OLED display.</w:t>
         </w:r>
       </w:ins>
-      <w:ins w:id="328" w:author="Greg Landry" w:date="2017-03-01T13:14:00Z">
+      <w:ins w:id="331" w:author="Greg Landry" w:date="2017-03-01T13:14:00Z">
         <w:r>
           <w:t xml:space="preserve"> They will both use the same</w:t>
         </w:r>
@@ -3217,36 +3204,17 @@
           <w:numId w:val="28"/>
         </w:numPr>
         <w:rPr>
-          <w:ins w:id="329" w:author="Greg Landry" w:date="2017-06-16T12:16:00Z"/>
-        </w:rPr>
-        <w:pPrChange w:id="330" w:author="Greg Landry" w:date="2017-06-16T12:20:00Z">
+          <w:ins w:id="332" w:author="Greg Landry" w:date="2017-06-16T12:16:00Z"/>
+        </w:rPr>
+        <w:pPrChange w:id="333" w:author="Greg Landry" w:date="2017-06-16T12:20:00Z">
           <w:pPr/>
         </w:pPrChange>
       </w:pPr>
-      <w:ins w:id="331" w:author="Greg Landry" w:date="2017-03-01T13:58:00Z">
+      <w:ins w:id="334" w:author="Greg Landry" w:date="2017-03-01T13:58:00Z">
         <w:r>
           <w:t xml:space="preserve">Hint: use </w:t>
         </w:r>
         <w:proofErr w:type="spellStart"/>
-        <w:r>
-          <w:rPr>
-            <w:i/>
-            <w:rPrChange w:id="332" w:author="Greg Landry" w:date="2017-03-01T13:58:00Z">
-              <w:rPr/>
-            </w:rPrChange>
-          </w:rPr>
-          <w:t>s</w:t>
-        </w:r>
-      </w:ins>
-      <w:ins w:id="333" w:author="Greg Landry" w:date="2017-06-16T12:14:00Z">
-        <w:r>
-          <w:rPr>
-            <w:i/>
-          </w:rPr>
-          <w:t>n</w:t>
-        </w:r>
-      </w:ins>
-      <w:ins w:id="334" w:author="Greg Landry" w:date="2017-03-01T13:58:00Z">
         <w:r>
           <w:rPr>
             <w:i/>
@@ -3254,6 +3222,25 @@
               <w:rPr/>
             </w:rPrChange>
           </w:rPr>
+          <w:t>s</w:t>
+        </w:r>
+      </w:ins>
+      <w:ins w:id="336" w:author="Greg Landry" w:date="2017-06-16T12:14:00Z">
+        <w:r>
+          <w:rPr>
+            <w:i/>
+          </w:rPr>
+          <w:t>n</w:t>
+        </w:r>
+      </w:ins>
+      <w:ins w:id="337" w:author="Greg Landry" w:date="2017-03-01T13:58:00Z">
+        <w:r>
+          <w:rPr>
+            <w:i/>
+            <w:rPrChange w:id="338" w:author="Greg Landry" w:date="2017-03-01T13:58:00Z">
+              <w:rPr/>
+            </w:rPrChange>
+          </w:rPr>
           <w:t>printf</w:t>
         </w:r>
         <w:proofErr w:type="spellEnd"/>
@@ -3261,22 +3248,22 @@
           <w:t xml:space="preserve"> to format the strings</w:t>
         </w:r>
       </w:ins>
-      <w:ins w:id="336" w:author="Greg Landry" w:date="2017-06-16T12:18:00Z">
+      <w:ins w:id="339" w:author="Greg Landry" w:date="2017-06-16T12:18:00Z">
         <w:r>
           <w:t xml:space="preserve">. </w:t>
         </w:r>
       </w:ins>
-      <w:ins w:id="337" w:author="Greg Landry" w:date="2017-06-16T12:21:00Z">
+      <w:ins w:id="340" w:author="Greg Landry" w:date="2017-06-16T12:21:00Z">
         <w:r>
           <w:t>This safer than sprint because you tell it the max number of charact</w:t>
         </w:r>
       </w:ins>
-      <w:ins w:id="338" w:author="Greg Landry" w:date="2017-06-16T12:22:00Z">
+      <w:ins w:id="341" w:author="Greg Landry" w:date="2017-06-16T12:22:00Z">
         <w:r>
           <w:t xml:space="preserve">ers to output – there is no chance of over-running the buffer which can cause all sorts of odd behavior. </w:t>
         </w:r>
       </w:ins>
-      <w:ins w:id="339" w:author="Greg Landry" w:date="2017-06-16T12:18:00Z">
+      <w:ins w:id="342" w:author="Greg Landry" w:date="2017-06-16T12:18:00Z">
         <w:r>
           <w:t>The prototype is:</w:t>
         </w:r>
@@ -3286,14 +3273,14 @@
       <w:pPr>
         <w:ind w:left="2160"/>
         <w:rPr>
-          <w:ins w:id="340" w:author="Greg Landry" w:date="2017-06-16T12:23:00Z"/>
-        </w:rPr>
-        <w:pPrChange w:id="341" w:author="Greg Landry" w:date="2017-06-16T12:21:00Z">
+          <w:ins w:id="343" w:author="Greg Landry" w:date="2017-06-16T12:23:00Z"/>
+        </w:rPr>
+        <w:pPrChange w:id="344" w:author="Greg Landry" w:date="2017-06-16T12:21:00Z">
           <w:pPr/>
         </w:pPrChange>
       </w:pPr>
       <w:proofErr w:type="spellStart"/>
-      <w:ins w:id="342" w:author="Greg Landry" w:date="2017-06-16T12:20:00Z">
+      <w:ins w:id="345" w:author="Greg Landry" w:date="2017-06-16T12:20:00Z">
         <w:r>
           <w:t>int</w:t>
         </w:r>
@@ -3336,13 +3323,13 @@
       <w:pPr>
         <w:ind w:left="1440"/>
         <w:rPr>
-          <w:ins w:id="343" w:author="Greg Landry" w:date="2017-03-01T13:14:00Z"/>
-        </w:rPr>
-        <w:pPrChange w:id="344" w:author="Greg Landry" w:date="2017-06-16T12:23:00Z">
+          <w:ins w:id="346" w:author="Greg Landry" w:date="2017-03-01T13:14:00Z"/>
+        </w:rPr>
+        <w:pPrChange w:id="347" w:author="Greg Landry" w:date="2017-06-16T12:23:00Z">
           <w:pPr/>
         </w:pPrChange>
       </w:pPr>
-      <w:ins w:id="345" w:author="Greg Landry" w:date="2017-06-16T12:23:00Z">
+      <w:ins w:id="348" w:author="Greg Landry" w:date="2017-06-16T12:23:00Z">
         <w:r>
           <w:t xml:space="preserve">Note that the </w:t>
         </w:r>
@@ -3350,12 +3337,12 @@
           <w:t xml:space="preserve">string produced includes a </w:t>
         </w:r>
       </w:ins>
-      <w:ins w:id="346" w:author="Greg Landry" w:date="2017-06-16T12:24:00Z">
+      <w:ins w:id="349" w:author="Greg Landry" w:date="2017-06-16T12:24:00Z">
         <w:r>
           <w:t>terminating</w:t>
         </w:r>
       </w:ins>
-      <w:ins w:id="347" w:author="Greg Landry" w:date="2017-06-16T12:23:00Z">
+      <w:ins w:id="350" w:author="Greg Landry" w:date="2017-06-16T12:23:00Z">
         <w:r>
           <w:t xml:space="preserve"> null character</w:t>
         </w:r>
@@ -3363,7 +3350,7 @@
           <w:t xml:space="preserve"> so the size parameter must be large enough to hold th</w:t>
         </w:r>
       </w:ins>
-      <w:ins w:id="348" w:author="Greg Landry" w:date="2017-06-16T12:24:00Z">
+      <w:ins w:id="351" w:author="Greg Landry" w:date="2017-06-16T12:24:00Z">
         <w:r>
           <w:t>e string plus the terminating null.</w:t>
         </w:r>
@@ -3376,21 +3363,21 @@
           <w:ilvl w:val="1"/>
           <w:numId w:val="28"/>
         </w:numPr>
-        <w:pPrChange w:id="349" w:author="Greg Landry" w:date="2017-03-01T11:52:00Z">
+        <w:pPrChange w:id="352" w:author="Greg Landry" w:date="2017-03-01T11:52:00Z">
           <w:pPr/>
         </w:pPrChange>
       </w:pPr>
-      <w:ins w:id="350" w:author="Greg Landry" w:date="2017-03-01T13:15:00Z">
+      <w:ins w:id="353" w:author="Greg Landry" w:date="2017-03-01T13:15:00Z">
         <w:r>
           <w:t xml:space="preserve">Hint: </w:t>
         </w:r>
       </w:ins>
-      <w:ins w:id="351" w:author="Greg Landry" w:date="2017-03-01T13:14:00Z">
+      <w:ins w:id="354" w:author="Greg Landry" w:date="2017-03-01T13:14:00Z">
         <w:r>
           <w:t xml:space="preserve">If you </w:t>
         </w:r>
       </w:ins>
-      <w:ins w:id="352" w:author="Greg Landry" w:date="2017-03-01T13:15:00Z">
+      <w:ins w:id="355" w:author="Greg Landry" w:date="2017-03-01T13:15:00Z">
         <w:r>
           <w:t>are using threads, this would be a great place to use a mutex.</w:t>
         </w:r>
@@ -3408,7 +3395,7 @@
 </file>
 
 <file path=word/endnotes.xml><?xml version="1.0" encoding="utf-8"?>
-<w:endnotes xmlns:wpc="http://schemas.microsoft.com/office/word/2010/wordprocessingCanvas" xmlns:cx="http://schemas.microsoft.com/office/drawing/2014/chartex" xmlns:cx1="http://schemas.microsoft.com/office/drawing/2015/9/8/chartex" xmlns:cx2="http://schemas.microsoft.com/office/drawing/2015/10/21/chartex" xmlns:cx3="http://schemas.microsoft.com/office/drawing/2016/5/9/chartex" xmlns:cx4="http://schemas.microsoft.com/office/drawing/2016/5/10/chartex" xmlns:cx5="http://schemas.microsoft.com/office/drawing/2016/5/11/chartex" xmlns:cx6="http://schemas.microsoft.com/office/drawing/2016/5/12/chartex" xmlns:cx7="http://schemas.microsoft.com/office/drawing/2016/5/13/chartex" xmlns:cx8="http://schemas.microsoft.com/office/drawing/2016/5/14/chartex" xmlns:mc="http://schemas.openxmlformats.org/markup-compatibility/2006" xmlns:aink="http://schemas.microsoft.com/office/drawing/2016/ink" xmlns:am3d="http://schemas.microsoft.com/office/drawing/2017/model3d" xmlns:o="urn:schemas-microsoft-com:office:office" xmlns:r="http://schemas.openxmlformats.org/officeDocument/2006/relationships" xmlns:m="http://schemas.openxmlformats.org/officeDocument/2006/math" xmlns:v="urn:schemas-microsoft-com:vml" xmlns:wp14="http://schemas.microsoft.com/office/word/2010/wordprocessingDrawing" xmlns:wp="http://schemas.openxmlformats.org/drawingml/2006/wordprocessingDrawing" xmlns:w10="urn:schemas-microsoft-com:office:word" xmlns:w="http://schemas.openxmlformats.org/wordprocessingml/2006/main" xmlns:w14="http://schemas.microsoft.com/office/word/2010/wordml" xmlns:w15="http://schemas.microsoft.com/office/word/2012/wordml" xmlns:w16se="http://schemas.microsoft.com/office/word/2015/wordml/symex" xmlns:wpg="http://schemas.microsoft.com/office/word/2010/wordprocessingGroup" xmlns:wpi="http://schemas.microsoft.com/office/word/2010/wordprocessingInk" xmlns:wne="http://schemas.microsoft.com/office/word/2006/wordml" xmlns:wps="http://schemas.microsoft.com/office/word/2010/wordprocessingShape" mc:Ignorable="w14 w15 w16se wp14">
+<w:endnotes xmlns:wpc="http://schemas.microsoft.com/office/word/2010/wordprocessingCanvas" xmlns:cx="http://schemas.microsoft.com/office/drawing/2014/chartex" xmlns:cx1="http://schemas.microsoft.com/office/drawing/2015/9/8/chartex" xmlns:cx2="http://schemas.microsoft.com/office/drawing/2015/10/21/chartex" xmlns:cx3="http://schemas.microsoft.com/office/drawing/2016/5/9/chartex" xmlns:cx4="http://schemas.microsoft.com/office/drawing/2016/5/10/chartex" xmlns:cx5="http://schemas.microsoft.com/office/drawing/2016/5/11/chartex" xmlns:cx6="http://schemas.microsoft.com/office/drawing/2016/5/12/chartex" xmlns:cx7="http://schemas.microsoft.com/office/drawing/2016/5/13/chartex" xmlns:cx8="http://schemas.microsoft.com/office/drawing/2016/5/14/chartex" xmlns:mc="http://schemas.openxmlformats.org/markup-compatibility/2006" xmlns:aink="http://schemas.microsoft.com/office/drawing/2016/ink" xmlns:am3d="http://schemas.microsoft.com/office/drawing/2017/model3d" xmlns:o="urn:schemas-microsoft-com:office:office" xmlns:r="http://schemas.openxmlformats.org/officeDocument/2006/relationships" xmlns:m="http://schemas.openxmlformats.org/officeDocument/2006/math" xmlns:v="urn:schemas-microsoft-com:vml" xmlns:wp14="http://schemas.microsoft.com/office/word/2010/wordprocessingDrawing" xmlns:wp="http://schemas.openxmlformats.org/drawingml/2006/wordprocessingDrawing" xmlns:w10="urn:schemas-microsoft-com:office:word" xmlns:w="http://schemas.openxmlformats.org/wordprocessingml/2006/main" xmlns:w14="http://schemas.microsoft.com/office/word/2010/wordml" xmlns:w15="http://schemas.microsoft.com/office/word/2012/wordml" xmlns:w16cid="http://schemas.microsoft.com/office/word/2016/wordml/cid" xmlns:w16se="http://schemas.microsoft.com/office/word/2015/wordml/symex" xmlns:wpg="http://schemas.microsoft.com/office/word/2010/wordprocessingGroup" xmlns:wpi="http://schemas.microsoft.com/office/word/2010/wordprocessingInk" xmlns:wne="http://schemas.microsoft.com/office/word/2006/wordml" xmlns:wps="http://schemas.microsoft.com/office/word/2010/wordprocessingShape" mc:Ignorable="w14 w15 w16se w16cid wp14">
   <w:endnote w:type="separator" w:id="-1">
     <w:p>
       <w:pPr>
@@ -3433,7 +3420,7 @@
 </file>
 
 <file path=word/footer1.xml><?xml version="1.0" encoding="utf-8"?>
-<w:ftr xmlns:wpc="http://schemas.microsoft.com/office/word/2010/wordprocessingCanvas" xmlns:cx="http://schemas.microsoft.com/office/drawing/2014/chartex" xmlns:cx1="http://schemas.microsoft.com/office/drawing/2015/9/8/chartex" xmlns:cx2="http://schemas.microsoft.com/office/drawing/2015/10/21/chartex" xmlns:cx3="http://schemas.microsoft.com/office/drawing/2016/5/9/chartex" xmlns:cx4="http://schemas.microsoft.com/office/drawing/2016/5/10/chartex" xmlns:cx5="http://schemas.microsoft.com/office/drawing/2016/5/11/chartex" xmlns:cx6="http://schemas.microsoft.com/office/drawing/2016/5/12/chartex" xmlns:cx7="http://schemas.microsoft.com/office/drawing/2016/5/13/chartex" xmlns:cx8="http://schemas.microsoft.com/office/drawing/2016/5/14/chartex" xmlns:mc="http://schemas.openxmlformats.org/markup-compatibility/2006" xmlns:aink="http://schemas.microsoft.com/office/drawing/2016/ink" xmlns:am3d="http://schemas.microsoft.com/office/drawing/2017/model3d" xmlns:o="urn:schemas-microsoft-com:office:office" xmlns:r="http://schemas.openxmlformats.org/officeDocument/2006/relationships" xmlns:m="http://schemas.openxmlformats.org/officeDocument/2006/math" xmlns:v="urn:schemas-microsoft-com:vml" xmlns:wp14="http://schemas.microsoft.com/office/word/2010/wordprocessingDrawing" xmlns:wp="http://schemas.openxmlformats.org/drawingml/2006/wordprocessingDrawing" xmlns:w10="urn:schemas-microsoft-com:office:word" xmlns:w="http://schemas.openxmlformats.org/wordprocessingml/2006/main" xmlns:w14="http://schemas.microsoft.com/office/word/2010/wordml" xmlns:w15="http://schemas.microsoft.com/office/word/2012/wordml" xmlns:w16se="http://schemas.microsoft.com/office/word/2015/wordml/symex" xmlns:wpg="http://schemas.microsoft.com/office/word/2010/wordprocessingGroup" xmlns:wpi="http://schemas.microsoft.com/office/word/2010/wordprocessingInk" xmlns:wne="http://schemas.microsoft.com/office/word/2006/wordml" xmlns:wps="http://schemas.microsoft.com/office/word/2010/wordprocessingShape" mc:Ignorable="w14 w15 w16se wp14">
+<w:ftr xmlns:wpc="http://schemas.microsoft.com/office/word/2010/wordprocessingCanvas" xmlns:cx="http://schemas.microsoft.com/office/drawing/2014/chartex" xmlns:cx1="http://schemas.microsoft.com/office/drawing/2015/9/8/chartex" xmlns:cx2="http://schemas.microsoft.com/office/drawing/2015/10/21/chartex" xmlns:cx3="http://schemas.microsoft.com/office/drawing/2016/5/9/chartex" xmlns:cx4="http://schemas.microsoft.com/office/drawing/2016/5/10/chartex" xmlns:cx5="http://schemas.microsoft.com/office/drawing/2016/5/11/chartex" xmlns:cx6="http://schemas.microsoft.com/office/drawing/2016/5/12/chartex" xmlns:cx7="http://schemas.microsoft.com/office/drawing/2016/5/13/chartex" xmlns:cx8="http://schemas.microsoft.com/office/drawing/2016/5/14/chartex" xmlns:mc="http://schemas.openxmlformats.org/markup-compatibility/2006" xmlns:aink="http://schemas.microsoft.com/office/drawing/2016/ink" xmlns:am3d="http://schemas.microsoft.com/office/drawing/2017/model3d" xmlns:o="urn:schemas-microsoft-com:office:office" xmlns:r="http://schemas.openxmlformats.org/officeDocument/2006/relationships" xmlns:m="http://schemas.openxmlformats.org/officeDocument/2006/math" xmlns:v="urn:schemas-microsoft-com:vml" xmlns:wp14="http://schemas.microsoft.com/office/word/2010/wordprocessingDrawing" xmlns:wp="http://schemas.openxmlformats.org/drawingml/2006/wordprocessingDrawing" xmlns:w10="urn:schemas-microsoft-com:office:word" xmlns:w="http://schemas.openxmlformats.org/wordprocessingml/2006/main" xmlns:w14="http://schemas.microsoft.com/office/word/2010/wordml" xmlns:w15="http://schemas.microsoft.com/office/word/2012/wordml" xmlns:w16cid="http://schemas.microsoft.com/office/word/2016/wordml/cid" xmlns:w16se="http://schemas.microsoft.com/office/word/2015/wordml/symex" xmlns:wpg="http://schemas.microsoft.com/office/word/2010/wordprocessingGroup" xmlns:wpi="http://schemas.microsoft.com/office/word/2010/wordprocessingInk" xmlns:wne="http://schemas.microsoft.com/office/word/2006/wordml" xmlns:wps="http://schemas.microsoft.com/office/word/2010/wordprocessingShape" mc:Ignorable="w14 w15 w16se w16cid wp14">
   <w:sdt>
     <w:sdtPr>
       <w:id w:val="762729443"/>
@@ -3493,7 +3480,7 @@
                 <w:bCs/>
                 <w:noProof/>
               </w:rPr>
-              <w:t>4</w:t>
+              <w:t>3</w:t>
             </w:r>
             <w:r>
               <w:rPr>
@@ -3538,7 +3525,7 @@
                 <w:bCs/>
                 <w:noProof/>
               </w:rPr>
-              <w:t>4</w:t>
+              <w:t>5</w:t>
             </w:r>
             <w:r>
               <w:rPr>
@@ -3563,7 +3550,7 @@
 </file>
 
 <file path=word/footnotes.xml><?xml version="1.0" encoding="utf-8"?>
-<w:footnotes xmlns:wpc="http://schemas.microsoft.com/office/word/2010/wordprocessingCanvas" xmlns:cx="http://schemas.microsoft.com/office/drawing/2014/chartex" xmlns:cx1="http://schemas.microsoft.com/office/drawing/2015/9/8/chartex" xmlns:cx2="http://schemas.microsoft.com/office/drawing/2015/10/21/chartex" xmlns:cx3="http://schemas.microsoft.com/office/drawing/2016/5/9/chartex" xmlns:cx4="http://schemas.microsoft.com/office/drawing/2016/5/10/chartex" xmlns:cx5="http://schemas.microsoft.com/office/drawing/2016/5/11/chartex" xmlns:cx6="http://schemas.microsoft.com/office/drawing/2016/5/12/chartex" xmlns:cx7="http://schemas.microsoft.com/office/drawing/2016/5/13/chartex" xmlns:cx8="http://schemas.microsoft.com/office/drawing/2016/5/14/chartex" xmlns:mc="http://schemas.openxmlformats.org/markup-compatibility/2006" xmlns:aink="http://schemas.microsoft.com/office/drawing/2016/ink" xmlns:am3d="http://schemas.microsoft.com/office/drawing/2017/model3d" xmlns:o="urn:schemas-microsoft-com:office:office" xmlns:r="http://schemas.openxmlformats.org/officeDocument/2006/relationships" xmlns:m="http://schemas.openxmlformats.org/officeDocument/2006/math" xmlns:v="urn:schemas-microsoft-com:vml" xmlns:wp14="http://schemas.microsoft.com/office/word/2010/wordprocessingDrawing" xmlns:wp="http://schemas.openxmlformats.org/drawingml/2006/wordprocessingDrawing" xmlns:w10="urn:schemas-microsoft-com:office:word" xmlns:w="http://schemas.openxmlformats.org/wordprocessingml/2006/main" xmlns:w14="http://schemas.microsoft.com/office/word/2010/wordml" xmlns:w15="http://schemas.microsoft.com/office/word/2012/wordml" xmlns:w16se="http://schemas.microsoft.com/office/word/2015/wordml/symex" xmlns:wpg="http://schemas.microsoft.com/office/word/2010/wordprocessingGroup" xmlns:wpi="http://schemas.microsoft.com/office/word/2010/wordprocessingInk" xmlns:wne="http://schemas.microsoft.com/office/word/2006/wordml" xmlns:wps="http://schemas.microsoft.com/office/word/2010/wordprocessingShape" mc:Ignorable="w14 w15 w16se wp14">
+<w:footnotes xmlns:wpc="http://schemas.microsoft.com/office/word/2010/wordprocessingCanvas" xmlns:cx="http://schemas.microsoft.com/office/drawing/2014/chartex" xmlns:cx1="http://schemas.microsoft.com/office/drawing/2015/9/8/chartex" xmlns:cx2="http://schemas.microsoft.com/office/drawing/2015/10/21/chartex" xmlns:cx3="http://schemas.microsoft.com/office/drawing/2016/5/9/chartex" xmlns:cx4="http://schemas.microsoft.com/office/drawing/2016/5/10/chartex" xmlns:cx5="http://schemas.microsoft.com/office/drawing/2016/5/11/chartex" xmlns:cx6="http://schemas.microsoft.com/office/drawing/2016/5/12/chartex" xmlns:cx7="http://schemas.microsoft.com/office/drawing/2016/5/13/chartex" xmlns:cx8="http://schemas.microsoft.com/office/drawing/2016/5/14/chartex" xmlns:mc="http://schemas.openxmlformats.org/markup-compatibility/2006" xmlns:aink="http://schemas.microsoft.com/office/drawing/2016/ink" xmlns:am3d="http://schemas.microsoft.com/office/drawing/2017/model3d" xmlns:o="urn:schemas-microsoft-com:office:office" xmlns:r="http://schemas.openxmlformats.org/officeDocument/2006/relationships" xmlns:m="http://schemas.openxmlformats.org/officeDocument/2006/math" xmlns:v="urn:schemas-microsoft-com:vml" xmlns:wp14="http://schemas.microsoft.com/office/word/2010/wordprocessingDrawing" xmlns:wp="http://schemas.openxmlformats.org/drawingml/2006/wordprocessingDrawing" xmlns:w10="urn:schemas-microsoft-com:office:word" xmlns:w="http://schemas.openxmlformats.org/wordprocessingml/2006/main" xmlns:w14="http://schemas.microsoft.com/office/word/2010/wordml" xmlns:w15="http://schemas.microsoft.com/office/word/2012/wordml" xmlns:w16cid="http://schemas.microsoft.com/office/word/2016/wordml/cid" xmlns:w16se="http://schemas.microsoft.com/office/word/2015/wordml/symex" xmlns:wpg="http://schemas.microsoft.com/office/word/2010/wordprocessingGroup" xmlns:wpi="http://schemas.microsoft.com/office/word/2010/wordprocessingInk" xmlns:wne="http://schemas.microsoft.com/office/word/2006/wordml" xmlns:wps="http://schemas.microsoft.com/office/word/2010/wordprocessingShape" mc:Ignorable="w14 w15 w16se w16cid wp14">
   <w:footnote w:type="separator" w:id="-1">
     <w:p>
       <w:pPr>
@@ -3588,7 +3575,7 @@
 </file>
 
 <file path=word/numbering.xml><?xml version="1.0" encoding="utf-8"?>
-<w:numbering xmlns:wpc="http://schemas.microsoft.com/office/word/2010/wordprocessingCanvas" xmlns:cx="http://schemas.microsoft.com/office/drawing/2014/chartex" xmlns:cx1="http://schemas.microsoft.com/office/drawing/2015/9/8/chartex" xmlns:cx2="http://schemas.microsoft.com/office/drawing/2015/10/21/chartex" xmlns:cx3="http://schemas.microsoft.com/office/drawing/2016/5/9/chartex" xmlns:cx4="http://schemas.microsoft.com/office/drawing/2016/5/10/chartex" xmlns:cx5="http://schemas.microsoft.com/office/drawing/2016/5/11/chartex" xmlns:cx6="http://schemas.microsoft.com/office/drawing/2016/5/12/chartex" xmlns:cx7="http://schemas.microsoft.com/office/drawing/2016/5/13/chartex" xmlns:cx8="http://schemas.microsoft.com/office/drawing/2016/5/14/chartex" xmlns:mc="http://schemas.openxmlformats.org/markup-compatibility/2006" xmlns:aink="http://schemas.microsoft.com/office/drawing/2016/ink" xmlns:am3d="http://schemas.microsoft.com/office/drawing/2017/model3d" xmlns:o="urn:schemas-microsoft-com:office:office" xmlns:r="http://schemas.openxmlformats.org/officeDocument/2006/relationships" xmlns:m="http://schemas.openxmlformats.org/officeDocument/2006/math" xmlns:v="urn:schemas-microsoft-com:vml" xmlns:wp14="http://schemas.microsoft.com/office/word/2010/wordprocessingDrawing" xmlns:wp="http://schemas.openxmlformats.org/drawingml/2006/wordprocessingDrawing" xmlns:w10="urn:schemas-microsoft-com:office:word" xmlns:w="http://schemas.openxmlformats.org/wordprocessingml/2006/main" xmlns:w14="http://schemas.microsoft.com/office/word/2010/wordml" xmlns:w15="http://schemas.microsoft.com/office/word/2012/wordml" xmlns:w16se="http://schemas.microsoft.com/office/word/2015/wordml/symex" xmlns:wpg="http://schemas.microsoft.com/office/word/2010/wordprocessingGroup" xmlns:wpi="http://schemas.microsoft.com/office/word/2010/wordprocessingInk" xmlns:wne="http://schemas.microsoft.com/office/word/2006/wordml" xmlns:wps="http://schemas.microsoft.com/office/word/2010/wordprocessingShape" mc:Ignorable="w14 w15 w16se wp14">
+<w:numbering xmlns:wpc="http://schemas.microsoft.com/office/word/2010/wordprocessingCanvas" xmlns:cx="http://schemas.microsoft.com/office/drawing/2014/chartex" xmlns:cx1="http://schemas.microsoft.com/office/drawing/2015/9/8/chartex" xmlns:cx2="http://schemas.microsoft.com/office/drawing/2015/10/21/chartex" xmlns:cx3="http://schemas.microsoft.com/office/drawing/2016/5/9/chartex" xmlns:cx4="http://schemas.microsoft.com/office/drawing/2016/5/10/chartex" xmlns:cx5="http://schemas.microsoft.com/office/drawing/2016/5/11/chartex" xmlns:cx6="http://schemas.microsoft.com/office/drawing/2016/5/12/chartex" xmlns:cx7="http://schemas.microsoft.com/office/drawing/2016/5/13/chartex" xmlns:cx8="http://schemas.microsoft.com/office/drawing/2016/5/14/chartex" xmlns:mc="http://schemas.openxmlformats.org/markup-compatibility/2006" xmlns:aink="http://schemas.microsoft.com/office/drawing/2016/ink" xmlns:am3d="http://schemas.microsoft.com/office/drawing/2017/model3d" xmlns:o="urn:schemas-microsoft-com:office:office" xmlns:r="http://schemas.openxmlformats.org/officeDocument/2006/relationships" xmlns:m="http://schemas.openxmlformats.org/officeDocument/2006/math" xmlns:v="urn:schemas-microsoft-com:vml" xmlns:wp14="http://schemas.microsoft.com/office/word/2010/wordprocessingDrawing" xmlns:wp="http://schemas.openxmlformats.org/drawingml/2006/wordprocessingDrawing" xmlns:w10="urn:schemas-microsoft-com:office:word" xmlns:w="http://schemas.openxmlformats.org/wordprocessingml/2006/main" xmlns:w14="http://schemas.microsoft.com/office/word/2010/wordml" xmlns:w15="http://schemas.microsoft.com/office/word/2012/wordml" xmlns:w16cid="http://schemas.microsoft.com/office/word/2016/wordml/cid" xmlns:w16se="http://schemas.microsoft.com/office/word/2015/wordml/symex" xmlns:wpg="http://schemas.microsoft.com/office/word/2010/wordprocessingGroup" xmlns:wpi="http://schemas.microsoft.com/office/word/2010/wordprocessingInk" xmlns:wne="http://schemas.microsoft.com/office/word/2006/wordml" xmlns:wps="http://schemas.microsoft.com/office/word/2010/wordprocessingShape" mc:Ignorable="w14 w15 w16se w16cid wp14">
   <w:abstractNum w:abstractNumId="0" w15:restartNumberingAfterBreak="0">
     <w:nsid w:val="01D61B4B"/>
     <w:multiLevelType w:val="hybridMultilevel"/>
@@ -6414,15 +6401,18 @@
 </file>
 
 <file path=word/people.xml><?xml version="1.0" encoding="utf-8"?>
-<w15:people xmlns:wpc="http://schemas.microsoft.com/office/word/2010/wordprocessingCanvas" xmlns:cx="http://schemas.microsoft.com/office/drawing/2014/chartex" xmlns:cx1="http://schemas.microsoft.com/office/drawing/2015/9/8/chartex" xmlns:cx2="http://schemas.microsoft.com/office/drawing/2015/10/21/chartex" xmlns:cx3="http://schemas.microsoft.com/office/drawing/2016/5/9/chartex" xmlns:cx4="http://schemas.microsoft.com/office/drawing/2016/5/10/chartex" xmlns:cx5="http://schemas.microsoft.com/office/drawing/2016/5/11/chartex" xmlns:cx6="http://schemas.microsoft.com/office/drawing/2016/5/12/chartex" xmlns:cx7="http://schemas.microsoft.com/office/drawing/2016/5/13/chartex" xmlns:cx8="http://schemas.microsoft.com/office/drawing/2016/5/14/chartex" xmlns:mc="http://schemas.openxmlformats.org/markup-compatibility/2006" xmlns:aink="http://schemas.microsoft.com/office/drawing/2016/ink" xmlns:am3d="http://schemas.microsoft.com/office/drawing/2017/model3d" xmlns:o="urn:schemas-microsoft-com:office:office" xmlns:r="http://schemas.openxmlformats.org/officeDocument/2006/relationships" xmlns:m="http://schemas.openxmlformats.org/officeDocument/2006/math" xmlns:v="urn:schemas-microsoft-com:vml" xmlns:wp14="http://schemas.microsoft.com/office/word/2010/wordprocessingDrawing" xmlns:wp="http://schemas.openxmlformats.org/drawingml/2006/wordprocessingDrawing" xmlns:w10="urn:schemas-microsoft-com:office:word" xmlns:w="http://schemas.openxmlformats.org/wordprocessingml/2006/main" xmlns:w14="http://schemas.microsoft.com/office/word/2010/wordml" xmlns:w15="http://schemas.microsoft.com/office/word/2012/wordml" xmlns:w16se="http://schemas.microsoft.com/office/word/2015/wordml/symex" xmlns:wpg="http://schemas.microsoft.com/office/word/2010/wordprocessingGroup" xmlns:wpi="http://schemas.microsoft.com/office/word/2010/wordprocessingInk" xmlns:wne="http://schemas.microsoft.com/office/word/2006/wordml" xmlns:wps="http://schemas.microsoft.com/office/word/2010/wordprocessingShape" mc:Ignorable="w14 w15 w16se wp14">
+<w15:people xmlns:wpc="http://schemas.microsoft.com/office/word/2010/wordprocessingCanvas" xmlns:cx="http://schemas.microsoft.com/office/drawing/2014/chartex" xmlns:cx1="http://schemas.microsoft.com/office/drawing/2015/9/8/chartex" xmlns:cx2="http://schemas.microsoft.com/office/drawing/2015/10/21/chartex" xmlns:cx3="http://schemas.microsoft.com/office/drawing/2016/5/9/chartex" xmlns:cx4="http://schemas.microsoft.com/office/drawing/2016/5/10/chartex" xmlns:cx5="http://schemas.microsoft.com/office/drawing/2016/5/11/chartex" xmlns:cx6="http://schemas.microsoft.com/office/drawing/2016/5/12/chartex" xmlns:cx7="http://schemas.microsoft.com/office/drawing/2016/5/13/chartex" xmlns:cx8="http://schemas.microsoft.com/office/drawing/2016/5/14/chartex" xmlns:mc="http://schemas.openxmlformats.org/markup-compatibility/2006" xmlns:aink="http://schemas.microsoft.com/office/drawing/2016/ink" xmlns:am3d="http://schemas.microsoft.com/office/drawing/2017/model3d" xmlns:o="urn:schemas-microsoft-com:office:office" xmlns:r="http://schemas.openxmlformats.org/officeDocument/2006/relationships" xmlns:m="http://schemas.openxmlformats.org/officeDocument/2006/math" xmlns:v="urn:schemas-microsoft-com:vml" xmlns:wp14="http://schemas.microsoft.com/office/word/2010/wordprocessingDrawing" xmlns:wp="http://schemas.openxmlformats.org/drawingml/2006/wordprocessingDrawing" xmlns:w10="urn:schemas-microsoft-com:office:word" xmlns:w="http://schemas.openxmlformats.org/wordprocessingml/2006/main" xmlns:w14="http://schemas.microsoft.com/office/word/2010/wordml" xmlns:w15="http://schemas.microsoft.com/office/word/2012/wordml" xmlns:w16cid="http://schemas.microsoft.com/office/word/2016/wordml/cid" xmlns:w16se="http://schemas.microsoft.com/office/word/2015/wordml/symex" xmlns:wpg="http://schemas.microsoft.com/office/word/2010/wordprocessingGroup" xmlns:wpi="http://schemas.microsoft.com/office/word/2010/wordprocessingInk" xmlns:wne="http://schemas.microsoft.com/office/word/2006/wordml" xmlns:wps="http://schemas.microsoft.com/office/word/2010/wordprocessingShape" mc:Ignorable="w14 w15 w16se w16cid wp14">
   <w15:person w15:author="Greg Landry">
     <w15:presenceInfo w15:providerId="None" w15:userId="Greg Landry"/>
+  </w15:person>
+  <w15:person w15:author="Greg Landry [2]">
+    <w15:presenceInfo w15:providerId="AD" w15:userId="S-1-12-1-1975327676-1325117367-1464604813-1524360591"/>
   </w15:person>
 </w15:people>
 </file>
 
 <file path=word/styles.xml><?xml version="1.0" encoding="utf-8"?>
-<w:styles xmlns:mc="http://schemas.openxmlformats.org/markup-compatibility/2006" xmlns:r="http://schemas.openxmlformats.org/officeDocument/2006/relationships" xmlns:w="http://schemas.openxmlformats.org/wordprocessingml/2006/main" xmlns:w14="http://schemas.microsoft.com/office/word/2010/wordml" xmlns:w15="http://schemas.microsoft.com/office/word/2012/wordml" xmlns:w16se="http://schemas.microsoft.com/office/word/2015/wordml/symex" mc:Ignorable="w14 w15 w16se">
+<w:styles xmlns:mc="http://schemas.openxmlformats.org/markup-compatibility/2006" xmlns:r="http://schemas.openxmlformats.org/officeDocument/2006/relationships" xmlns:w="http://schemas.openxmlformats.org/wordprocessingml/2006/main" xmlns:w14="http://schemas.microsoft.com/office/word/2010/wordml" xmlns:w15="http://schemas.microsoft.com/office/word/2012/wordml" xmlns:w16cid="http://schemas.microsoft.com/office/word/2016/wordml/cid" xmlns:w16se="http://schemas.microsoft.com/office/word/2015/wordml/symex" mc:Ignorable="w14 w15 w16se w16cid">
   <w:docDefaults>
     <w:rPrDefault>
       <w:rPr>
@@ -6818,7 +6808,7 @@
   <w:style w:type="paragraph" w:default="1" w:styleId="Normal">
     <w:name w:val="Normal"/>
     <w:qFormat/>
-    <w:rsid w:val="00EE5C49"/>
+    <w:rsid w:val="008B28AB"/>
   </w:style>
   <w:style w:type="paragraph" w:styleId="Heading1">
     <w:name w:val="heading 1"/>
@@ -6938,7 +6928,7 @@
     <w:uiPriority w:val="1"/>
     <w:semiHidden/>
     <w:unhideWhenUsed/>
-    <w:rsid w:val="00EE5C49"/>
+    <w:rsid w:val="008B28AB"/>
   </w:style>
   <w:style w:type="table" w:default="1" w:styleId="TableNormal">
     <w:name w:val="Normal Table"/>
@@ -6960,7 +6950,7 @@
     <w:uiPriority w:val="99"/>
     <w:semiHidden/>
     <w:unhideWhenUsed/>
-    <w:rsid w:val="00EE5C49"/>
+    <w:rsid w:val="008B28AB"/>
   </w:style>
   <w:style w:type="paragraph" w:styleId="ListParagraph">
     <w:name w:val="List Paragraph"/>
@@ -7798,7 +7788,7 @@
 </file>
 
 <file path=customXml/itemProps1.xml><?xml version="1.0" encoding="utf-8"?>
-<ds:datastoreItem xmlns:ds="http://schemas.openxmlformats.org/officeDocument/2006/customXml" ds:itemID="{2B0FB76A-D7EB-45F3-86A5-0A45D5EFEFCE}">
+<ds:datastoreItem xmlns:ds="http://schemas.openxmlformats.org/officeDocument/2006/customXml" ds:itemID="{BB8A91D9-7DB9-4500-B11F-409959168E0A}">
   <ds:schemaRefs>
     <ds:schemaRef ds:uri="http://schemas.openxmlformats.org/officeDocument/2006/bibliography"/>
   </ds:schemaRefs>

</xml_diff>